<commit_message>
Maj derniers triggers, bdd 0.1
</commit_message>
<xml_diff>
--- a/Analyse/Documentation Projet.docx
+++ b/Analyse/Documentation Projet.docx
@@ -823,6 +823,41 @@
         <w:pStyle w:val="Titre3"/>
       </w:pPr>
       <w:r>
+        <w:t>Trigger :</w:t>
+      </w:r>
+    </w:p>
+    <w:p>
+      <w:pPr>
+        <w:pStyle w:val="Paragraphedeliste"/>
+        <w:numPr>
+          <w:ilvl w:val="0"/>
+          <w:numId w:val="1"/>
+        </w:numPr>
+      </w:pPr>
+      <w:r>
+        <w:rPr>
+          <w:rFonts w:ascii="Consolas" w:hAnsi="Consolas" w:cs="Consolas"/>
+          <w:color w:val="000000"/>
+          <w:sz w:val="19"/>
+          <w:szCs w:val="19"/>
+        </w:rPr>
+        <w:t>Intersaisons_UniciteChampionnat</w:t>
+      </w:r>
+      <w:r>
+        <w:rPr>
+          <w:rFonts w:ascii="Consolas" w:hAnsi="Consolas" w:cs="Consolas"/>
+          <w:color w:val="000000"/>
+          <w:sz w:val="19"/>
+          <w:szCs w:val="19"/>
+        </w:rPr>
+        <w:t> : vérifie qu’il n’y ait bien qu’une intersaison par championnat</w:t>
+      </w:r>
+    </w:p>
+    <w:p>
+      <w:pPr>
+        <w:pStyle w:val="Titre3"/>
+      </w:pPr>
+      <w:r>
         <w:t>Procédures stockées :</w:t>
       </w:r>
     </w:p>
@@ -1246,7 +1281,68 @@
         <w:t>). Par défaut la valeur est fausse (0).</w:t>
       </w:r>
     </w:p>
-    <w:p/>
+    <w:p>
+      <w:pPr>
+        <w:pStyle w:val="Titre3"/>
+      </w:pPr>
+      <w:r>
+        <w:t>Triggers :</w:t>
+      </w:r>
+    </w:p>
+    <w:p>
+      <w:pPr>
+        <w:pStyle w:val="Paragraphedeliste"/>
+        <w:numPr>
+          <w:ilvl w:val="0"/>
+          <w:numId w:val="1"/>
+        </w:numPr>
+      </w:pPr>
+      <w:r>
+        <w:rPr>
+          <w:rFonts w:ascii="Consolas" w:hAnsi="Consolas" w:cs="Consolas"/>
+          <w:color w:val="000000"/>
+          <w:sz w:val="19"/>
+          <w:szCs w:val="19"/>
+        </w:rPr>
+        <w:t>Equipes_UniciteNom</w:t>
+      </w:r>
+      <w:r>
+        <w:rPr>
+          <w:rFonts w:ascii="Consolas" w:hAnsi="Consolas" w:cs="Consolas"/>
+          <w:color w:val="000000"/>
+          <w:sz w:val="19"/>
+          <w:szCs w:val="19"/>
+        </w:rPr>
+        <w:t> : vérifie que le nom d’équipe n’est pas déjà utilisé.</w:t>
+      </w:r>
+    </w:p>
+    <w:p>
+      <w:pPr>
+        <w:pStyle w:val="Paragraphedeliste"/>
+        <w:numPr>
+          <w:ilvl w:val="0"/>
+          <w:numId w:val="1"/>
+        </w:numPr>
+      </w:pPr>
+      <w:r>
+        <w:rPr>
+          <w:rFonts w:ascii="Consolas" w:hAnsi="Consolas" w:cs="Consolas"/>
+          <w:color w:val="000000"/>
+          <w:sz w:val="19"/>
+          <w:szCs w:val="19"/>
+        </w:rPr>
+        <w:t>TransfertHistory_ActiveTeam</w:t>
+      </w:r>
+      <w:r>
+        <w:rPr>
+          <w:rFonts w:ascii="Consolas" w:hAnsi="Consolas" w:cs="Consolas"/>
+          <w:color w:val="000000"/>
+          <w:sz w:val="19"/>
+          <w:szCs w:val="19"/>
+        </w:rPr>
+        <w:t> : sur la table TransfertHistory, active une équipe si elle a entre 5 et 10 joueurs inscrits</w:t>
+      </w:r>
+    </w:p>
     <w:p>
       <w:r>
         <w:br w:type="page"/>
@@ -1340,6 +1436,14 @@
     </w:p>
     <w:p>
       <w:r>
+        <w:rPr>
+          <w:highlight w:val="yellow"/>
+        </w:rPr>
+        <w:t>Une équipe doit avoir assez de joueurs pour s’inscrire au championnat.</w:t>
+      </w:r>
+    </w:p>
+    <w:p>
+      <w:r>
         <w:t xml:space="preserve">Aucun de ses champs ne peut être nul. </w:t>
       </w:r>
     </w:p>
@@ -1352,6 +1456,41 @@
       </w:r>
       <w:r>
         <w:t>, il n’est pas nécessaire de vérifier si on travaille sur des données plus anciennes que celles de la bdd. Une équipe participe ou non à un championnat.</w:t>
+      </w:r>
+    </w:p>
+    <w:p>
+      <w:pPr>
+        <w:pStyle w:val="Titre3"/>
+      </w:pPr>
+      <w:r>
+        <w:t>Trigger :</w:t>
+      </w:r>
+    </w:p>
+    <w:p>
+      <w:pPr>
+        <w:pStyle w:val="Paragraphedeliste"/>
+        <w:numPr>
+          <w:ilvl w:val="0"/>
+          <w:numId w:val="21"/>
+        </w:numPr>
+      </w:pPr>
+      <w:r>
+        <w:rPr>
+          <w:rFonts w:ascii="Consolas" w:hAnsi="Consolas" w:cs="Consolas"/>
+          <w:color w:val="000000"/>
+          <w:sz w:val="19"/>
+          <w:szCs w:val="19"/>
+        </w:rPr>
+        <w:t>EquipesParticipation_EquipeActive</w:t>
+      </w:r>
+      <w:r>
+        <w:rPr>
+          <w:rFonts w:ascii="Consolas" w:hAnsi="Consolas" w:cs="Consolas"/>
+          <w:color w:val="000000"/>
+          <w:sz w:val="19"/>
+          <w:szCs w:val="19"/>
+        </w:rPr>
+        <w:t> : vérifie que l’équipe réponde aux conditions d’inscription au championnat avant de l’inscrire.</w:t>
       </w:r>
     </w:p>
     <w:p>
@@ -4433,16 +4572,7 @@
           <w:sz w:val="19"/>
           <w:szCs w:val="19"/>
         </w:rPr>
-        <w:t>JoueursParticipationHistory_MaxJoueursParFeuille</w:t>
-      </w:r>
-      <w:r>
-        <w:rPr>
-          <w:rFonts w:ascii="Consolas" w:hAnsi="Consolas" w:cs="Consolas"/>
-          <w:color w:val="000000"/>
-          <w:sz w:val="19"/>
-          <w:szCs w:val="19"/>
-        </w:rPr>
-        <w:t> : vérifie qu’il n’y ait pas plus de 7 joueurs inscrits pour une feuille de match</w:t>
+        <w:t>JoueursParticipationHistory_MaxJoueursParFeuille : vérifie qu’il n’y ait pas plus de 7 joueurs inscrits pour une feuille de match</w:t>
       </w:r>
     </w:p>
     <w:p>
@@ -4460,16 +4590,7 @@
           <w:sz w:val="19"/>
           <w:szCs w:val="19"/>
         </w:rPr>
-        <w:t>JoueursParticipationHistory_EstDansEquipe</w:t>
-      </w:r>
-      <w:r>
-        <w:rPr>
-          <w:rFonts w:ascii="Consolas" w:hAnsi="Consolas" w:cs="Consolas"/>
-          <w:color w:val="000000"/>
-          <w:sz w:val="19"/>
-          <w:szCs w:val="19"/>
-        </w:rPr>
-        <w:t> : vérifie que le joueur inscrit dans la feuille de match joue bien pour la bonne équipe</w:t>
+        <w:t>JoueursParticipationHistory_EstDansEquipe : vérifie que le joueur inscrit dans la feuille de match joue bien pour la bonne équipe</w:t>
       </w:r>
     </w:p>
     <w:p>
@@ -4487,16 +4608,7 @@
           <w:sz w:val="19"/>
           <w:szCs w:val="19"/>
         </w:rPr>
-        <w:t>JoueursParticipationHistory_CartonRouge</w:t>
-      </w:r>
-      <w:r>
-        <w:rPr>
-          <w:rFonts w:ascii="Consolas" w:hAnsi="Consolas" w:cs="Consolas"/>
-          <w:color w:val="000000"/>
-          <w:sz w:val="19"/>
-          <w:szCs w:val="19"/>
-        </w:rPr>
-        <w:t> : vérifie qu’un joueur n’a pas de carton rouge avec des suspensions restantes dans les 6 semaines précédant le match.</w:t>
+        <w:t>JoueursParticipationHistory_CartonRouge : vérifie qu’un joueur n’a pas de carton rouge avec des suspensions restantes dans les 6 semaines précédant le match.</w:t>
       </w:r>
     </w:p>
     <w:p>
@@ -4514,16 +4626,7 @@
           <w:sz w:val="19"/>
           <w:szCs w:val="19"/>
         </w:rPr>
-        <w:t>JoueursParticipationHistory_CartonJaune</w:t>
-      </w:r>
-      <w:r>
-        <w:rPr>
-          <w:rFonts w:ascii="Consolas" w:hAnsi="Consolas" w:cs="Consolas"/>
-          <w:color w:val="000000"/>
-          <w:sz w:val="19"/>
-          <w:szCs w:val="19"/>
-        </w:rPr>
-        <w:t> : vérifie que le joueur inscrit n’a pas autant ou plus de cartons jaunes que de match restant pour son équipe</w:t>
+        <w:t>JoueursParticipationHistory_CartonJaune : vérifie que le joueur inscrit n’a pas autant ou plus de cartons jaunes que de match restant pour son équipe</w:t>
       </w:r>
     </w:p>
     <w:p>
@@ -4580,25 +4683,7 @@
           <w:sz w:val="19"/>
           <w:szCs w:val="19"/>
         </w:rPr>
-        <w:t>JoueursParticipation_Add</w:t>
-      </w:r>
-      <w:r>
-        <w:rPr>
-          <w:rFonts w:ascii="Consolas" w:hAnsi="Consolas" w:cs="Consolas"/>
-          <w:color w:val="000000"/>
-          <w:sz w:val="19"/>
-          <w:szCs w:val="19"/>
-        </w:rPr>
-        <w:t xml:space="preserve"> (</w:t>
-      </w:r>
-      <w:r>
-        <w:rPr>
-          <w:rFonts w:ascii="Consolas" w:hAnsi="Consolas" w:cs="Consolas"/>
-          <w:color w:val="000000"/>
-          <w:sz w:val="19"/>
-          <w:szCs w:val="19"/>
-        </w:rPr>
-        <w:t xml:space="preserve">@joueurId </w:t>
+        <w:t xml:space="preserve">JoueursParticipation_Add (@joueurId </w:t>
       </w:r>
       <w:r>
         <w:rPr>
@@ -4625,16 +4710,7 @@
           <w:sz w:val="19"/>
           <w:szCs w:val="19"/>
         </w:rPr>
-        <w:t xml:space="preserve"> </w:t>
-      </w:r>
-      <w:r>
-        <w:rPr>
-          <w:rFonts w:ascii="Consolas" w:hAnsi="Consolas" w:cs="Consolas"/>
-          <w:color w:val="000000"/>
-          <w:sz w:val="19"/>
-          <w:szCs w:val="19"/>
-        </w:rPr>
-        <w:t xml:space="preserve">@feuilleId </w:t>
+        <w:t xml:space="preserve"> @feuilleId </w:t>
       </w:r>
       <w:r>
         <w:rPr>
@@ -4643,16 +4719,7 @@
           <w:sz w:val="19"/>
           <w:szCs w:val="19"/>
         </w:rPr>
-        <w:t>uniqueidentifier</w:t>
-      </w:r>
-      <w:r>
-        <w:rPr>
-          <w:rFonts w:ascii="Consolas" w:hAnsi="Consolas" w:cs="Consolas"/>
-          <w:color w:val="0000FF"/>
-          <w:sz w:val="19"/>
-          <w:szCs w:val="19"/>
-        </w:rPr>
-        <w:t>) </w:t>
+        <w:t>uniqueidentifier) </w:t>
       </w:r>
       <w:r>
         <w:rPr>
@@ -4750,7 +4817,7 @@
     </w:p>
     <w:p>
       <w:r>
-        <w:t xml:space="preserve">Aucun de ses champs ne peut être nul. </w:t>
+        <w:t>DateFin peut être nul.</w:t>
       </w:r>
     </w:p>
     <w:p>
@@ -4838,25 +4905,7 @@
           <w:sz w:val="19"/>
           <w:szCs w:val="19"/>
         </w:rPr>
-        <w:t>TransfertsHistory_UpdatePlusVieux</w:t>
-      </w:r>
-      <w:r>
-        <w:rPr>
-          <w:rFonts w:ascii="Consolas" w:hAnsi="Consolas" w:cs="Consolas"/>
-          <w:color w:val="000000"/>
-          <w:sz w:val="19"/>
-          <w:szCs w:val="19"/>
-        </w:rPr>
-        <w:t xml:space="preserve"> : </w:t>
-      </w:r>
-      <w:r>
-        <w:rPr>
-          <w:rFonts w:ascii="Consolas" w:hAnsi="Consolas" w:cs="Consolas"/>
-          <w:color w:val="000000"/>
-          <w:sz w:val="19"/>
-          <w:szCs w:val="19"/>
-        </w:rPr>
-        <w:t>vérifie qu’une mise à jour des données n’a pas été réalisée après l’encodage.</w:t>
+        <w:t>TransfertsHistory_UpdatePlusVieux : vérifie qu’une mise à jour des données n’a pas été réalisée après l’encodage.</w:t>
       </w:r>
     </w:p>
     <w:p>
@@ -4874,16 +4923,7 @@
           <w:sz w:val="19"/>
           <w:szCs w:val="19"/>
         </w:rPr>
-        <w:t>TransfertsHistory_NombreJoueurs</w:t>
-      </w:r>
-      <w:r>
-        <w:rPr>
-          <w:rFonts w:ascii="Consolas" w:hAnsi="Consolas" w:cs="Consolas"/>
-          <w:color w:val="000000"/>
-          <w:sz w:val="19"/>
-          <w:szCs w:val="19"/>
-        </w:rPr>
-        <w:t xml:space="preserve"> : vérifie </w:t>
+        <w:t xml:space="preserve">TransfertsHistory_NombreJoueurs : vérifie </w:t>
       </w:r>
       <w:r>
         <w:rPr>
@@ -4964,16 +5004,25 @@
           <w:sz w:val="19"/>
           <w:szCs w:val="19"/>
         </w:rPr>
-        <w:t>TransfertsHistory_DateTransfert</w:t>
-      </w:r>
-      <w:r>
-        <w:rPr>
-          <w:rFonts w:ascii="Consolas" w:hAnsi="Consolas" w:cs="Consolas"/>
-          <w:color w:val="000000"/>
-          <w:sz w:val="19"/>
-          <w:szCs w:val="19"/>
-        </w:rPr>
-        <w:t xml:space="preserve"> : vérifie que le transfert n’ait pas lieu lors d’un quarter. Si il a lieu lors d’une intersaison il </w:t>
+        <w:t xml:space="preserve">TransfertsHistory_DateTransfert : vérifie que le transfert n’ait pas lieu lors d’un quarter. </w:t>
+      </w:r>
+      <w:r>
+        <w:rPr>
+          <w:rFonts w:ascii="Consolas" w:hAnsi="Consolas" w:cs="Consolas"/>
+          <w:color w:val="000000"/>
+          <w:sz w:val="19"/>
+          <w:szCs w:val="19"/>
+        </w:rPr>
+        <w:t>S’il</w:t>
+      </w:r>
+      <w:r>
+        <w:rPr>
+          <w:rFonts w:ascii="Consolas" w:hAnsi="Consolas" w:cs="Consolas"/>
+          <w:color w:val="000000"/>
+          <w:sz w:val="19"/>
+          <w:szCs w:val="19"/>
+        </w:rPr>
+        <w:t xml:space="preserve"> a lieu lors d’une intersaison il </w:t>
       </w:r>
       <w:r>
         <w:rPr>
@@ -4984,20 +5033,253 @@
         </w:rPr>
         <w:t>ne peut aller que dans une des 3 dernières équipes.</w:t>
       </w:r>
+    </w:p>
+    <w:p>
+      <w:pPr>
+        <w:pStyle w:val="Paragraphedeliste"/>
+        <w:numPr>
+          <w:ilvl w:val="0"/>
+          <w:numId w:val="18"/>
+        </w:numPr>
+      </w:pPr>
+      <w:r>
+        <w:rPr>
+          <w:rFonts w:ascii="Consolas" w:hAnsi="Consolas" w:cs="Consolas"/>
+          <w:color w:val="000000"/>
+          <w:sz w:val="19"/>
+          <w:szCs w:val="19"/>
+        </w:rPr>
+        <w:t>TransfertHistory_ActiveTeam</w:t>
+      </w:r>
+      <w:r>
+        <w:rPr>
+          <w:rFonts w:ascii="Consolas" w:hAnsi="Consolas" w:cs="Consolas"/>
+          <w:color w:val="000000"/>
+          <w:sz w:val="19"/>
+          <w:szCs w:val="19"/>
+        </w:rPr>
+        <w:t xml:space="preserve"> : </w:t>
+      </w:r>
+      <w:r>
+        <w:rPr>
+          <w:rFonts w:ascii="Consolas" w:hAnsi="Consolas" w:cs="Consolas"/>
+          <w:color w:val="000000"/>
+          <w:sz w:val="19"/>
+          <w:szCs w:val="19"/>
+        </w:rPr>
+        <w:t>active une équipe si elle a entre 5 et 10 joueurs inscrits</w:t>
+      </w:r>
+    </w:p>
+    <w:p>
+      <w:pPr>
+        <w:pStyle w:val="Titre3"/>
+      </w:pPr>
+      <w:r>
+        <w:t>Procédures stockées</w:t>
+      </w:r>
+    </w:p>
+    <w:p>
+      <w:pPr>
+        <w:pStyle w:val="Paragraphedeliste"/>
+        <w:numPr>
+          <w:ilvl w:val="0"/>
+          <w:numId w:val="20"/>
+        </w:numPr>
+        <w:autoSpaceDE w:val="0"/>
+        <w:autoSpaceDN w:val="0"/>
+        <w:adjustRightInd w:val="0"/>
+        <w:spacing w:before="0" w:after="0" w:line="240" w:lineRule="auto"/>
+        <w:rPr>
+          <w:rFonts w:ascii="Consolas" w:hAnsi="Consolas" w:cs="Consolas"/>
+          <w:sz w:val="19"/>
+          <w:szCs w:val="19"/>
+        </w:rPr>
+      </w:pPr>
+      <w:r>
+        <w:rPr>
+          <w:rFonts w:ascii="Consolas" w:hAnsi="Consolas" w:cs="Consolas"/>
+          <w:color w:val="000000"/>
+          <w:sz w:val="19"/>
+          <w:szCs w:val="19"/>
+        </w:rPr>
+        <w:t>BackEnd</w:t>
+      </w:r>
+      <w:r>
+        <w:rPr>
+          <w:rFonts w:ascii="Consolas" w:hAnsi="Consolas" w:cs="Consolas"/>
+          <w:color w:val="808080"/>
+          <w:sz w:val="19"/>
+          <w:szCs w:val="19"/>
+        </w:rPr>
+        <w:t>.</w:t>
+      </w:r>
+      <w:r>
+        <w:rPr>
+          <w:rFonts w:ascii="Consolas" w:hAnsi="Consolas" w:cs="Consolas"/>
+          <w:color w:val="000000"/>
+          <w:sz w:val="19"/>
+          <w:szCs w:val="19"/>
+        </w:rPr>
+        <w:t>Tansferts_Add</w:t>
+      </w:r>
+      <w:r>
+        <w:rPr>
+          <w:rFonts w:ascii="Consolas" w:hAnsi="Consolas" w:cs="Consolas"/>
+          <w:color w:val="000000"/>
+          <w:sz w:val="19"/>
+          <w:szCs w:val="19"/>
+        </w:rPr>
+        <w:t xml:space="preserve"> (</w:t>
+      </w:r>
+      <w:r>
+        <w:rPr>
+          <w:rFonts w:ascii="Consolas" w:hAnsi="Consolas" w:cs="Consolas"/>
+          <w:color w:val="000000"/>
+          <w:sz w:val="19"/>
+          <w:szCs w:val="19"/>
+        </w:rPr>
+        <w:tab/>
+        <w:t xml:space="preserve">@joueurId </w:t>
+      </w:r>
+      <w:r>
+        <w:rPr>
+          <w:rFonts w:ascii="Consolas" w:hAnsi="Consolas" w:cs="Consolas"/>
+          <w:color w:val="0000FF"/>
+          <w:sz w:val="19"/>
+          <w:szCs w:val="19"/>
+        </w:rPr>
+        <w:t>uniqueidentifier</w:t>
+      </w:r>
+      <w:r>
+        <w:rPr>
+          <w:rFonts w:ascii="Consolas" w:hAnsi="Consolas" w:cs="Consolas"/>
+          <w:color w:val="808080"/>
+          <w:sz w:val="19"/>
+          <w:szCs w:val="19"/>
+        </w:rPr>
+        <w:t>,</w:t>
+      </w:r>
+      <w:r>
+        <w:rPr>
+          <w:rFonts w:ascii="Consolas" w:hAnsi="Consolas" w:cs="Consolas"/>
+          <w:color w:val="000000"/>
+          <w:sz w:val="19"/>
+          <w:szCs w:val="19"/>
+        </w:rPr>
+        <w:t xml:space="preserve"> </w:t>
+      </w:r>
+      <w:r>
+        <w:rPr>
+          <w:rFonts w:ascii="Consolas" w:hAnsi="Consolas" w:cs="Consolas"/>
+          <w:color w:val="000000"/>
+          <w:sz w:val="19"/>
+          <w:szCs w:val="19"/>
+        </w:rPr>
+        <w:t xml:space="preserve">@equipeId </w:t>
+      </w:r>
+      <w:r>
+        <w:rPr>
+          <w:rFonts w:ascii="Consolas" w:hAnsi="Consolas" w:cs="Consolas"/>
+          <w:color w:val="0000FF"/>
+          <w:sz w:val="19"/>
+          <w:szCs w:val="19"/>
+        </w:rPr>
+        <w:t>uniqueidentifier</w:t>
+      </w:r>
+      <w:r>
+        <w:rPr>
+          <w:rFonts w:ascii="Consolas" w:hAnsi="Consolas" w:cs="Consolas"/>
+          <w:color w:val="808080"/>
+          <w:sz w:val="19"/>
+          <w:szCs w:val="19"/>
+        </w:rPr>
+        <w:t>,</w:t>
+      </w:r>
+      <w:r>
+        <w:rPr>
+          <w:rFonts w:ascii="Consolas" w:hAnsi="Consolas" w:cs="Consolas"/>
+          <w:color w:val="000000"/>
+          <w:sz w:val="19"/>
+          <w:szCs w:val="19"/>
+        </w:rPr>
+        <w:t xml:space="preserve"> </w:t>
+      </w:r>
+      <w:r>
+        <w:rPr>
+          <w:rFonts w:ascii="Consolas" w:hAnsi="Consolas" w:cs="Consolas"/>
+          <w:color w:val="000000"/>
+          <w:sz w:val="19"/>
+          <w:szCs w:val="19"/>
+        </w:rPr>
+        <w:t xml:space="preserve">@dateTransfert </w:t>
+      </w:r>
+      <w:r>
+        <w:rPr>
+          <w:rFonts w:ascii="Consolas" w:hAnsi="Consolas" w:cs="Consolas"/>
+          <w:color w:val="0000FF"/>
+          <w:sz w:val="19"/>
+          <w:szCs w:val="19"/>
+        </w:rPr>
+        <w:t>datetime</w:t>
+      </w:r>
+      <w:r>
+        <w:rPr>
+          <w:rFonts w:ascii="Consolas" w:hAnsi="Consolas" w:cs="Consolas"/>
+          <w:color w:val="808080"/>
+          <w:sz w:val="19"/>
+          <w:szCs w:val="19"/>
+        </w:rPr>
+        <w:t>,</w:t>
+      </w:r>
+      <w:r>
+        <w:rPr>
+          <w:rFonts w:ascii="Consolas" w:hAnsi="Consolas" w:cs="Consolas"/>
+          <w:color w:val="000000"/>
+          <w:sz w:val="19"/>
+          <w:szCs w:val="19"/>
+        </w:rPr>
+        <w:t xml:space="preserve">@lastUpdate </w:t>
+      </w:r>
+      <w:r>
+        <w:rPr>
+          <w:rFonts w:ascii="Consolas" w:hAnsi="Consolas" w:cs="Consolas"/>
+          <w:color w:val="0000FF"/>
+          <w:sz w:val="19"/>
+          <w:szCs w:val="19"/>
+        </w:rPr>
+        <w:t>datetime</w:t>
+      </w:r>
+      <w:r>
+        <w:rPr>
+          <w:rFonts w:ascii="Consolas" w:hAnsi="Consolas" w:cs="Consolas"/>
+          <w:color w:val="0000FF"/>
+          <w:sz w:val="19"/>
+          <w:szCs w:val="19"/>
+        </w:rPr>
+        <w:t>)</w:t>
+      </w:r>
+      <w:r>
+        <w:rPr>
+          <w:rFonts w:ascii="Consolas" w:hAnsi="Consolas" w:cs="Consolas"/>
+          <w:sz w:val="19"/>
+          <w:szCs w:val="19"/>
+        </w:rPr>
+        <w:t> : réalise un transfert de joueur, si il était déjà dans une équipe met également fin à la collaboration</w:t>
+      </w:r>
+    </w:p>
+    <w:p>
+      <w:r>
+        <w:br w:type="page"/>
+      </w:r>
+    </w:p>
+    <w:p>
+      <w:pPr>
+        <w:pStyle w:val="Titre1"/>
+      </w:pPr>
       <w:bookmarkStart w:id="0" w:name="_GoBack"/>
       <w:bookmarkEnd w:id="0"/>
-    </w:p>
-    <w:p>
-      <w:r>
-        <w:br w:type="page"/>
-      </w:r>
-    </w:p>
-    <w:p/>
-    <w:p>
-      <w:pPr>
-        <w:pStyle w:val="Titre1"/>
-      </w:pPr>
-      <w:r>
+      <w:r>
+        <w:lastRenderedPageBreak/>
         <w:t>Listes erreurs</w:t>
       </w:r>
     </w:p>
@@ -6379,43 +6661,7 @@
                 <w:sz w:val="19"/>
                 <w:szCs w:val="19"/>
               </w:rPr>
-              <w:t>Ce joueur n</w:t>
-            </w:r>
-            <w:r>
-              <w:rPr>
-                <w:rFonts w:ascii="Consolas" w:hAnsi="Consolas" w:cs="Consolas"/>
-                <w:color w:val="FF0000"/>
-                <w:sz w:val="19"/>
-                <w:szCs w:val="19"/>
-              </w:rPr>
-              <w:t>’</w:t>
-            </w:r>
-            <w:r>
-              <w:rPr>
-                <w:rFonts w:ascii="Consolas" w:hAnsi="Consolas" w:cs="Consolas"/>
-                <w:color w:val="FF0000"/>
-                <w:sz w:val="19"/>
-                <w:szCs w:val="19"/>
-              </w:rPr>
-              <w:t>est pas inscrit dans l</w:t>
-            </w:r>
-            <w:r>
-              <w:rPr>
-                <w:rFonts w:ascii="Consolas" w:hAnsi="Consolas" w:cs="Consolas"/>
-                <w:color w:val="FF0000"/>
-                <w:sz w:val="19"/>
-                <w:szCs w:val="19"/>
-              </w:rPr>
-              <w:t>’</w:t>
-            </w:r>
-            <w:r>
-              <w:rPr>
-                <w:rFonts w:ascii="Consolas" w:hAnsi="Consolas" w:cs="Consolas"/>
-                <w:color w:val="FF0000"/>
-                <w:sz w:val="19"/>
-                <w:szCs w:val="19"/>
-              </w:rPr>
-              <w:t>équipe</w:t>
+              <w:t>Ce joueur n’est pas inscrit dans l’équipe</w:t>
             </w:r>
           </w:p>
         </w:tc>
@@ -6623,25 +6869,7 @@
                 <w:sz w:val="19"/>
                 <w:szCs w:val="19"/>
               </w:rPr>
-              <w:t>L</w:t>
-            </w:r>
-            <w:r>
-              <w:rPr>
-                <w:rFonts w:ascii="Consolas" w:hAnsi="Consolas" w:cs="Consolas"/>
-                <w:color w:val="FF0000"/>
-                <w:sz w:val="19"/>
-                <w:szCs w:val="19"/>
-              </w:rPr>
-              <w:t>’</w:t>
-            </w:r>
-            <w:r>
-              <w:rPr>
-                <w:rFonts w:ascii="Consolas" w:hAnsi="Consolas" w:cs="Consolas"/>
-                <w:color w:val="FF0000"/>
-                <w:sz w:val="19"/>
-                <w:szCs w:val="19"/>
-              </w:rPr>
-              <w:t>équipe doit avoir entre 5 et 10 joueurs</w:t>
+              <w:t>L’équipe doit avoir entre 5 et 10 joueurs</w:t>
             </w:r>
           </w:p>
         </w:tc>
@@ -6693,25 +6921,7 @@
                 <w:sz w:val="19"/>
                 <w:szCs w:val="19"/>
               </w:rPr>
-              <w:t>L</w:t>
-            </w:r>
-            <w:r>
-              <w:rPr>
-                <w:rFonts w:ascii="Consolas" w:hAnsi="Consolas" w:cs="Consolas"/>
-                <w:color w:val="FF0000"/>
-                <w:sz w:val="19"/>
-                <w:szCs w:val="19"/>
-              </w:rPr>
-              <w:t>’</w:t>
-            </w:r>
-            <w:r>
-              <w:rPr>
-                <w:rFonts w:ascii="Consolas" w:hAnsi="Consolas" w:cs="Consolas"/>
-                <w:color w:val="FF0000"/>
-                <w:sz w:val="19"/>
-                <w:szCs w:val="19"/>
-              </w:rPr>
-              <w:t>équipe compte déjà 10 joueurs</w:t>
+              <w:t>L’équipe compte déjà 10 joueurs</w:t>
             </w:r>
           </w:p>
         </w:tc>
@@ -6815,16 +7025,199 @@
                 <w:sz w:val="19"/>
                 <w:szCs w:val="19"/>
               </w:rPr>
-              <w:t xml:space="preserve">un joueur ne peut être transféré que dans une des 3 dernières équipes du classement lors de </w:t>
-            </w:r>
-            <w:r>
+              <w:t>un joueur ne peut être transféré que dans une des 3 dernières équipes du classement lors de l’intersaison</w:t>
+            </w:r>
+          </w:p>
+        </w:tc>
+        <w:tc>
+          <w:tcPr>
+            <w:tcW w:w="987" w:type="dxa"/>
+          </w:tcPr>
+          <w:p>
+            <w:pPr>
+              <w:jc w:val="center"/>
+            </w:pPr>
+            <w:r>
+              <w:t>4</w:t>
+            </w:r>
+          </w:p>
+        </w:tc>
+      </w:tr>
+      <w:tr>
+        <w:tc>
+          <w:tcPr>
+            <w:tcW w:w="1129" w:type="dxa"/>
+          </w:tcPr>
+          <w:p>
+            <w:pPr>
+              <w:jc w:val="center"/>
+            </w:pPr>
+            <w:r>
+              <w:t>50033</w:t>
+            </w:r>
+          </w:p>
+        </w:tc>
+        <w:tc>
+          <w:tcPr>
+            <w:tcW w:w="6945" w:type="dxa"/>
+          </w:tcPr>
+          <w:p>
+            <w:pPr>
               <w:rPr>
                 <w:rFonts w:ascii="Consolas" w:hAnsi="Consolas" w:cs="Consolas"/>
                 <w:color w:val="FF0000"/>
                 <w:sz w:val="19"/>
                 <w:szCs w:val="19"/>
               </w:rPr>
-              <w:t>l’intersaison</w:t>
+            </w:pPr>
+            <w:r>
+              <w:rPr>
+                <w:rFonts w:ascii="Consolas" w:hAnsi="Consolas" w:cs="Consolas"/>
+                <w:color w:val="FF0000"/>
+                <w:sz w:val="19"/>
+                <w:szCs w:val="19"/>
+              </w:rPr>
+              <w:t>Il ne peut avoir qu</w:t>
+            </w:r>
+            <w:r>
+              <w:rPr>
+                <w:rFonts w:ascii="Consolas" w:hAnsi="Consolas" w:cs="Consolas"/>
+                <w:color w:val="FF0000"/>
+                <w:sz w:val="19"/>
+                <w:szCs w:val="19"/>
+              </w:rPr>
+              <w:t>’</w:t>
+            </w:r>
+            <w:r>
+              <w:rPr>
+                <w:rFonts w:ascii="Consolas" w:hAnsi="Consolas" w:cs="Consolas"/>
+                <w:color w:val="FF0000"/>
+                <w:sz w:val="19"/>
+                <w:szCs w:val="19"/>
+              </w:rPr>
+              <w:t>une intersaison par championnat</w:t>
+            </w:r>
+          </w:p>
+        </w:tc>
+        <w:tc>
+          <w:tcPr>
+            <w:tcW w:w="987" w:type="dxa"/>
+          </w:tcPr>
+          <w:p>
+            <w:pPr>
+              <w:jc w:val="center"/>
+            </w:pPr>
+            <w:r>
+              <w:t>3</w:t>
+            </w:r>
+          </w:p>
+        </w:tc>
+      </w:tr>
+      <w:tr>
+        <w:tc>
+          <w:tcPr>
+            <w:tcW w:w="1129" w:type="dxa"/>
+          </w:tcPr>
+          <w:p>
+            <w:pPr>
+              <w:jc w:val="center"/>
+            </w:pPr>
+            <w:r>
+              <w:t>50034</w:t>
+            </w:r>
+          </w:p>
+        </w:tc>
+        <w:tc>
+          <w:tcPr>
+            <w:tcW w:w="6945" w:type="dxa"/>
+          </w:tcPr>
+          <w:p>
+            <w:pPr>
+              <w:rPr>
+                <w:rFonts w:ascii="Consolas" w:hAnsi="Consolas" w:cs="Consolas"/>
+                <w:color w:val="FF0000"/>
+                <w:sz w:val="19"/>
+                <w:szCs w:val="19"/>
+              </w:rPr>
+            </w:pPr>
+            <w:r>
+              <w:rPr>
+                <w:rFonts w:ascii="Consolas" w:hAnsi="Consolas" w:cs="Consolas"/>
+                <w:color w:val="FF0000"/>
+                <w:sz w:val="19"/>
+                <w:szCs w:val="19"/>
+              </w:rPr>
+              <w:t>Un nom ne peut être utilisé que par une équipe</w:t>
+            </w:r>
+          </w:p>
+        </w:tc>
+        <w:tc>
+          <w:tcPr>
+            <w:tcW w:w="987" w:type="dxa"/>
+          </w:tcPr>
+          <w:p>
+            <w:pPr>
+              <w:jc w:val="center"/>
+            </w:pPr>
+            <w:r>
+              <w:t>3</w:t>
+            </w:r>
+          </w:p>
+        </w:tc>
+      </w:tr>
+      <w:tr>
+        <w:tc>
+          <w:tcPr>
+            <w:tcW w:w="1129" w:type="dxa"/>
+          </w:tcPr>
+          <w:p>
+            <w:pPr>
+              <w:jc w:val="center"/>
+            </w:pPr>
+            <w:r>
+              <w:t>50035</w:t>
+            </w:r>
+          </w:p>
+        </w:tc>
+        <w:tc>
+          <w:tcPr>
+            <w:tcW w:w="6945" w:type="dxa"/>
+          </w:tcPr>
+          <w:p>
+            <w:pPr>
+              <w:rPr>
+                <w:rFonts w:ascii="Consolas" w:hAnsi="Consolas" w:cs="Consolas"/>
+                <w:color w:val="FF0000"/>
+                <w:sz w:val="19"/>
+                <w:szCs w:val="19"/>
+              </w:rPr>
+            </w:pPr>
+            <w:r>
+              <w:rPr>
+                <w:rFonts w:ascii="Consolas" w:hAnsi="Consolas" w:cs="Consolas"/>
+                <w:color w:val="FF0000"/>
+                <w:sz w:val="19"/>
+                <w:szCs w:val="19"/>
+              </w:rPr>
+              <w:t xml:space="preserve">Une équipe doit respecter le nombre de joueurs min et max pour </w:t>
+            </w:r>
+            <w:r>
+              <w:rPr>
+                <w:rFonts w:ascii="Consolas" w:hAnsi="Consolas" w:cs="Consolas"/>
+                <w:color w:val="FF0000"/>
+                <w:sz w:val="19"/>
+                <w:szCs w:val="19"/>
+              </w:rPr>
+              <w:t>s’inscrire</w:t>
+            </w:r>
+            <w:r>
+              <w:rPr>
+                <w:rFonts w:ascii="Consolas" w:hAnsi="Consolas" w:cs="Consolas"/>
+                <w:color w:val="FF0000"/>
+                <w:sz w:val="19"/>
+                <w:szCs w:val="19"/>
+              </w:rPr>
+              <w:t xml:space="preserve"> dans un championnat</w:t>
             </w:r>
           </w:p>
         </w:tc>
@@ -6976,6 +7369,119 @@
 <file path=word/numbering.xml><?xml version="1.0" encoding="utf-8"?>
 <w:numbering xmlns:wpc="http://schemas.microsoft.com/office/word/2010/wordprocessingCanvas" xmlns:cx="http://schemas.microsoft.com/office/drawing/2014/chartex" xmlns:cx1="http://schemas.microsoft.com/office/drawing/2015/9/8/chartex" xmlns:cx2="http://schemas.microsoft.com/office/drawing/2015/10/21/chartex" xmlns:cx3="http://schemas.microsoft.com/office/drawing/2016/5/9/chartex" xmlns:cx4="http://schemas.microsoft.com/office/drawing/2016/5/10/chartex" xmlns:cx5="http://schemas.microsoft.com/office/drawing/2016/5/11/chartex" xmlns:cx6="http://schemas.microsoft.com/office/drawing/2016/5/12/chartex" xmlns:cx7="http://schemas.microsoft.com/office/drawing/2016/5/13/chartex" xmlns:cx8="http://schemas.microsoft.com/office/drawing/2016/5/14/chartex" xmlns:mc="http://schemas.openxmlformats.org/markup-compatibility/2006" xmlns:aink="http://schemas.microsoft.com/office/drawing/2016/ink" xmlns:am3d="http://schemas.microsoft.com/office/drawing/2017/model3d" xmlns:o="urn:schemas-microsoft-com:office:office" xmlns:r="http://schemas.openxmlformats.org/officeDocument/2006/relationships" xmlns:m="http://schemas.openxmlformats.org/officeDocument/2006/math" xmlns:v="urn:schemas-microsoft-com:vml" xmlns:wp14="http://schemas.microsoft.com/office/word/2010/wordprocessingDrawing" xmlns:wp="http://schemas.openxmlformats.org/drawingml/2006/wordprocessingDrawing" xmlns:w10="urn:schemas-microsoft-com:office:word" xmlns:w="http://schemas.openxmlformats.org/wordprocessingml/2006/main" xmlns:w14="http://schemas.microsoft.com/office/word/2010/wordml" xmlns:w15="http://schemas.microsoft.com/office/word/2012/wordml" xmlns:w16cid="http://schemas.microsoft.com/office/word/2016/wordml/cid" xmlns:w16se="http://schemas.microsoft.com/office/word/2015/wordml/symex" xmlns:wpg="http://schemas.microsoft.com/office/word/2010/wordprocessingGroup" xmlns:wpi="http://schemas.microsoft.com/office/word/2010/wordprocessingInk" xmlns:wne="http://schemas.microsoft.com/office/word/2006/wordml" xmlns:wps="http://schemas.microsoft.com/office/word/2010/wordprocessingShape" mc:Ignorable="w14 w15 w16se w16cid wp14">
   <w:abstractNum w:abstractNumId="0" w15:restartNumberingAfterBreak="0">
+    <w:nsid w:val="03157549"/>
+    <w:multiLevelType w:val="hybridMultilevel"/>
+    <w:tmpl w:val="69DC8AE8"/>
+    <w:lvl w:ilvl="0" w:tplc="080C0001">
+      <w:start w:val="1"/>
+      <w:numFmt w:val="bullet"/>
+      <w:lvlText w:val=""/>
+      <w:lvlJc w:val="left"/>
+      <w:pPr>
+        <w:ind w:left="720" w:hanging="360"/>
+      </w:pPr>
+      <w:rPr>
+        <w:rFonts w:ascii="Symbol" w:hAnsi="Symbol" w:hint="default"/>
+      </w:rPr>
+    </w:lvl>
+    <w:lvl w:ilvl="1" w:tplc="080C0003" w:tentative="1">
+      <w:start w:val="1"/>
+      <w:numFmt w:val="bullet"/>
+      <w:lvlText w:val="o"/>
+      <w:lvlJc w:val="left"/>
+      <w:pPr>
+        <w:ind w:left="1440" w:hanging="360"/>
+      </w:pPr>
+      <w:rPr>
+        <w:rFonts w:ascii="Courier New" w:hAnsi="Courier New" w:cs="Courier New" w:hint="default"/>
+      </w:rPr>
+    </w:lvl>
+    <w:lvl w:ilvl="2" w:tplc="080C0005" w:tentative="1">
+      <w:start w:val="1"/>
+      <w:numFmt w:val="bullet"/>
+      <w:lvlText w:val=""/>
+      <w:lvlJc w:val="left"/>
+      <w:pPr>
+        <w:ind w:left="2160" w:hanging="360"/>
+      </w:pPr>
+      <w:rPr>
+        <w:rFonts w:ascii="Wingdings" w:hAnsi="Wingdings" w:hint="default"/>
+      </w:rPr>
+    </w:lvl>
+    <w:lvl w:ilvl="3" w:tplc="080C0001" w:tentative="1">
+      <w:start w:val="1"/>
+      <w:numFmt w:val="bullet"/>
+      <w:lvlText w:val=""/>
+      <w:lvlJc w:val="left"/>
+      <w:pPr>
+        <w:ind w:left="2880" w:hanging="360"/>
+      </w:pPr>
+      <w:rPr>
+        <w:rFonts w:ascii="Symbol" w:hAnsi="Symbol" w:hint="default"/>
+      </w:rPr>
+    </w:lvl>
+    <w:lvl w:ilvl="4" w:tplc="080C0003" w:tentative="1">
+      <w:start w:val="1"/>
+      <w:numFmt w:val="bullet"/>
+      <w:lvlText w:val="o"/>
+      <w:lvlJc w:val="left"/>
+      <w:pPr>
+        <w:ind w:left="3600" w:hanging="360"/>
+      </w:pPr>
+      <w:rPr>
+        <w:rFonts w:ascii="Courier New" w:hAnsi="Courier New" w:cs="Courier New" w:hint="default"/>
+      </w:rPr>
+    </w:lvl>
+    <w:lvl w:ilvl="5" w:tplc="080C0005" w:tentative="1">
+      <w:start w:val="1"/>
+      <w:numFmt w:val="bullet"/>
+      <w:lvlText w:val=""/>
+      <w:lvlJc w:val="left"/>
+      <w:pPr>
+        <w:ind w:left="4320" w:hanging="360"/>
+      </w:pPr>
+      <w:rPr>
+        <w:rFonts w:ascii="Wingdings" w:hAnsi="Wingdings" w:hint="default"/>
+      </w:rPr>
+    </w:lvl>
+    <w:lvl w:ilvl="6" w:tplc="080C0001" w:tentative="1">
+      <w:start w:val="1"/>
+      <w:numFmt w:val="bullet"/>
+      <w:lvlText w:val=""/>
+      <w:lvlJc w:val="left"/>
+      <w:pPr>
+        <w:ind w:left="5040" w:hanging="360"/>
+      </w:pPr>
+      <w:rPr>
+        <w:rFonts w:ascii="Symbol" w:hAnsi="Symbol" w:hint="default"/>
+      </w:rPr>
+    </w:lvl>
+    <w:lvl w:ilvl="7" w:tplc="080C0003" w:tentative="1">
+      <w:start w:val="1"/>
+      <w:numFmt w:val="bullet"/>
+      <w:lvlText w:val="o"/>
+      <w:lvlJc w:val="left"/>
+      <w:pPr>
+        <w:ind w:left="5760" w:hanging="360"/>
+      </w:pPr>
+      <w:rPr>
+        <w:rFonts w:ascii="Courier New" w:hAnsi="Courier New" w:cs="Courier New" w:hint="default"/>
+      </w:rPr>
+    </w:lvl>
+    <w:lvl w:ilvl="8" w:tplc="080C0005" w:tentative="1">
+      <w:start w:val="1"/>
+      <w:numFmt w:val="bullet"/>
+      <w:lvlText w:val=""/>
+      <w:lvlJc w:val="left"/>
+      <w:pPr>
+        <w:ind w:left="6480" w:hanging="360"/>
+      </w:pPr>
+      <w:rPr>
+        <w:rFonts w:ascii="Wingdings" w:hAnsi="Wingdings" w:hint="default"/>
+      </w:rPr>
+    </w:lvl>
+  </w:abstractNum>
+  <w:abstractNum w:abstractNumId="1" w15:restartNumberingAfterBreak="0">
     <w:nsid w:val="04491CEC"/>
     <w:multiLevelType w:val="hybridMultilevel"/>
     <w:tmpl w:val="F36280BC"/>
@@ -7088,7 +7594,7 @@
       </w:rPr>
     </w:lvl>
   </w:abstractNum>
-  <w:abstractNum w:abstractNumId="1" w15:restartNumberingAfterBreak="0">
+  <w:abstractNum w:abstractNumId="2" w15:restartNumberingAfterBreak="0">
     <w:nsid w:val="065D445A"/>
     <w:multiLevelType w:val="hybridMultilevel"/>
     <w:tmpl w:val="FA10E3C2"/>
@@ -7201,10 +7707,10 @@
       </w:rPr>
     </w:lvl>
   </w:abstractNum>
-  <w:abstractNum w:abstractNumId="2" w15:restartNumberingAfterBreak="0">
+  <w:abstractNum w:abstractNumId="3" w15:restartNumberingAfterBreak="0">
     <w:nsid w:val="10210145"/>
     <w:multiLevelType w:val="hybridMultilevel"/>
-    <w:tmpl w:val="A2808150"/>
+    <w:tmpl w:val="AF4ED2A0"/>
     <w:lvl w:ilvl="0" w:tplc="080C0001">
       <w:start w:val="1"/>
       <w:numFmt w:val="bullet"/>
@@ -7314,7 +7820,7 @@
       </w:rPr>
     </w:lvl>
   </w:abstractNum>
-  <w:abstractNum w:abstractNumId="3" w15:restartNumberingAfterBreak="0">
+  <w:abstractNum w:abstractNumId="4" w15:restartNumberingAfterBreak="0">
     <w:nsid w:val="129349FE"/>
     <w:multiLevelType w:val="hybridMultilevel"/>
     <w:tmpl w:val="D07E10FE"/>
@@ -7427,7 +7933,7 @@
       </w:rPr>
     </w:lvl>
   </w:abstractNum>
-  <w:abstractNum w:abstractNumId="4" w15:restartNumberingAfterBreak="0">
+  <w:abstractNum w:abstractNumId="5" w15:restartNumberingAfterBreak="0">
     <w:nsid w:val="12B13847"/>
     <w:multiLevelType w:val="hybridMultilevel"/>
     <w:tmpl w:val="77D0E984"/>
@@ -7540,7 +8046,120 @@
       </w:rPr>
     </w:lvl>
   </w:abstractNum>
-  <w:abstractNum w:abstractNumId="5" w15:restartNumberingAfterBreak="0">
+  <w:abstractNum w:abstractNumId="6" w15:restartNumberingAfterBreak="0">
+    <w:nsid w:val="131C5292"/>
+    <w:multiLevelType w:val="hybridMultilevel"/>
+    <w:tmpl w:val="DBEEB760"/>
+    <w:lvl w:ilvl="0" w:tplc="080C0001">
+      <w:start w:val="1"/>
+      <w:numFmt w:val="bullet"/>
+      <w:lvlText w:val=""/>
+      <w:lvlJc w:val="left"/>
+      <w:pPr>
+        <w:ind w:left="720" w:hanging="360"/>
+      </w:pPr>
+      <w:rPr>
+        <w:rFonts w:ascii="Symbol" w:hAnsi="Symbol" w:hint="default"/>
+      </w:rPr>
+    </w:lvl>
+    <w:lvl w:ilvl="1" w:tplc="080C0003" w:tentative="1">
+      <w:start w:val="1"/>
+      <w:numFmt w:val="bullet"/>
+      <w:lvlText w:val="o"/>
+      <w:lvlJc w:val="left"/>
+      <w:pPr>
+        <w:ind w:left="1440" w:hanging="360"/>
+      </w:pPr>
+      <w:rPr>
+        <w:rFonts w:ascii="Courier New" w:hAnsi="Courier New" w:cs="Courier New" w:hint="default"/>
+      </w:rPr>
+    </w:lvl>
+    <w:lvl w:ilvl="2" w:tplc="080C0005" w:tentative="1">
+      <w:start w:val="1"/>
+      <w:numFmt w:val="bullet"/>
+      <w:lvlText w:val=""/>
+      <w:lvlJc w:val="left"/>
+      <w:pPr>
+        <w:ind w:left="2160" w:hanging="360"/>
+      </w:pPr>
+      <w:rPr>
+        <w:rFonts w:ascii="Wingdings" w:hAnsi="Wingdings" w:hint="default"/>
+      </w:rPr>
+    </w:lvl>
+    <w:lvl w:ilvl="3" w:tplc="080C0001" w:tentative="1">
+      <w:start w:val="1"/>
+      <w:numFmt w:val="bullet"/>
+      <w:lvlText w:val=""/>
+      <w:lvlJc w:val="left"/>
+      <w:pPr>
+        <w:ind w:left="2880" w:hanging="360"/>
+      </w:pPr>
+      <w:rPr>
+        <w:rFonts w:ascii="Symbol" w:hAnsi="Symbol" w:hint="default"/>
+      </w:rPr>
+    </w:lvl>
+    <w:lvl w:ilvl="4" w:tplc="080C0003" w:tentative="1">
+      <w:start w:val="1"/>
+      <w:numFmt w:val="bullet"/>
+      <w:lvlText w:val="o"/>
+      <w:lvlJc w:val="left"/>
+      <w:pPr>
+        <w:ind w:left="3600" w:hanging="360"/>
+      </w:pPr>
+      <w:rPr>
+        <w:rFonts w:ascii="Courier New" w:hAnsi="Courier New" w:cs="Courier New" w:hint="default"/>
+      </w:rPr>
+    </w:lvl>
+    <w:lvl w:ilvl="5" w:tplc="080C0005" w:tentative="1">
+      <w:start w:val="1"/>
+      <w:numFmt w:val="bullet"/>
+      <w:lvlText w:val=""/>
+      <w:lvlJc w:val="left"/>
+      <w:pPr>
+        <w:ind w:left="4320" w:hanging="360"/>
+      </w:pPr>
+      <w:rPr>
+        <w:rFonts w:ascii="Wingdings" w:hAnsi="Wingdings" w:hint="default"/>
+      </w:rPr>
+    </w:lvl>
+    <w:lvl w:ilvl="6" w:tplc="080C0001" w:tentative="1">
+      <w:start w:val="1"/>
+      <w:numFmt w:val="bullet"/>
+      <w:lvlText w:val=""/>
+      <w:lvlJc w:val="left"/>
+      <w:pPr>
+        <w:ind w:left="5040" w:hanging="360"/>
+      </w:pPr>
+      <w:rPr>
+        <w:rFonts w:ascii="Symbol" w:hAnsi="Symbol" w:hint="default"/>
+      </w:rPr>
+    </w:lvl>
+    <w:lvl w:ilvl="7" w:tplc="080C0003" w:tentative="1">
+      <w:start w:val="1"/>
+      <w:numFmt w:val="bullet"/>
+      <w:lvlText w:val="o"/>
+      <w:lvlJc w:val="left"/>
+      <w:pPr>
+        <w:ind w:left="5760" w:hanging="360"/>
+      </w:pPr>
+      <w:rPr>
+        <w:rFonts w:ascii="Courier New" w:hAnsi="Courier New" w:cs="Courier New" w:hint="default"/>
+      </w:rPr>
+    </w:lvl>
+    <w:lvl w:ilvl="8" w:tplc="080C0005" w:tentative="1">
+      <w:start w:val="1"/>
+      <w:numFmt w:val="bullet"/>
+      <w:lvlText w:val=""/>
+      <w:lvlJc w:val="left"/>
+      <w:pPr>
+        <w:ind w:left="6480" w:hanging="360"/>
+      </w:pPr>
+      <w:rPr>
+        <w:rFonts w:ascii="Wingdings" w:hAnsi="Wingdings" w:hint="default"/>
+      </w:rPr>
+    </w:lvl>
+  </w:abstractNum>
+  <w:abstractNum w:abstractNumId="7" w15:restartNumberingAfterBreak="0">
     <w:nsid w:val="2C4B7A15"/>
     <w:multiLevelType w:val="hybridMultilevel"/>
     <w:tmpl w:val="B4082172"/>
@@ -7653,7 +8272,7 @@
       </w:rPr>
     </w:lvl>
   </w:abstractNum>
-  <w:abstractNum w:abstractNumId="6" w15:restartNumberingAfterBreak="0">
+  <w:abstractNum w:abstractNumId="8" w15:restartNumberingAfterBreak="0">
     <w:nsid w:val="2F8B2240"/>
     <w:multiLevelType w:val="hybridMultilevel"/>
     <w:tmpl w:val="342E2A1E"/>
@@ -7766,7 +8385,7 @@
       </w:rPr>
     </w:lvl>
   </w:abstractNum>
-  <w:abstractNum w:abstractNumId="7" w15:restartNumberingAfterBreak="0">
+  <w:abstractNum w:abstractNumId="9" w15:restartNumberingAfterBreak="0">
     <w:nsid w:val="3ADF4FC1"/>
     <w:multiLevelType w:val="hybridMultilevel"/>
     <w:tmpl w:val="7946E158"/>
@@ -7879,7 +8498,7 @@
       </w:rPr>
     </w:lvl>
   </w:abstractNum>
-  <w:abstractNum w:abstractNumId="8" w15:restartNumberingAfterBreak="0">
+  <w:abstractNum w:abstractNumId="10" w15:restartNumberingAfterBreak="0">
     <w:nsid w:val="42B31549"/>
     <w:multiLevelType w:val="hybridMultilevel"/>
     <w:tmpl w:val="8A882770"/>
@@ -7992,7 +8611,120 @@
       </w:rPr>
     </w:lvl>
   </w:abstractNum>
-  <w:abstractNum w:abstractNumId="9" w15:restartNumberingAfterBreak="0">
+  <w:abstractNum w:abstractNumId="11" w15:restartNumberingAfterBreak="0">
+    <w:nsid w:val="4B3A415A"/>
+    <w:multiLevelType w:val="hybridMultilevel"/>
+    <w:tmpl w:val="A21A33C8"/>
+    <w:lvl w:ilvl="0" w:tplc="080C0001">
+      <w:start w:val="1"/>
+      <w:numFmt w:val="bullet"/>
+      <w:lvlText w:val=""/>
+      <w:lvlJc w:val="left"/>
+      <w:pPr>
+        <w:ind w:left="720" w:hanging="360"/>
+      </w:pPr>
+      <w:rPr>
+        <w:rFonts w:ascii="Symbol" w:hAnsi="Symbol" w:hint="default"/>
+      </w:rPr>
+    </w:lvl>
+    <w:lvl w:ilvl="1" w:tplc="080C0003" w:tentative="1">
+      <w:start w:val="1"/>
+      <w:numFmt w:val="bullet"/>
+      <w:lvlText w:val="o"/>
+      <w:lvlJc w:val="left"/>
+      <w:pPr>
+        <w:ind w:left="1440" w:hanging="360"/>
+      </w:pPr>
+      <w:rPr>
+        <w:rFonts w:ascii="Courier New" w:hAnsi="Courier New" w:cs="Courier New" w:hint="default"/>
+      </w:rPr>
+    </w:lvl>
+    <w:lvl w:ilvl="2" w:tplc="080C0005" w:tentative="1">
+      <w:start w:val="1"/>
+      <w:numFmt w:val="bullet"/>
+      <w:lvlText w:val=""/>
+      <w:lvlJc w:val="left"/>
+      <w:pPr>
+        <w:ind w:left="2160" w:hanging="360"/>
+      </w:pPr>
+      <w:rPr>
+        <w:rFonts w:ascii="Wingdings" w:hAnsi="Wingdings" w:hint="default"/>
+      </w:rPr>
+    </w:lvl>
+    <w:lvl w:ilvl="3" w:tplc="080C0001" w:tentative="1">
+      <w:start w:val="1"/>
+      <w:numFmt w:val="bullet"/>
+      <w:lvlText w:val=""/>
+      <w:lvlJc w:val="left"/>
+      <w:pPr>
+        <w:ind w:left="2880" w:hanging="360"/>
+      </w:pPr>
+      <w:rPr>
+        <w:rFonts w:ascii="Symbol" w:hAnsi="Symbol" w:hint="default"/>
+      </w:rPr>
+    </w:lvl>
+    <w:lvl w:ilvl="4" w:tplc="080C0003" w:tentative="1">
+      <w:start w:val="1"/>
+      <w:numFmt w:val="bullet"/>
+      <w:lvlText w:val="o"/>
+      <w:lvlJc w:val="left"/>
+      <w:pPr>
+        <w:ind w:left="3600" w:hanging="360"/>
+      </w:pPr>
+      <w:rPr>
+        <w:rFonts w:ascii="Courier New" w:hAnsi="Courier New" w:cs="Courier New" w:hint="default"/>
+      </w:rPr>
+    </w:lvl>
+    <w:lvl w:ilvl="5" w:tplc="080C0005" w:tentative="1">
+      <w:start w:val="1"/>
+      <w:numFmt w:val="bullet"/>
+      <w:lvlText w:val=""/>
+      <w:lvlJc w:val="left"/>
+      <w:pPr>
+        <w:ind w:left="4320" w:hanging="360"/>
+      </w:pPr>
+      <w:rPr>
+        <w:rFonts w:ascii="Wingdings" w:hAnsi="Wingdings" w:hint="default"/>
+      </w:rPr>
+    </w:lvl>
+    <w:lvl w:ilvl="6" w:tplc="080C0001" w:tentative="1">
+      <w:start w:val="1"/>
+      <w:numFmt w:val="bullet"/>
+      <w:lvlText w:val=""/>
+      <w:lvlJc w:val="left"/>
+      <w:pPr>
+        <w:ind w:left="5040" w:hanging="360"/>
+      </w:pPr>
+      <w:rPr>
+        <w:rFonts w:ascii="Symbol" w:hAnsi="Symbol" w:hint="default"/>
+      </w:rPr>
+    </w:lvl>
+    <w:lvl w:ilvl="7" w:tplc="080C0003" w:tentative="1">
+      <w:start w:val="1"/>
+      <w:numFmt w:val="bullet"/>
+      <w:lvlText w:val="o"/>
+      <w:lvlJc w:val="left"/>
+      <w:pPr>
+        <w:ind w:left="5760" w:hanging="360"/>
+      </w:pPr>
+      <w:rPr>
+        <w:rFonts w:ascii="Courier New" w:hAnsi="Courier New" w:cs="Courier New" w:hint="default"/>
+      </w:rPr>
+    </w:lvl>
+    <w:lvl w:ilvl="8" w:tplc="080C0005" w:tentative="1">
+      <w:start w:val="1"/>
+      <w:numFmt w:val="bullet"/>
+      <w:lvlText w:val=""/>
+      <w:lvlJc w:val="left"/>
+      <w:pPr>
+        <w:ind w:left="6480" w:hanging="360"/>
+      </w:pPr>
+      <w:rPr>
+        <w:rFonts w:ascii="Wingdings" w:hAnsi="Wingdings" w:hint="default"/>
+      </w:rPr>
+    </w:lvl>
+  </w:abstractNum>
+  <w:abstractNum w:abstractNumId="12" w15:restartNumberingAfterBreak="0">
     <w:nsid w:val="4E6416E8"/>
     <w:multiLevelType w:val="hybridMultilevel"/>
     <w:tmpl w:val="8182D0EA"/>
@@ -8105,7 +8837,7 @@
       </w:rPr>
     </w:lvl>
   </w:abstractNum>
-  <w:abstractNum w:abstractNumId="10" w15:restartNumberingAfterBreak="0">
+  <w:abstractNum w:abstractNumId="13" w15:restartNumberingAfterBreak="0">
     <w:nsid w:val="57813F14"/>
     <w:multiLevelType w:val="hybridMultilevel"/>
     <w:tmpl w:val="2CE6EFE4"/>
@@ -8218,7 +8950,7 @@
       </w:rPr>
     </w:lvl>
   </w:abstractNum>
-  <w:abstractNum w:abstractNumId="11" w15:restartNumberingAfterBreak="0">
+  <w:abstractNum w:abstractNumId="14" w15:restartNumberingAfterBreak="0">
     <w:nsid w:val="67C53386"/>
     <w:multiLevelType w:val="hybridMultilevel"/>
     <w:tmpl w:val="2898A7FA"/>
@@ -8331,7 +9063,7 @@
       </w:rPr>
     </w:lvl>
   </w:abstractNum>
-  <w:abstractNum w:abstractNumId="12" w15:restartNumberingAfterBreak="0">
+  <w:abstractNum w:abstractNumId="15" w15:restartNumberingAfterBreak="0">
     <w:nsid w:val="68682440"/>
     <w:multiLevelType w:val="hybridMultilevel"/>
     <w:tmpl w:val="C9C8A0F8"/>
@@ -8444,7 +9176,7 @@
       </w:rPr>
     </w:lvl>
   </w:abstractNum>
-  <w:abstractNum w:abstractNumId="13" w15:restartNumberingAfterBreak="0">
+  <w:abstractNum w:abstractNumId="16" w15:restartNumberingAfterBreak="0">
     <w:nsid w:val="6996755B"/>
     <w:multiLevelType w:val="hybridMultilevel"/>
     <w:tmpl w:val="66F8CA0E"/>
@@ -8557,7 +9289,7 @@
       </w:rPr>
     </w:lvl>
   </w:abstractNum>
-  <w:abstractNum w:abstractNumId="14" w15:restartNumberingAfterBreak="0">
+  <w:abstractNum w:abstractNumId="17" w15:restartNumberingAfterBreak="0">
     <w:nsid w:val="6A5B6D1D"/>
     <w:multiLevelType w:val="hybridMultilevel"/>
     <w:tmpl w:val="6F22D9FE"/>
@@ -8670,7 +9402,7 @@
       </w:rPr>
     </w:lvl>
   </w:abstractNum>
-  <w:abstractNum w:abstractNumId="15" w15:restartNumberingAfterBreak="0">
+  <w:abstractNum w:abstractNumId="18" w15:restartNumberingAfterBreak="0">
     <w:nsid w:val="6A674AB3"/>
     <w:multiLevelType w:val="hybridMultilevel"/>
     <w:tmpl w:val="1730DDAC"/>
@@ -8783,7 +9515,7 @@
       </w:rPr>
     </w:lvl>
   </w:abstractNum>
-  <w:abstractNum w:abstractNumId="16" w15:restartNumberingAfterBreak="0">
+  <w:abstractNum w:abstractNumId="19" w15:restartNumberingAfterBreak="0">
     <w:nsid w:val="6D2E4C91"/>
     <w:multiLevelType w:val="hybridMultilevel"/>
     <w:tmpl w:val="32CE8FB4"/>
@@ -8896,7 +9628,7 @@
       </w:rPr>
     </w:lvl>
   </w:abstractNum>
-  <w:abstractNum w:abstractNumId="17" w15:restartNumberingAfterBreak="0">
+  <w:abstractNum w:abstractNumId="20" w15:restartNumberingAfterBreak="0">
     <w:nsid w:val="79F804AB"/>
     <w:multiLevelType w:val="hybridMultilevel"/>
     <w:tmpl w:val="019659DC"/>
@@ -9010,58 +9742,67 @@
     </w:lvl>
   </w:abstractNum>
   <w:num w:numId="1">
+    <w:abstractNumId w:val="3"/>
+  </w:num>
+  <w:num w:numId="2">
+    <w:abstractNumId w:val="1"/>
+  </w:num>
+  <w:num w:numId="3">
+    <w:abstractNumId w:val="18"/>
+  </w:num>
+  <w:num w:numId="4">
+    <w:abstractNumId w:val="12"/>
+  </w:num>
+  <w:num w:numId="5">
+    <w:abstractNumId w:val="4"/>
+  </w:num>
+  <w:num w:numId="6">
+    <w:abstractNumId w:val="14"/>
+  </w:num>
+  <w:num w:numId="7">
+    <w:abstractNumId w:val="17"/>
+  </w:num>
+  <w:num w:numId="8">
+    <w:abstractNumId w:val="20"/>
+  </w:num>
+  <w:num w:numId="9">
+    <w:abstractNumId w:val="7"/>
+  </w:num>
+  <w:num w:numId="10">
+    <w:abstractNumId w:val="10"/>
+  </w:num>
+  <w:num w:numId="11">
+    <w:abstractNumId w:val="16"/>
+  </w:num>
+  <w:num w:numId="12">
+    <w:abstractNumId w:val="15"/>
+  </w:num>
+  <w:num w:numId="13">
+    <w:abstractNumId w:val="5"/>
+  </w:num>
+  <w:num w:numId="14">
+    <w:abstractNumId w:val="13"/>
+  </w:num>
+  <w:num w:numId="15">
+    <w:abstractNumId w:val="8"/>
+  </w:num>
+  <w:num w:numId="16">
+    <w:abstractNumId w:val="19"/>
+  </w:num>
+  <w:num w:numId="17">
     <w:abstractNumId w:val="2"/>
   </w:num>
-  <w:num w:numId="2">
+  <w:num w:numId="18">
+    <w:abstractNumId w:val="9"/>
+  </w:num>
+  <w:num w:numId="19">
+    <w:abstractNumId w:val="6"/>
+  </w:num>
+  <w:num w:numId="20">
     <w:abstractNumId w:val="0"/>
   </w:num>
-  <w:num w:numId="3">
-    <w:abstractNumId w:val="15"/>
-  </w:num>
-  <w:num w:numId="4">
-    <w:abstractNumId w:val="9"/>
-  </w:num>
-  <w:num w:numId="5">
-    <w:abstractNumId w:val="3"/>
-  </w:num>
-  <w:num w:numId="6">
+  <w:num w:numId="21">
     <w:abstractNumId w:val="11"/>
-  </w:num>
-  <w:num w:numId="7">
-    <w:abstractNumId w:val="14"/>
-  </w:num>
-  <w:num w:numId="8">
-    <w:abstractNumId w:val="17"/>
-  </w:num>
-  <w:num w:numId="9">
-    <w:abstractNumId w:val="5"/>
-  </w:num>
-  <w:num w:numId="10">
-    <w:abstractNumId w:val="8"/>
-  </w:num>
-  <w:num w:numId="11">
-    <w:abstractNumId w:val="13"/>
-  </w:num>
-  <w:num w:numId="12">
-    <w:abstractNumId w:val="12"/>
-  </w:num>
-  <w:num w:numId="13">
-    <w:abstractNumId w:val="4"/>
-  </w:num>
-  <w:num w:numId="14">
-    <w:abstractNumId w:val="10"/>
-  </w:num>
-  <w:num w:numId="15">
-    <w:abstractNumId w:val="6"/>
-  </w:num>
-  <w:num w:numId="16">
-    <w:abstractNumId w:val="16"/>
-  </w:num>
-  <w:num w:numId="17">
-    <w:abstractNumId w:val="1"/>
-  </w:num>
-  <w:num w:numId="18">
-    <w:abstractNumId w:val="7"/>
   </w:num>
 </w:numbering>
 </file>
@@ -10432,7 +11173,7 @@
 </file>
 
 <file path=customXml/itemProps1.xml><?xml version="1.0" encoding="utf-8"?>
-<ds:datastoreItem xmlns:ds="http://schemas.openxmlformats.org/officeDocument/2006/customXml" ds:itemID="{49CB909B-CCE5-405F-BEB9-EEA42E7FF30F}">
+<ds:datastoreItem xmlns:ds="http://schemas.openxmlformats.org/officeDocument/2006/customXml" ds:itemID="{C9C52C46-D131-4688-9640-1AEA3318C9BB}">
   <ds:schemaRefs>
     <ds:schemaRef ds:uri="http://schemas.openxmlformats.org/officeDocument/2006/bibliography"/>
   </ds:schemaRefs>

</xml_diff>

<commit_message>
Maj MatchManagement Feuilles de match
</commit_message>
<xml_diff>
--- a/Analyse/Documentation Projet.docx
+++ b/Analyse/Documentation Projet.docx
@@ -2,21 +2,1999 @@
 <file path=word/document.xml><?xml version="1.0" encoding="utf-8"?>
 <w:document xmlns:wpc="http://schemas.microsoft.com/office/word/2010/wordprocessingCanvas" xmlns:cx="http://schemas.microsoft.com/office/drawing/2014/chartex" xmlns:cx1="http://schemas.microsoft.com/office/drawing/2015/9/8/chartex" xmlns:cx2="http://schemas.microsoft.com/office/drawing/2015/10/21/chartex" xmlns:cx3="http://schemas.microsoft.com/office/drawing/2016/5/9/chartex" xmlns:cx4="http://schemas.microsoft.com/office/drawing/2016/5/10/chartex" xmlns:cx5="http://schemas.microsoft.com/office/drawing/2016/5/11/chartex" xmlns:cx6="http://schemas.microsoft.com/office/drawing/2016/5/12/chartex" xmlns:cx7="http://schemas.microsoft.com/office/drawing/2016/5/13/chartex" xmlns:cx8="http://schemas.microsoft.com/office/drawing/2016/5/14/chartex" xmlns:mc="http://schemas.openxmlformats.org/markup-compatibility/2006" xmlns:aink="http://schemas.microsoft.com/office/drawing/2016/ink" xmlns:am3d="http://schemas.microsoft.com/office/drawing/2017/model3d" xmlns:o="urn:schemas-microsoft-com:office:office" xmlns:r="http://schemas.openxmlformats.org/officeDocument/2006/relationships" xmlns:m="http://schemas.openxmlformats.org/officeDocument/2006/math" xmlns:v="urn:schemas-microsoft-com:vml" xmlns:wp14="http://schemas.microsoft.com/office/word/2010/wordprocessingDrawing" xmlns:wp="http://schemas.openxmlformats.org/drawingml/2006/wordprocessingDrawing" xmlns:w10="urn:schemas-microsoft-com:office:word" xmlns:w="http://schemas.openxmlformats.org/wordprocessingml/2006/main" xmlns:w14="http://schemas.microsoft.com/office/word/2010/wordml" xmlns:w15="http://schemas.microsoft.com/office/word/2012/wordml" xmlns:w16cid="http://schemas.microsoft.com/office/word/2016/wordml/cid" xmlns:w16se="http://schemas.microsoft.com/office/word/2015/wordml/symex" xmlns:wpg="http://schemas.microsoft.com/office/word/2010/wordprocessingGroup" xmlns:wpi="http://schemas.microsoft.com/office/word/2010/wordprocessingInk" xmlns:wne="http://schemas.microsoft.com/office/word/2006/wordml" xmlns:wps="http://schemas.microsoft.com/office/word/2010/wordprocessingShape" mc:Ignorable="w14 w15 w16se w16cid wp14">
   <w:body>
+    <w:sdt>
+      <w:sdtPr>
+        <w:rPr>
+          <w:lang w:val="fr-FR"/>
+        </w:rPr>
+        <w:id w:val="1490373284"/>
+        <w:docPartObj>
+          <w:docPartGallery w:val="Table of Contents"/>
+          <w:docPartUnique/>
+        </w:docPartObj>
+      </w:sdtPr>
+      <w:sdtEndPr>
+        <w:rPr>
+          <w:b/>
+          <w:bCs/>
+          <w:smallCaps w:val="0"/>
+          <w:color w:val="auto"/>
+          <w:spacing w:val="0"/>
+          <w:sz w:val="20"/>
+          <w:szCs w:val="20"/>
+        </w:rPr>
+      </w:sdtEndPr>
+      <w:sdtContent>
+        <w:p>
+          <w:pPr>
+            <w:pStyle w:val="En-ttedetabledesmatires"/>
+          </w:pPr>
+          <w:r>
+            <w:rPr>
+              <w:lang w:val="fr-FR"/>
+            </w:rPr>
+            <w:t>Table des matières</w:t>
+          </w:r>
+        </w:p>
+        <w:p>
+          <w:pPr>
+            <w:pStyle w:val="TM1"/>
+            <w:tabs>
+              <w:tab w:val="right" w:leader="dot" w:pos="9062"/>
+            </w:tabs>
+            <w:rPr>
+              <w:noProof/>
+              <w:sz w:val="22"/>
+              <w:szCs w:val="22"/>
+              <w:lang w:eastAsia="fr-BE"/>
+            </w:rPr>
+          </w:pPr>
+          <w:r>
+            <w:fldChar w:fldCharType="begin"/>
+          </w:r>
+          <w:r>
+            <w:instrText xml:space="preserve"> TOC \o "1-2" \h \z \u </w:instrText>
+          </w:r>
+          <w:r>
+            <w:fldChar w:fldCharType="separate"/>
+          </w:r>
+          <w:hyperlink w:anchor="_Toc28675994" w:history="1">
+            <w:r>
+              <w:rPr>
+                <w:rStyle w:val="Lienhypertexte"/>
+                <w:noProof/>
+              </w:rPr>
+              <w:t>Traduction de l’énoncé du projet</w:t>
+            </w:r>
+            <w:r>
+              <w:rPr>
+                <w:noProof/>
+                <w:webHidden/>
+              </w:rPr>
+              <w:tab/>
+            </w:r>
+            <w:r>
+              <w:rPr>
+                <w:noProof/>
+                <w:webHidden/>
+              </w:rPr>
+              <w:fldChar w:fldCharType="begin"/>
+            </w:r>
+            <w:r>
+              <w:rPr>
+                <w:noProof/>
+                <w:webHidden/>
+              </w:rPr>
+              <w:instrText xml:space="preserve"> PAGEREF _Toc28675994 \h </w:instrText>
+            </w:r>
+            <w:r>
+              <w:rPr>
+                <w:noProof/>
+                <w:webHidden/>
+              </w:rPr>
+            </w:r>
+            <w:r>
+              <w:rPr>
+                <w:noProof/>
+                <w:webHidden/>
+              </w:rPr>
+              <w:fldChar w:fldCharType="separate"/>
+            </w:r>
+            <w:r>
+              <w:rPr>
+                <w:noProof/>
+                <w:webHidden/>
+              </w:rPr>
+              <w:t>2</w:t>
+            </w:r>
+            <w:r>
+              <w:rPr>
+                <w:noProof/>
+                <w:webHidden/>
+              </w:rPr>
+              <w:fldChar w:fldCharType="end"/>
+            </w:r>
+          </w:hyperlink>
+        </w:p>
+        <w:p>
+          <w:pPr>
+            <w:pStyle w:val="TM2"/>
+            <w:tabs>
+              <w:tab w:val="right" w:leader="dot" w:pos="9062"/>
+            </w:tabs>
+            <w:rPr>
+              <w:noProof/>
+              <w:sz w:val="22"/>
+              <w:szCs w:val="22"/>
+              <w:lang w:eastAsia="fr-BE"/>
+            </w:rPr>
+          </w:pPr>
+          <w:hyperlink w:anchor="_Toc28675995" w:history="1">
+            <w:r>
+              <w:rPr>
+                <w:rStyle w:val="Lienhypertexte"/>
+                <w:noProof/>
+              </w:rPr>
+              <w:t>Championnats</w:t>
+            </w:r>
+            <w:r>
+              <w:rPr>
+                <w:noProof/>
+                <w:webHidden/>
+              </w:rPr>
+              <w:tab/>
+            </w:r>
+            <w:r>
+              <w:rPr>
+                <w:noProof/>
+                <w:webHidden/>
+              </w:rPr>
+              <w:fldChar w:fldCharType="begin"/>
+            </w:r>
+            <w:r>
+              <w:rPr>
+                <w:noProof/>
+                <w:webHidden/>
+              </w:rPr>
+              <w:instrText xml:space="preserve"> PAGEREF _Toc28675995 \h </w:instrText>
+            </w:r>
+            <w:r>
+              <w:rPr>
+                <w:noProof/>
+                <w:webHidden/>
+              </w:rPr>
+            </w:r>
+            <w:r>
+              <w:rPr>
+                <w:noProof/>
+                <w:webHidden/>
+              </w:rPr>
+              <w:fldChar w:fldCharType="separate"/>
+            </w:r>
+            <w:r>
+              <w:rPr>
+                <w:noProof/>
+                <w:webHidden/>
+              </w:rPr>
+              <w:t>2</w:t>
+            </w:r>
+            <w:r>
+              <w:rPr>
+                <w:noProof/>
+                <w:webHidden/>
+              </w:rPr>
+              <w:fldChar w:fldCharType="end"/>
+            </w:r>
+          </w:hyperlink>
+        </w:p>
+        <w:p>
+          <w:pPr>
+            <w:pStyle w:val="TM2"/>
+            <w:tabs>
+              <w:tab w:val="right" w:leader="dot" w:pos="9062"/>
+            </w:tabs>
+            <w:rPr>
+              <w:noProof/>
+              <w:sz w:val="22"/>
+              <w:szCs w:val="22"/>
+              <w:lang w:eastAsia="fr-BE"/>
+            </w:rPr>
+          </w:pPr>
+          <w:hyperlink w:anchor="_Toc28675996" w:history="1">
+            <w:r>
+              <w:rPr>
+                <w:rStyle w:val="Lienhypertexte"/>
+                <w:noProof/>
+              </w:rPr>
+              <w:t>Équipes</w:t>
+            </w:r>
+            <w:r>
+              <w:rPr>
+                <w:noProof/>
+                <w:webHidden/>
+              </w:rPr>
+              <w:tab/>
+            </w:r>
+            <w:r>
+              <w:rPr>
+                <w:noProof/>
+                <w:webHidden/>
+              </w:rPr>
+              <w:fldChar w:fldCharType="begin"/>
+            </w:r>
+            <w:r>
+              <w:rPr>
+                <w:noProof/>
+                <w:webHidden/>
+              </w:rPr>
+              <w:instrText xml:space="preserve"> PAGEREF _Toc28675996 \h </w:instrText>
+            </w:r>
+            <w:r>
+              <w:rPr>
+                <w:noProof/>
+                <w:webHidden/>
+              </w:rPr>
+            </w:r>
+            <w:r>
+              <w:rPr>
+                <w:noProof/>
+                <w:webHidden/>
+              </w:rPr>
+              <w:fldChar w:fldCharType="separate"/>
+            </w:r>
+            <w:r>
+              <w:rPr>
+                <w:noProof/>
+                <w:webHidden/>
+              </w:rPr>
+              <w:t>2</w:t>
+            </w:r>
+            <w:r>
+              <w:rPr>
+                <w:noProof/>
+                <w:webHidden/>
+              </w:rPr>
+              <w:fldChar w:fldCharType="end"/>
+            </w:r>
+          </w:hyperlink>
+        </w:p>
+        <w:p>
+          <w:pPr>
+            <w:pStyle w:val="TM2"/>
+            <w:tabs>
+              <w:tab w:val="right" w:leader="dot" w:pos="9062"/>
+            </w:tabs>
+            <w:rPr>
+              <w:noProof/>
+              <w:sz w:val="22"/>
+              <w:szCs w:val="22"/>
+              <w:lang w:eastAsia="fr-BE"/>
+            </w:rPr>
+          </w:pPr>
+          <w:hyperlink w:anchor="_Toc28675997" w:history="1">
+            <w:r>
+              <w:rPr>
+                <w:rStyle w:val="Lienhypertexte"/>
+                <w:noProof/>
+              </w:rPr>
+              <w:t>Joueurs</w:t>
+            </w:r>
+            <w:r>
+              <w:rPr>
+                <w:noProof/>
+                <w:webHidden/>
+              </w:rPr>
+              <w:tab/>
+            </w:r>
+            <w:r>
+              <w:rPr>
+                <w:noProof/>
+                <w:webHidden/>
+              </w:rPr>
+              <w:fldChar w:fldCharType="begin"/>
+            </w:r>
+            <w:r>
+              <w:rPr>
+                <w:noProof/>
+                <w:webHidden/>
+              </w:rPr>
+              <w:instrText xml:space="preserve"> PAGEREF _Toc28675997 \h </w:instrText>
+            </w:r>
+            <w:r>
+              <w:rPr>
+                <w:noProof/>
+                <w:webHidden/>
+              </w:rPr>
+            </w:r>
+            <w:r>
+              <w:rPr>
+                <w:noProof/>
+                <w:webHidden/>
+              </w:rPr>
+              <w:fldChar w:fldCharType="separate"/>
+            </w:r>
+            <w:r>
+              <w:rPr>
+                <w:noProof/>
+                <w:webHidden/>
+              </w:rPr>
+              <w:t>2</w:t>
+            </w:r>
+            <w:r>
+              <w:rPr>
+                <w:noProof/>
+                <w:webHidden/>
+              </w:rPr>
+              <w:fldChar w:fldCharType="end"/>
+            </w:r>
+          </w:hyperlink>
+        </w:p>
+        <w:p>
+          <w:pPr>
+            <w:pStyle w:val="TM2"/>
+            <w:tabs>
+              <w:tab w:val="right" w:leader="dot" w:pos="9062"/>
+            </w:tabs>
+            <w:rPr>
+              <w:noProof/>
+              <w:sz w:val="22"/>
+              <w:szCs w:val="22"/>
+              <w:lang w:eastAsia="fr-BE"/>
+            </w:rPr>
+          </w:pPr>
+          <w:hyperlink w:anchor="_Toc28675998" w:history="1">
+            <w:r>
+              <w:rPr>
+                <w:rStyle w:val="Lienhypertexte"/>
+                <w:noProof/>
+              </w:rPr>
+              <w:t>Matchs</w:t>
+            </w:r>
+            <w:r>
+              <w:rPr>
+                <w:noProof/>
+                <w:webHidden/>
+              </w:rPr>
+              <w:tab/>
+            </w:r>
+            <w:r>
+              <w:rPr>
+                <w:noProof/>
+                <w:webHidden/>
+              </w:rPr>
+              <w:fldChar w:fldCharType="begin"/>
+            </w:r>
+            <w:r>
+              <w:rPr>
+                <w:noProof/>
+                <w:webHidden/>
+              </w:rPr>
+              <w:instrText xml:space="preserve"> PAGEREF _Toc28675998 \h </w:instrText>
+            </w:r>
+            <w:r>
+              <w:rPr>
+                <w:noProof/>
+                <w:webHidden/>
+              </w:rPr>
+            </w:r>
+            <w:r>
+              <w:rPr>
+                <w:noProof/>
+                <w:webHidden/>
+              </w:rPr>
+              <w:fldChar w:fldCharType="separate"/>
+            </w:r>
+            <w:r>
+              <w:rPr>
+                <w:noProof/>
+                <w:webHidden/>
+              </w:rPr>
+              <w:t>3</w:t>
+            </w:r>
+            <w:r>
+              <w:rPr>
+                <w:noProof/>
+                <w:webHidden/>
+              </w:rPr>
+              <w:fldChar w:fldCharType="end"/>
+            </w:r>
+          </w:hyperlink>
+        </w:p>
+        <w:p>
+          <w:pPr>
+            <w:pStyle w:val="TM2"/>
+            <w:tabs>
+              <w:tab w:val="right" w:leader="dot" w:pos="9062"/>
+            </w:tabs>
+            <w:rPr>
+              <w:noProof/>
+              <w:sz w:val="22"/>
+              <w:szCs w:val="22"/>
+              <w:lang w:eastAsia="fr-BE"/>
+            </w:rPr>
+          </w:pPr>
+          <w:hyperlink w:anchor="_Toc28675999" w:history="1">
+            <w:r>
+              <w:rPr>
+                <w:rStyle w:val="Lienhypertexte"/>
+                <w:noProof/>
+              </w:rPr>
+              <w:t>Feuilles de match</w:t>
+            </w:r>
+            <w:r>
+              <w:rPr>
+                <w:noProof/>
+                <w:webHidden/>
+              </w:rPr>
+              <w:tab/>
+            </w:r>
+            <w:r>
+              <w:rPr>
+                <w:noProof/>
+                <w:webHidden/>
+              </w:rPr>
+              <w:fldChar w:fldCharType="begin"/>
+            </w:r>
+            <w:r>
+              <w:rPr>
+                <w:noProof/>
+                <w:webHidden/>
+              </w:rPr>
+              <w:instrText xml:space="preserve"> PAGEREF _Toc28675999 \h </w:instrText>
+            </w:r>
+            <w:r>
+              <w:rPr>
+                <w:noProof/>
+                <w:webHidden/>
+              </w:rPr>
+            </w:r>
+            <w:r>
+              <w:rPr>
+                <w:noProof/>
+                <w:webHidden/>
+              </w:rPr>
+              <w:fldChar w:fldCharType="separate"/>
+            </w:r>
+            <w:r>
+              <w:rPr>
+                <w:noProof/>
+                <w:webHidden/>
+              </w:rPr>
+              <w:t>3</w:t>
+            </w:r>
+            <w:r>
+              <w:rPr>
+                <w:noProof/>
+                <w:webHidden/>
+              </w:rPr>
+              <w:fldChar w:fldCharType="end"/>
+            </w:r>
+          </w:hyperlink>
+        </w:p>
+        <w:p>
+          <w:pPr>
+            <w:pStyle w:val="TM1"/>
+            <w:tabs>
+              <w:tab w:val="right" w:leader="dot" w:pos="9062"/>
+            </w:tabs>
+            <w:rPr>
+              <w:noProof/>
+              <w:sz w:val="22"/>
+              <w:szCs w:val="22"/>
+              <w:lang w:eastAsia="fr-BE"/>
+            </w:rPr>
+          </w:pPr>
+          <w:hyperlink w:anchor="_Toc28676000" w:history="1">
+            <w:r>
+              <w:rPr>
+                <w:rStyle w:val="Lienhypertexte"/>
+                <w:noProof/>
+              </w:rPr>
+              <w:t>Mockups</w:t>
+            </w:r>
+            <w:r>
+              <w:rPr>
+                <w:noProof/>
+                <w:webHidden/>
+              </w:rPr>
+              <w:tab/>
+            </w:r>
+            <w:r>
+              <w:rPr>
+                <w:noProof/>
+                <w:webHidden/>
+              </w:rPr>
+              <w:fldChar w:fldCharType="begin"/>
+            </w:r>
+            <w:r>
+              <w:rPr>
+                <w:noProof/>
+                <w:webHidden/>
+              </w:rPr>
+              <w:instrText xml:space="preserve"> PAGEREF _Toc28676000 \h </w:instrText>
+            </w:r>
+            <w:r>
+              <w:rPr>
+                <w:noProof/>
+                <w:webHidden/>
+              </w:rPr>
+            </w:r>
+            <w:r>
+              <w:rPr>
+                <w:noProof/>
+                <w:webHidden/>
+              </w:rPr>
+              <w:fldChar w:fldCharType="separate"/>
+            </w:r>
+            <w:r>
+              <w:rPr>
+                <w:noProof/>
+                <w:webHidden/>
+              </w:rPr>
+              <w:t>4</w:t>
+            </w:r>
+            <w:r>
+              <w:rPr>
+                <w:noProof/>
+                <w:webHidden/>
+              </w:rPr>
+              <w:fldChar w:fldCharType="end"/>
+            </w:r>
+          </w:hyperlink>
+        </w:p>
+        <w:p>
+          <w:pPr>
+            <w:pStyle w:val="TM2"/>
+            <w:tabs>
+              <w:tab w:val="right" w:leader="dot" w:pos="9062"/>
+            </w:tabs>
+            <w:rPr>
+              <w:noProof/>
+              <w:sz w:val="22"/>
+              <w:szCs w:val="22"/>
+              <w:lang w:eastAsia="fr-BE"/>
+            </w:rPr>
+          </w:pPr>
+          <w:hyperlink w:anchor="_Toc28676001" w:history="1">
+            <w:r>
+              <w:rPr>
+                <w:rStyle w:val="Lienhypertexte"/>
+                <w:noProof/>
+              </w:rPr>
+              <w:t>MatchManagement</w:t>
+            </w:r>
+            <w:r>
+              <w:rPr>
+                <w:noProof/>
+                <w:webHidden/>
+              </w:rPr>
+              <w:tab/>
+            </w:r>
+            <w:r>
+              <w:rPr>
+                <w:noProof/>
+                <w:webHidden/>
+              </w:rPr>
+              <w:fldChar w:fldCharType="begin"/>
+            </w:r>
+            <w:r>
+              <w:rPr>
+                <w:noProof/>
+                <w:webHidden/>
+              </w:rPr>
+              <w:instrText xml:space="preserve"> PAGEREF _Toc28676001 \h </w:instrText>
+            </w:r>
+            <w:r>
+              <w:rPr>
+                <w:noProof/>
+                <w:webHidden/>
+              </w:rPr>
+            </w:r>
+            <w:r>
+              <w:rPr>
+                <w:noProof/>
+                <w:webHidden/>
+              </w:rPr>
+              <w:fldChar w:fldCharType="separate"/>
+            </w:r>
+            <w:r>
+              <w:rPr>
+                <w:noProof/>
+                <w:webHidden/>
+              </w:rPr>
+              <w:t>4</w:t>
+            </w:r>
+            <w:r>
+              <w:rPr>
+                <w:noProof/>
+                <w:webHidden/>
+              </w:rPr>
+              <w:fldChar w:fldCharType="end"/>
+            </w:r>
+          </w:hyperlink>
+        </w:p>
+        <w:p>
+          <w:pPr>
+            <w:pStyle w:val="TM1"/>
+            <w:tabs>
+              <w:tab w:val="right" w:leader="dot" w:pos="9062"/>
+            </w:tabs>
+            <w:rPr>
+              <w:noProof/>
+              <w:sz w:val="22"/>
+              <w:szCs w:val="22"/>
+              <w:lang w:eastAsia="fr-BE"/>
+            </w:rPr>
+          </w:pPr>
+          <w:hyperlink w:anchor="_Toc28676002" w:history="1">
+            <w:r>
+              <w:rPr>
+                <w:rStyle w:val="Lienhypertexte"/>
+                <w:noProof/>
+              </w:rPr>
+              <w:t>Entité Association</w:t>
+            </w:r>
+            <w:r>
+              <w:rPr>
+                <w:noProof/>
+                <w:webHidden/>
+              </w:rPr>
+              <w:tab/>
+            </w:r>
+            <w:r>
+              <w:rPr>
+                <w:noProof/>
+                <w:webHidden/>
+              </w:rPr>
+              <w:fldChar w:fldCharType="begin"/>
+            </w:r>
+            <w:r>
+              <w:rPr>
+                <w:noProof/>
+                <w:webHidden/>
+              </w:rPr>
+              <w:instrText xml:space="preserve"> PAGEREF _Toc28676002 \h </w:instrText>
+            </w:r>
+            <w:r>
+              <w:rPr>
+                <w:noProof/>
+                <w:webHidden/>
+              </w:rPr>
+            </w:r>
+            <w:r>
+              <w:rPr>
+                <w:noProof/>
+                <w:webHidden/>
+              </w:rPr>
+              <w:fldChar w:fldCharType="separate"/>
+            </w:r>
+            <w:r>
+              <w:rPr>
+                <w:noProof/>
+                <w:webHidden/>
+              </w:rPr>
+              <w:t>5</w:t>
+            </w:r>
+            <w:r>
+              <w:rPr>
+                <w:noProof/>
+                <w:webHidden/>
+              </w:rPr>
+              <w:fldChar w:fldCharType="end"/>
+            </w:r>
+          </w:hyperlink>
+        </w:p>
+        <w:p>
+          <w:pPr>
+            <w:pStyle w:val="TM1"/>
+            <w:tabs>
+              <w:tab w:val="right" w:leader="dot" w:pos="9062"/>
+            </w:tabs>
+            <w:rPr>
+              <w:noProof/>
+              <w:sz w:val="22"/>
+              <w:szCs w:val="22"/>
+              <w:lang w:eastAsia="fr-BE"/>
+            </w:rPr>
+          </w:pPr>
+          <w:hyperlink w:anchor="_Toc28676003" w:history="1">
+            <w:r>
+              <w:rPr>
+                <w:rStyle w:val="Lienhypertexte"/>
+                <w:noProof/>
+              </w:rPr>
+              <w:t>Schéma Relationnel</w:t>
+            </w:r>
+            <w:r>
+              <w:rPr>
+                <w:noProof/>
+                <w:webHidden/>
+              </w:rPr>
+              <w:tab/>
+            </w:r>
+            <w:r>
+              <w:rPr>
+                <w:noProof/>
+                <w:webHidden/>
+              </w:rPr>
+              <w:fldChar w:fldCharType="begin"/>
+            </w:r>
+            <w:r>
+              <w:rPr>
+                <w:noProof/>
+                <w:webHidden/>
+              </w:rPr>
+              <w:instrText xml:space="preserve"> PAGEREF _Toc28676003 \h </w:instrText>
+            </w:r>
+            <w:r>
+              <w:rPr>
+                <w:noProof/>
+                <w:webHidden/>
+              </w:rPr>
+            </w:r>
+            <w:r>
+              <w:rPr>
+                <w:noProof/>
+                <w:webHidden/>
+              </w:rPr>
+              <w:fldChar w:fldCharType="separate"/>
+            </w:r>
+            <w:r>
+              <w:rPr>
+                <w:noProof/>
+                <w:webHidden/>
+              </w:rPr>
+              <w:t>6</w:t>
+            </w:r>
+            <w:r>
+              <w:rPr>
+                <w:noProof/>
+                <w:webHidden/>
+              </w:rPr>
+              <w:fldChar w:fldCharType="end"/>
+            </w:r>
+          </w:hyperlink>
+        </w:p>
+        <w:p>
+          <w:pPr>
+            <w:pStyle w:val="TM1"/>
+            <w:tabs>
+              <w:tab w:val="right" w:leader="dot" w:pos="9062"/>
+            </w:tabs>
+            <w:rPr>
+              <w:noProof/>
+              <w:sz w:val="22"/>
+              <w:szCs w:val="22"/>
+              <w:lang w:eastAsia="fr-BE"/>
+            </w:rPr>
+          </w:pPr>
+          <w:hyperlink w:anchor="_Toc28676004" w:history="1">
+            <w:r>
+              <w:rPr>
+                <w:rStyle w:val="Lienhypertexte"/>
+                <w:noProof/>
+              </w:rPr>
+              <w:t>Avant-Propos</w:t>
+            </w:r>
+            <w:r>
+              <w:rPr>
+                <w:noProof/>
+                <w:webHidden/>
+              </w:rPr>
+              <w:tab/>
+            </w:r>
+            <w:r>
+              <w:rPr>
+                <w:noProof/>
+                <w:webHidden/>
+              </w:rPr>
+              <w:fldChar w:fldCharType="begin"/>
+            </w:r>
+            <w:r>
+              <w:rPr>
+                <w:noProof/>
+                <w:webHidden/>
+              </w:rPr>
+              <w:instrText xml:space="preserve"> PAGEREF _Toc28676004 \h </w:instrText>
+            </w:r>
+            <w:r>
+              <w:rPr>
+                <w:noProof/>
+                <w:webHidden/>
+              </w:rPr>
+            </w:r>
+            <w:r>
+              <w:rPr>
+                <w:noProof/>
+                <w:webHidden/>
+              </w:rPr>
+              <w:fldChar w:fldCharType="separate"/>
+            </w:r>
+            <w:r>
+              <w:rPr>
+                <w:noProof/>
+                <w:webHidden/>
+              </w:rPr>
+              <w:t>7</w:t>
+            </w:r>
+            <w:r>
+              <w:rPr>
+                <w:noProof/>
+                <w:webHidden/>
+              </w:rPr>
+              <w:fldChar w:fldCharType="end"/>
+            </w:r>
+          </w:hyperlink>
+        </w:p>
+        <w:p>
+          <w:pPr>
+            <w:pStyle w:val="TM1"/>
+            <w:tabs>
+              <w:tab w:val="right" w:leader="dot" w:pos="9062"/>
+            </w:tabs>
+            <w:rPr>
+              <w:noProof/>
+              <w:sz w:val="22"/>
+              <w:szCs w:val="22"/>
+              <w:lang w:eastAsia="fr-BE"/>
+            </w:rPr>
+          </w:pPr>
+          <w:hyperlink w:anchor="_Toc28676005" w:history="1">
+            <w:r>
+              <w:rPr>
+                <w:rStyle w:val="Lienhypertexte"/>
+                <w:noProof/>
+              </w:rPr>
+              <w:t>Tables SQL</w:t>
+            </w:r>
+            <w:r>
+              <w:rPr>
+                <w:noProof/>
+                <w:webHidden/>
+              </w:rPr>
+              <w:tab/>
+            </w:r>
+            <w:r>
+              <w:rPr>
+                <w:noProof/>
+                <w:webHidden/>
+              </w:rPr>
+              <w:fldChar w:fldCharType="begin"/>
+            </w:r>
+            <w:r>
+              <w:rPr>
+                <w:noProof/>
+                <w:webHidden/>
+              </w:rPr>
+              <w:instrText xml:space="preserve"> PAGEREF _Toc28676005 \h </w:instrText>
+            </w:r>
+            <w:r>
+              <w:rPr>
+                <w:noProof/>
+                <w:webHidden/>
+              </w:rPr>
+            </w:r>
+            <w:r>
+              <w:rPr>
+                <w:noProof/>
+                <w:webHidden/>
+              </w:rPr>
+              <w:fldChar w:fldCharType="separate"/>
+            </w:r>
+            <w:r>
+              <w:rPr>
+                <w:noProof/>
+                <w:webHidden/>
+              </w:rPr>
+              <w:t>7</w:t>
+            </w:r>
+            <w:r>
+              <w:rPr>
+                <w:noProof/>
+                <w:webHidden/>
+              </w:rPr>
+              <w:fldChar w:fldCharType="end"/>
+            </w:r>
+          </w:hyperlink>
+        </w:p>
+        <w:p>
+          <w:pPr>
+            <w:pStyle w:val="TM2"/>
+            <w:tabs>
+              <w:tab w:val="right" w:leader="dot" w:pos="9062"/>
+            </w:tabs>
+            <w:rPr>
+              <w:noProof/>
+              <w:sz w:val="22"/>
+              <w:szCs w:val="22"/>
+              <w:lang w:eastAsia="fr-BE"/>
+            </w:rPr>
+          </w:pPr>
+          <w:hyperlink w:anchor="_Toc28676006" w:history="1">
+            <w:r>
+              <w:rPr>
+                <w:rStyle w:val="Lienhypertexte"/>
+                <w:noProof/>
+              </w:rPr>
+              <w:t>Table Championnat</w:t>
+            </w:r>
+            <w:r>
+              <w:rPr>
+                <w:noProof/>
+                <w:webHidden/>
+              </w:rPr>
+              <w:tab/>
+            </w:r>
+            <w:r>
+              <w:rPr>
+                <w:noProof/>
+                <w:webHidden/>
+              </w:rPr>
+              <w:fldChar w:fldCharType="begin"/>
+            </w:r>
+            <w:r>
+              <w:rPr>
+                <w:noProof/>
+                <w:webHidden/>
+              </w:rPr>
+              <w:instrText xml:space="preserve"> PAGEREF _Toc28676006 \h </w:instrText>
+            </w:r>
+            <w:r>
+              <w:rPr>
+                <w:noProof/>
+                <w:webHidden/>
+              </w:rPr>
+            </w:r>
+            <w:r>
+              <w:rPr>
+                <w:noProof/>
+                <w:webHidden/>
+              </w:rPr>
+              <w:fldChar w:fldCharType="separate"/>
+            </w:r>
+            <w:r>
+              <w:rPr>
+                <w:noProof/>
+                <w:webHidden/>
+              </w:rPr>
+              <w:t>7</w:t>
+            </w:r>
+            <w:r>
+              <w:rPr>
+                <w:noProof/>
+                <w:webHidden/>
+              </w:rPr>
+              <w:fldChar w:fldCharType="end"/>
+            </w:r>
+          </w:hyperlink>
+        </w:p>
+        <w:p>
+          <w:pPr>
+            <w:pStyle w:val="TM2"/>
+            <w:tabs>
+              <w:tab w:val="right" w:leader="dot" w:pos="9062"/>
+            </w:tabs>
+            <w:rPr>
+              <w:noProof/>
+              <w:sz w:val="22"/>
+              <w:szCs w:val="22"/>
+              <w:lang w:eastAsia="fr-BE"/>
+            </w:rPr>
+          </w:pPr>
+          <w:hyperlink w:anchor="_Toc28676007" w:history="1">
+            <w:r>
+              <w:rPr>
+                <w:rStyle w:val="Lienhypertexte"/>
+                <w:noProof/>
+              </w:rPr>
+              <w:t>Table Intersaisons</w:t>
+            </w:r>
+            <w:r>
+              <w:rPr>
+                <w:noProof/>
+                <w:webHidden/>
+              </w:rPr>
+              <w:tab/>
+            </w:r>
+            <w:r>
+              <w:rPr>
+                <w:noProof/>
+                <w:webHidden/>
+              </w:rPr>
+              <w:fldChar w:fldCharType="begin"/>
+            </w:r>
+            <w:r>
+              <w:rPr>
+                <w:noProof/>
+                <w:webHidden/>
+              </w:rPr>
+              <w:instrText xml:space="preserve"> PAGEREF _Toc28676007 \h </w:instrText>
+            </w:r>
+            <w:r>
+              <w:rPr>
+                <w:noProof/>
+                <w:webHidden/>
+              </w:rPr>
+            </w:r>
+            <w:r>
+              <w:rPr>
+                <w:noProof/>
+                <w:webHidden/>
+              </w:rPr>
+              <w:fldChar w:fldCharType="separate"/>
+            </w:r>
+            <w:r>
+              <w:rPr>
+                <w:noProof/>
+                <w:webHidden/>
+              </w:rPr>
+              <w:t>8</w:t>
+            </w:r>
+            <w:r>
+              <w:rPr>
+                <w:noProof/>
+                <w:webHidden/>
+              </w:rPr>
+              <w:fldChar w:fldCharType="end"/>
+            </w:r>
+          </w:hyperlink>
+        </w:p>
+        <w:p>
+          <w:pPr>
+            <w:pStyle w:val="TM2"/>
+            <w:tabs>
+              <w:tab w:val="right" w:leader="dot" w:pos="9062"/>
+            </w:tabs>
+            <w:rPr>
+              <w:noProof/>
+              <w:sz w:val="22"/>
+              <w:szCs w:val="22"/>
+              <w:lang w:eastAsia="fr-BE"/>
+            </w:rPr>
+          </w:pPr>
+          <w:hyperlink w:anchor="_Toc28676008" w:history="1">
+            <w:r>
+              <w:rPr>
+                <w:rStyle w:val="Lienhypertexte"/>
+                <w:noProof/>
+              </w:rPr>
+              <w:t>Table Quarters</w:t>
+            </w:r>
+            <w:r>
+              <w:rPr>
+                <w:noProof/>
+                <w:webHidden/>
+              </w:rPr>
+              <w:tab/>
+            </w:r>
+            <w:r>
+              <w:rPr>
+                <w:noProof/>
+                <w:webHidden/>
+              </w:rPr>
+              <w:fldChar w:fldCharType="begin"/>
+            </w:r>
+            <w:r>
+              <w:rPr>
+                <w:noProof/>
+                <w:webHidden/>
+              </w:rPr>
+              <w:instrText xml:space="preserve"> PAGEREF _Toc28676008 \h </w:instrText>
+            </w:r>
+            <w:r>
+              <w:rPr>
+                <w:noProof/>
+                <w:webHidden/>
+              </w:rPr>
+            </w:r>
+            <w:r>
+              <w:rPr>
+                <w:noProof/>
+                <w:webHidden/>
+              </w:rPr>
+              <w:fldChar w:fldCharType="separate"/>
+            </w:r>
+            <w:r>
+              <w:rPr>
+                <w:noProof/>
+                <w:webHidden/>
+              </w:rPr>
+              <w:t>9</w:t>
+            </w:r>
+            <w:r>
+              <w:rPr>
+                <w:noProof/>
+                <w:webHidden/>
+              </w:rPr>
+              <w:fldChar w:fldCharType="end"/>
+            </w:r>
+          </w:hyperlink>
+        </w:p>
+        <w:p>
+          <w:pPr>
+            <w:pStyle w:val="TM2"/>
+            <w:tabs>
+              <w:tab w:val="right" w:leader="dot" w:pos="9062"/>
+            </w:tabs>
+            <w:rPr>
+              <w:noProof/>
+              <w:sz w:val="22"/>
+              <w:szCs w:val="22"/>
+              <w:lang w:eastAsia="fr-BE"/>
+            </w:rPr>
+          </w:pPr>
+          <w:hyperlink w:anchor="_Toc28676009" w:history="1">
+            <w:r>
+              <w:rPr>
+                <w:rStyle w:val="Lienhypertexte"/>
+                <w:noProof/>
+              </w:rPr>
+              <w:t>Table Equipes</w:t>
+            </w:r>
+            <w:r>
+              <w:rPr>
+                <w:noProof/>
+                <w:webHidden/>
+              </w:rPr>
+              <w:tab/>
+            </w:r>
+            <w:r>
+              <w:rPr>
+                <w:noProof/>
+                <w:webHidden/>
+              </w:rPr>
+              <w:fldChar w:fldCharType="begin"/>
+            </w:r>
+            <w:r>
+              <w:rPr>
+                <w:noProof/>
+                <w:webHidden/>
+              </w:rPr>
+              <w:instrText xml:space="preserve"> PAGEREF _Toc28676009 \h </w:instrText>
+            </w:r>
+            <w:r>
+              <w:rPr>
+                <w:noProof/>
+                <w:webHidden/>
+              </w:rPr>
+            </w:r>
+            <w:r>
+              <w:rPr>
+                <w:noProof/>
+                <w:webHidden/>
+              </w:rPr>
+              <w:fldChar w:fldCharType="separate"/>
+            </w:r>
+            <w:r>
+              <w:rPr>
+                <w:noProof/>
+                <w:webHidden/>
+              </w:rPr>
+              <w:t>10</w:t>
+            </w:r>
+            <w:r>
+              <w:rPr>
+                <w:noProof/>
+                <w:webHidden/>
+              </w:rPr>
+              <w:fldChar w:fldCharType="end"/>
+            </w:r>
+          </w:hyperlink>
+        </w:p>
+        <w:p>
+          <w:pPr>
+            <w:pStyle w:val="TM2"/>
+            <w:tabs>
+              <w:tab w:val="right" w:leader="dot" w:pos="9062"/>
+            </w:tabs>
+            <w:rPr>
+              <w:noProof/>
+              <w:sz w:val="22"/>
+              <w:szCs w:val="22"/>
+              <w:lang w:eastAsia="fr-BE"/>
+            </w:rPr>
+          </w:pPr>
+          <w:hyperlink w:anchor="_Toc28676010" w:history="1">
+            <w:r>
+              <w:rPr>
+                <w:rStyle w:val="Lienhypertexte"/>
+                <w:noProof/>
+              </w:rPr>
+              <w:t>Table EquipesParticipationHistory</w:t>
+            </w:r>
+            <w:r>
+              <w:rPr>
+                <w:noProof/>
+                <w:webHidden/>
+              </w:rPr>
+              <w:tab/>
+            </w:r>
+            <w:r>
+              <w:rPr>
+                <w:noProof/>
+                <w:webHidden/>
+              </w:rPr>
+              <w:fldChar w:fldCharType="begin"/>
+            </w:r>
+            <w:r>
+              <w:rPr>
+                <w:noProof/>
+                <w:webHidden/>
+              </w:rPr>
+              <w:instrText xml:space="preserve"> PAGEREF _Toc28676010 \h </w:instrText>
+            </w:r>
+            <w:r>
+              <w:rPr>
+                <w:noProof/>
+                <w:webHidden/>
+              </w:rPr>
+            </w:r>
+            <w:r>
+              <w:rPr>
+                <w:noProof/>
+                <w:webHidden/>
+              </w:rPr>
+              <w:fldChar w:fldCharType="separate"/>
+            </w:r>
+            <w:r>
+              <w:rPr>
+                <w:noProof/>
+                <w:webHidden/>
+              </w:rPr>
+              <w:t>11</w:t>
+            </w:r>
+            <w:r>
+              <w:rPr>
+                <w:noProof/>
+                <w:webHidden/>
+              </w:rPr>
+              <w:fldChar w:fldCharType="end"/>
+            </w:r>
+          </w:hyperlink>
+        </w:p>
+        <w:p>
+          <w:pPr>
+            <w:pStyle w:val="TM2"/>
+            <w:tabs>
+              <w:tab w:val="right" w:leader="dot" w:pos="9062"/>
+            </w:tabs>
+            <w:rPr>
+              <w:noProof/>
+              <w:sz w:val="22"/>
+              <w:szCs w:val="22"/>
+              <w:lang w:eastAsia="fr-BE"/>
+            </w:rPr>
+          </w:pPr>
+          <w:hyperlink w:anchor="_Toc28676011" w:history="1">
+            <w:r>
+              <w:rPr>
+                <w:rStyle w:val="Lienhypertexte"/>
+                <w:noProof/>
+              </w:rPr>
+              <w:t>Table Joueurs</w:t>
+            </w:r>
+            <w:r>
+              <w:rPr>
+                <w:noProof/>
+                <w:webHidden/>
+              </w:rPr>
+              <w:tab/>
+            </w:r>
+            <w:r>
+              <w:rPr>
+                <w:noProof/>
+                <w:webHidden/>
+              </w:rPr>
+              <w:fldChar w:fldCharType="begin"/>
+            </w:r>
+            <w:r>
+              <w:rPr>
+                <w:noProof/>
+                <w:webHidden/>
+              </w:rPr>
+              <w:instrText xml:space="preserve"> PAGEREF _Toc28676011 \h </w:instrText>
+            </w:r>
+            <w:r>
+              <w:rPr>
+                <w:noProof/>
+                <w:webHidden/>
+              </w:rPr>
+            </w:r>
+            <w:r>
+              <w:rPr>
+                <w:noProof/>
+                <w:webHidden/>
+              </w:rPr>
+              <w:fldChar w:fldCharType="separate"/>
+            </w:r>
+            <w:r>
+              <w:rPr>
+                <w:noProof/>
+                <w:webHidden/>
+              </w:rPr>
+              <w:t>12</w:t>
+            </w:r>
+            <w:r>
+              <w:rPr>
+                <w:noProof/>
+                <w:webHidden/>
+              </w:rPr>
+              <w:fldChar w:fldCharType="end"/>
+            </w:r>
+          </w:hyperlink>
+        </w:p>
+        <w:p>
+          <w:pPr>
+            <w:pStyle w:val="TM2"/>
+            <w:tabs>
+              <w:tab w:val="right" w:leader="dot" w:pos="9062"/>
+            </w:tabs>
+            <w:rPr>
+              <w:noProof/>
+              <w:sz w:val="22"/>
+              <w:szCs w:val="22"/>
+              <w:lang w:eastAsia="fr-BE"/>
+            </w:rPr>
+          </w:pPr>
+          <w:hyperlink w:anchor="_Toc28676012" w:history="1">
+            <w:r>
+              <w:rPr>
+                <w:rStyle w:val="Lienhypertexte"/>
+                <w:noProof/>
+              </w:rPr>
+              <w:t>Table Matchs</w:t>
+            </w:r>
+            <w:r>
+              <w:rPr>
+                <w:noProof/>
+                <w:webHidden/>
+              </w:rPr>
+              <w:tab/>
+            </w:r>
+            <w:r>
+              <w:rPr>
+                <w:noProof/>
+                <w:webHidden/>
+              </w:rPr>
+              <w:fldChar w:fldCharType="begin"/>
+            </w:r>
+            <w:r>
+              <w:rPr>
+                <w:noProof/>
+                <w:webHidden/>
+              </w:rPr>
+              <w:instrText xml:space="preserve"> PAGEREF _Toc28676012 \h </w:instrText>
+            </w:r>
+            <w:r>
+              <w:rPr>
+                <w:noProof/>
+                <w:webHidden/>
+              </w:rPr>
+            </w:r>
+            <w:r>
+              <w:rPr>
+                <w:noProof/>
+                <w:webHidden/>
+              </w:rPr>
+              <w:fldChar w:fldCharType="separate"/>
+            </w:r>
+            <w:r>
+              <w:rPr>
+                <w:noProof/>
+                <w:webHidden/>
+              </w:rPr>
+              <w:t>13</w:t>
+            </w:r>
+            <w:r>
+              <w:rPr>
+                <w:noProof/>
+                <w:webHidden/>
+              </w:rPr>
+              <w:fldChar w:fldCharType="end"/>
+            </w:r>
+          </w:hyperlink>
+        </w:p>
+        <w:p>
+          <w:pPr>
+            <w:pStyle w:val="TM2"/>
+            <w:tabs>
+              <w:tab w:val="right" w:leader="dot" w:pos="9062"/>
+            </w:tabs>
+            <w:rPr>
+              <w:noProof/>
+              <w:sz w:val="22"/>
+              <w:szCs w:val="22"/>
+              <w:lang w:eastAsia="fr-BE"/>
+            </w:rPr>
+          </w:pPr>
+          <w:hyperlink w:anchor="_Toc28676013" w:history="1">
+            <w:r>
+              <w:rPr>
+                <w:rStyle w:val="Lienhypertexte"/>
+                <w:noProof/>
+              </w:rPr>
+              <w:t>Table CartonsRougesHistory</w:t>
+            </w:r>
+            <w:r>
+              <w:rPr>
+                <w:noProof/>
+                <w:webHidden/>
+              </w:rPr>
+              <w:tab/>
+            </w:r>
+            <w:r>
+              <w:rPr>
+                <w:noProof/>
+                <w:webHidden/>
+              </w:rPr>
+              <w:fldChar w:fldCharType="begin"/>
+            </w:r>
+            <w:r>
+              <w:rPr>
+                <w:noProof/>
+                <w:webHidden/>
+              </w:rPr>
+              <w:instrText xml:space="preserve"> PAGEREF _Toc28676013 \h </w:instrText>
+            </w:r>
+            <w:r>
+              <w:rPr>
+                <w:noProof/>
+                <w:webHidden/>
+              </w:rPr>
+            </w:r>
+            <w:r>
+              <w:rPr>
+                <w:noProof/>
+                <w:webHidden/>
+              </w:rPr>
+              <w:fldChar w:fldCharType="separate"/>
+            </w:r>
+            <w:r>
+              <w:rPr>
+                <w:noProof/>
+                <w:webHidden/>
+              </w:rPr>
+              <w:t>15</w:t>
+            </w:r>
+            <w:r>
+              <w:rPr>
+                <w:noProof/>
+                <w:webHidden/>
+              </w:rPr>
+              <w:fldChar w:fldCharType="end"/>
+            </w:r>
+          </w:hyperlink>
+        </w:p>
+        <w:p>
+          <w:pPr>
+            <w:pStyle w:val="TM2"/>
+            <w:tabs>
+              <w:tab w:val="right" w:leader="dot" w:pos="9062"/>
+            </w:tabs>
+            <w:rPr>
+              <w:noProof/>
+              <w:sz w:val="22"/>
+              <w:szCs w:val="22"/>
+              <w:lang w:eastAsia="fr-BE"/>
+            </w:rPr>
+          </w:pPr>
+          <w:hyperlink w:anchor="_Toc28676014" w:history="1">
+            <w:r>
+              <w:rPr>
+                <w:rStyle w:val="Lienhypertexte"/>
+                <w:noProof/>
+              </w:rPr>
+              <w:t>Table CartonsJaunesHistory</w:t>
+            </w:r>
+            <w:r>
+              <w:rPr>
+                <w:noProof/>
+                <w:webHidden/>
+              </w:rPr>
+              <w:tab/>
+            </w:r>
+            <w:r>
+              <w:rPr>
+                <w:noProof/>
+                <w:webHidden/>
+              </w:rPr>
+              <w:fldChar w:fldCharType="begin"/>
+            </w:r>
+            <w:r>
+              <w:rPr>
+                <w:noProof/>
+                <w:webHidden/>
+              </w:rPr>
+              <w:instrText xml:space="preserve"> PAGEREF _Toc28676014 \h </w:instrText>
+            </w:r>
+            <w:r>
+              <w:rPr>
+                <w:noProof/>
+                <w:webHidden/>
+              </w:rPr>
+            </w:r>
+            <w:r>
+              <w:rPr>
+                <w:noProof/>
+                <w:webHidden/>
+              </w:rPr>
+              <w:fldChar w:fldCharType="separate"/>
+            </w:r>
+            <w:r>
+              <w:rPr>
+                <w:noProof/>
+                <w:webHidden/>
+              </w:rPr>
+              <w:t>17</w:t>
+            </w:r>
+            <w:r>
+              <w:rPr>
+                <w:noProof/>
+                <w:webHidden/>
+              </w:rPr>
+              <w:fldChar w:fldCharType="end"/>
+            </w:r>
+          </w:hyperlink>
+        </w:p>
+        <w:p>
+          <w:pPr>
+            <w:pStyle w:val="TM2"/>
+            <w:tabs>
+              <w:tab w:val="right" w:leader="dot" w:pos="9062"/>
+            </w:tabs>
+            <w:rPr>
+              <w:noProof/>
+              <w:sz w:val="22"/>
+              <w:szCs w:val="22"/>
+              <w:lang w:eastAsia="fr-BE"/>
+            </w:rPr>
+          </w:pPr>
+          <w:hyperlink w:anchor="_Toc28676015" w:history="1">
+            <w:r>
+              <w:rPr>
+                <w:rStyle w:val="Lienhypertexte"/>
+                <w:noProof/>
+              </w:rPr>
+              <w:t>Table GoalsHistory</w:t>
+            </w:r>
+            <w:r>
+              <w:rPr>
+                <w:noProof/>
+                <w:webHidden/>
+              </w:rPr>
+              <w:tab/>
+            </w:r>
+            <w:r>
+              <w:rPr>
+                <w:noProof/>
+                <w:webHidden/>
+              </w:rPr>
+              <w:fldChar w:fldCharType="begin"/>
+            </w:r>
+            <w:r>
+              <w:rPr>
+                <w:noProof/>
+                <w:webHidden/>
+              </w:rPr>
+              <w:instrText xml:space="preserve"> PAGEREF _Toc28676015 \h </w:instrText>
+            </w:r>
+            <w:r>
+              <w:rPr>
+                <w:noProof/>
+                <w:webHidden/>
+              </w:rPr>
+            </w:r>
+            <w:r>
+              <w:rPr>
+                <w:noProof/>
+                <w:webHidden/>
+              </w:rPr>
+              <w:fldChar w:fldCharType="separate"/>
+            </w:r>
+            <w:r>
+              <w:rPr>
+                <w:noProof/>
+                <w:webHidden/>
+              </w:rPr>
+              <w:t>18</w:t>
+            </w:r>
+            <w:r>
+              <w:rPr>
+                <w:noProof/>
+                <w:webHidden/>
+              </w:rPr>
+              <w:fldChar w:fldCharType="end"/>
+            </w:r>
+          </w:hyperlink>
+        </w:p>
+        <w:p>
+          <w:pPr>
+            <w:pStyle w:val="TM2"/>
+            <w:tabs>
+              <w:tab w:val="right" w:leader="dot" w:pos="9062"/>
+            </w:tabs>
+            <w:rPr>
+              <w:noProof/>
+              <w:sz w:val="22"/>
+              <w:szCs w:val="22"/>
+              <w:lang w:eastAsia="fr-BE"/>
+            </w:rPr>
+          </w:pPr>
+          <w:hyperlink w:anchor="_Toc28676016" w:history="1">
+            <w:r>
+              <w:rPr>
+                <w:rStyle w:val="Lienhypertexte"/>
+                <w:noProof/>
+              </w:rPr>
+              <w:t>Table FeuillesDeMatch</w:t>
+            </w:r>
+            <w:r>
+              <w:rPr>
+                <w:noProof/>
+                <w:webHidden/>
+              </w:rPr>
+              <w:tab/>
+            </w:r>
+            <w:r>
+              <w:rPr>
+                <w:noProof/>
+                <w:webHidden/>
+              </w:rPr>
+              <w:fldChar w:fldCharType="begin"/>
+            </w:r>
+            <w:r>
+              <w:rPr>
+                <w:noProof/>
+                <w:webHidden/>
+              </w:rPr>
+              <w:instrText xml:space="preserve"> PAGEREF _Toc28676016 \h </w:instrText>
+            </w:r>
+            <w:r>
+              <w:rPr>
+                <w:noProof/>
+                <w:webHidden/>
+              </w:rPr>
+            </w:r>
+            <w:r>
+              <w:rPr>
+                <w:noProof/>
+                <w:webHidden/>
+              </w:rPr>
+              <w:fldChar w:fldCharType="separate"/>
+            </w:r>
+            <w:r>
+              <w:rPr>
+                <w:noProof/>
+                <w:webHidden/>
+              </w:rPr>
+              <w:t>19</w:t>
+            </w:r>
+            <w:r>
+              <w:rPr>
+                <w:noProof/>
+                <w:webHidden/>
+              </w:rPr>
+              <w:fldChar w:fldCharType="end"/>
+            </w:r>
+          </w:hyperlink>
+        </w:p>
+        <w:p>
+          <w:pPr>
+            <w:pStyle w:val="TM2"/>
+            <w:tabs>
+              <w:tab w:val="right" w:leader="dot" w:pos="9062"/>
+            </w:tabs>
+            <w:rPr>
+              <w:noProof/>
+              <w:sz w:val="22"/>
+              <w:szCs w:val="22"/>
+              <w:lang w:eastAsia="fr-BE"/>
+            </w:rPr>
+          </w:pPr>
+          <w:hyperlink w:anchor="_Toc28676017" w:history="1">
+            <w:r>
+              <w:rPr>
+                <w:rStyle w:val="Lienhypertexte"/>
+                <w:noProof/>
+              </w:rPr>
+              <w:t>Table JoueursParticipationHistory</w:t>
+            </w:r>
+            <w:r>
+              <w:rPr>
+                <w:noProof/>
+                <w:webHidden/>
+              </w:rPr>
+              <w:tab/>
+            </w:r>
+            <w:r>
+              <w:rPr>
+                <w:noProof/>
+                <w:webHidden/>
+              </w:rPr>
+              <w:fldChar w:fldCharType="begin"/>
+            </w:r>
+            <w:r>
+              <w:rPr>
+                <w:noProof/>
+                <w:webHidden/>
+              </w:rPr>
+              <w:instrText xml:space="preserve"> PAGEREF _Toc28676017 \h </w:instrText>
+            </w:r>
+            <w:r>
+              <w:rPr>
+                <w:noProof/>
+                <w:webHidden/>
+              </w:rPr>
+            </w:r>
+            <w:r>
+              <w:rPr>
+                <w:noProof/>
+                <w:webHidden/>
+              </w:rPr>
+              <w:fldChar w:fldCharType="separate"/>
+            </w:r>
+            <w:r>
+              <w:rPr>
+                <w:noProof/>
+                <w:webHidden/>
+              </w:rPr>
+              <w:t>20</w:t>
+            </w:r>
+            <w:r>
+              <w:rPr>
+                <w:noProof/>
+                <w:webHidden/>
+              </w:rPr>
+              <w:fldChar w:fldCharType="end"/>
+            </w:r>
+          </w:hyperlink>
+        </w:p>
+        <w:p>
+          <w:pPr>
+            <w:pStyle w:val="TM2"/>
+            <w:tabs>
+              <w:tab w:val="right" w:leader="dot" w:pos="9062"/>
+            </w:tabs>
+            <w:rPr>
+              <w:noProof/>
+              <w:sz w:val="22"/>
+              <w:szCs w:val="22"/>
+              <w:lang w:eastAsia="fr-BE"/>
+            </w:rPr>
+          </w:pPr>
+          <w:hyperlink w:anchor="_Toc28676018" w:history="1">
+            <w:r>
+              <w:rPr>
+                <w:rStyle w:val="Lienhypertexte"/>
+                <w:noProof/>
+              </w:rPr>
+              <w:t>Table TransfertsHistory</w:t>
+            </w:r>
+            <w:r>
+              <w:rPr>
+                <w:noProof/>
+                <w:webHidden/>
+              </w:rPr>
+              <w:tab/>
+            </w:r>
+            <w:r>
+              <w:rPr>
+                <w:noProof/>
+                <w:webHidden/>
+              </w:rPr>
+              <w:fldChar w:fldCharType="begin"/>
+            </w:r>
+            <w:r>
+              <w:rPr>
+                <w:noProof/>
+                <w:webHidden/>
+              </w:rPr>
+              <w:instrText xml:space="preserve"> PAGEREF _Toc28676018 \h </w:instrText>
+            </w:r>
+            <w:r>
+              <w:rPr>
+                <w:noProof/>
+                <w:webHidden/>
+              </w:rPr>
+            </w:r>
+            <w:r>
+              <w:rPr>
+                <w:noProof/>
+                <w:webHidden/>
+              </w:rPr>
+              <w:fldChar w:fldCharType="separate"/>
+            </w:r>
+            <w:r>
+              <w:rPr>
+                <w:noProof/>
+                <w:webHidden/>
+              </w:rPr>
+              <w:t>21</w:t>
+            </w:r>
+            <w:r>
+              <w:rPr>
+                <w:noProof/>
+                <w:webHidden/>
+              </w:rPr>
+              <w:fldChar w:fldCharType="end"/>
+            </w:r>
+          </w:hyperlink>
+        </w:p>
+        <w:p>
+          <w:pPr>
+            <w:pStyle w:val="TM1"/>
+            <w:tabs>
+              <w:tab w:val="right" w:leader="dot" w:pos="9062"/>
+            </w:tabs>
+            <w:rPr>
+              <w:noProof/>
+              <w:sz w:val="22"/>
+              <w:szCs w:val="22"/>
+              <w:lang w:eastAsia="fr-BE"/>
+            </w:rPr>
+          </w:pPr>
+          <w:hyperlink w:anchor="_Toc28676019" w:history="1">
+            <w:r>
+              <w:rPr>
+                <w:rStyle w:val="Lienhypertexte"/>
+                <w:noProof/>
+              </w:rPr>
+              <w:t>Listes erreurs</w:t>
+            </w:r>
+            <w:r>
+              <w:rPr>
+                <w:noProof/>
+                <w:webHidden/>
+              </w:rPr>
+              <w:tab/>
+            </w:r>
+            <w:r>
+              <w:rPr>
+                <w:noProof/>
+                <w:webHidden/>
+              </w:rPr>
+              <w:fldChar w:fldCharType="begin"/>
+            </w:r>
+            <w:r>
+              <w:rPr>
+                <w:noProof/>
+                <w:webHidden/>
+              </w:rPr>
+              <w:instrText xml:space="preserve"> PAGEREF _Toc28676019 \h </w:instrText>
+            </w:r>
+            <w:r>
+              <w:rPr>
+                <w:noProof/>
+                <w:webHidden/>
+              </w:rPr>
+            </w:r>
+            <w:r>
+              <w:rPr>
+                <w:noProof/>
+                <w:webHidden/>
+              </w:rPr>
+              <w:fldChar w:fldCharType="separate"/>
+            </w:r>
+            <w:r>
+              <w:rPr>
+                <w:noProof/>
+                <w:webHidden/>
+              </w:rPr>
+              <w:t>23</w:t>
+            </w:r>
+            <w:r>
+              <w:rPr>
+                <w:noProof/>
+                <w:webHidden/>
+              </w:rPr>
+              <w:fldChar w:fldCharType="end"/>
+            </w:r>
+          </w:hyperlink>
+        </w:p>
+        <w:p>
+          <w:pPr>
+            <w:pStyle w:val="TM1"/>
+            <w:tabs>
+              <w:tab w:val="right" w:leader="dot" w:pos="9062"/>
+            </w:tabs>
+            <w:rPr>
+              <w:noProof/>
+              <w:sz w:val="22"/>
+              <w:szCs w:val="22"/>
+              <w:lang w:eastAsia="fr-BE"/>
+            </w:rPr>
+          </w:pPr>
+          <w:hyperlink w:anchor="_Toc28676020" w:history="1">
+            <w:r>
+              <w:rPr>
+                <w:rStyle w:val="Lienhypertexte"/>
+                <w:noProof/>
+              </w:rPr>
+              <w:t>Schémas</w:t>
+            </w:r>
+            <w:r>
+              <w:rPr>
+                <w:noProof/>
+                <w:webHidden/>
+              </w:rPr>
+              <w:tab/>
+            </w:r>
+            <w:r>
+              <w:rPr>
+                <w:noProof/>
+                <w:webHidden/>
+              </w:rPr>
+              <w:fldChar w:fldCharType="begin"/>
+            </w:r>
+            <w:r>
+              <w:rPr>
+                <w:noProof/>
+                <w:webHidden/>
+              </w:rPr>
+              <w:instrText xml:space="preserve"> PAGEREF _Toc28676020 \h </w:instrText>
+            </w:r>
+            <w:r>
+              <w:rPr>
+                <w:noProof/>
+                <w:webHidden/>
+              </w:rPr>
+            </w:r>
+            <w:r>
+              <w:rPr>
+                <w:noProof/>
+                <w:webHidden/>
+              </w:rPr>
+              <w:fldChar w:fldCharType="separate"/>
+            </w:r>
+            <w:r>
+              <w:rPr>
+                <w:noProof/>
+                <w:webHidden/>
+              </w:rPr>
+              <w:t>24</w:t>
+            </w:r>
+            <w:r>
+              <w:rPr>
+                <w:noProof/>
+                <w:webHidden/>
+              </w:rPr>
+              <w:fldChar w:fldCharType="end"/>
+            </w:r>
+          </w:hyperlink>
+        </w:p>
+        <w:p>
+          <w:r>
+            <w:fldChar w:fldCharType="end"/>
+          </w:r>
+        </w:p>
+      </w:sdtContent>
+    </w:sdt>
+    <w:p/>
+    <w:p>
+      <w:r>
+        <w:br w:type="page"/>
+      </w:r>
+    </w:p>
+    <w:p/>
     <w:p>
       <w:pPr>
         <w:pStyle w:val="Titre1"/>
       </w:pPr>
+      <w:bookmarkStart w:id="0" w:name="_Toc28675994"/>
       <w:r>
         <w:t>Traduction de l’énoncé du projet</w:t>
       </w:r>
+      <w:bookmarkEnd w:id="0"/>
     </w:p>
     <w:p>
       <w:pPr>
         <w:pStyle w:val="Titre2"/>
       </w:pPr>
+      <w:bookmarkStart w:id="1" w:name="_Toc28675995"/>
       <w:r>
         <w:t>Championnats</w:t>
       </w:r>
+      <w:bookmarkEnd w:id="1"/>
     </w:p>
     <w:p>
       <w:r>
@@ -43,9 +2021,11 @@
       <w:pPr>
         <w:pStyle w:val="Titre2"/>
       </w:pPr>
+      <w:bookmarkStart w:id="2" w:name="_Toc28675996"/>
       <w:r>
         <w:t>Équipes</w:t>
       </w:r>
+      <w:bookmarkEnd w:id="2"/>
     </w:p>
     <w:p>
       <w:r>
@@ -62,9 +2042,11 @@
       <w:pPr>
         <w:pStyle w:val="Titre2"/>
       </w:pPr>
+      <w:bookmarkStart w:id="3" w:name="_Toc28675997"/>
       <w:r>
         <w:t>Joueurs</w:t>
       </w:r>
+      <w:bookmarkEnd w:id="3"/>
     </w:p>
     <w:p>
       <w:r>
@@ -173,10 +2155,12 @@
       <w:pPr>
         <w:pStyle w:val="Titre2"/>
       </w:pPr>
+      <w:bookmarkStart w:id="4" w:name="_Toc28675998"/>
       <w:r>
         <w:lastRenderedPageBreak/>
         <w:t>Matchs</w:t>
       </w:r>
+      <w:bookmarkEnd w:id="4"/>
     </w:p>
     <w:p>
       <w:r>
@@ -278,9 +2262,11 @@
       <w:pPr>
         <w:pStyle w:val="Titre2"/>
       </w:pPr>
+      <w:bookmarkStart w:id="5" w:name="_Toc28675999"/>
       <w:r>
         <w:t>Feuilles de match</w:t>
       </w:r>
+      <w:bookmarkEnd w:id="5"/>
     </w:p>
     <w:p>
       <w:r>
@@ -311,19 +2297,23 @@
       <w:pPr>
         <w:pStyle w:val="Titre1"/>
       </w:pPr>
+      <w:bookmarkStart w:id="6" w:name="_Toc28676000"/>
       <w:r>
         <w:lastRenderedPageBreak/>
         <w:t>Mockups</w:t>
       </w:r>
+      <w:bookmarkEnd w:id="6"/>
     </w:p>
     <w:p/>
     <w:p>
       <w:pPr>
         <w:pStyle w:val="Titre2"/>
       </w:pPr>
+      <w:bookmarkStart w:id="7" w:name="_Toc28676001"/>
       <w:r>
         <w:t>MatchManagement</w:t>
       </w:r>
+      <w:bookmarkEnd w:id="7"/>
     </w:p>
     <w:p>
       <w:r>
@@ -339,7 +2329,6 @@
       </w:r>
     </w:p>
     <w:p>
-      <w:bookmarkStart w:id="0" w:name="_GoBack"/>
       <w:r>
         <w:rPr>
           <w:noProof/>
@@ -386,7 +2375,6 @@
           </wp:inline>
         </w:drawing>
       </w:r>
-      <w:bookmarkEnd w:id="0"/>
     </w:p>
     <w:p>
       <w:r>
@@ -407,10 +2395,12 @@
       <w:pPr>
         <w:pStyle w:val="Titre1"/>
       </w:pPr>
+      <w:bookmarkStart w:id="8" w:name="_Toc28676002"/>
       <w:r>
         <w:lastRenderedPageBreak/>
         <w:t>Entité Association</w:t>
       </w:r>
+      <w:bookmarkEnd w:id="8"/>
     </w:p>
     <w:p/>
     <w:p/>
@@ -471,9 +2461,14 @@
       <w:pPr>
         <w:pStyle w:val="Titre1"/>
       </w:pPr>
+      <w:bookmarkStart w:id="9" w:name="_Toc28676003"/>
       <w:r>
         <w:lastRenderedPageBreak/>
-        <w:t xml:space="preserve">Schéma Relationnel </w:t>
+        <w:t>Schéma Relationnel</w:t>
+      </w:r>
+      <w:bookmarkEnd w:id="9"/>
+      <w:r>
+        <w:t xml:space="preserve"> </w:t>
       </w:r>
     </w:p>
     <w:p/>
@@ -546,9 +2541,11 @@
       <w:pPr>
         <w:pStyle w:val="Titre1"/>
       </w:pPr>
+      <w:bookmarkStart w:id="10" w:name="_Toc28676004"/>
       <w:r>
         <w:t>Avant-Propos</w:t>
       </w:r>
+      <w:bookmarkEnd w:id="10"/>
     </w:p>
     <w:p>
       <w:r>
@@ -565,8 +2562,13 @@
       <w:pPr>
         <w:pStyle w:val="Titre1"/>
       </w:pPr>
-      <w:r>
-        <w:t xml:space="preserve">Tables SQL </w:t>
+      <w:bookmarkStart w:id="11" w:name="_Toc28676005"/>
+      <w:r>
+        <w:t>Tables SQL</w:t>
+      </w:r>
+      <w:bookmarkEnd w:id="11"/>
+      <w:r>
+        <w:t xml:space="preserve"> </w:t>
       </w:r>
     </w:p>
     <w:p/>
@@ -574,12 +2576,14 @@
       <w:pPr>
         <w:pStyle w:val="Titre2"/>
       </w:pPr>
+      <w:bookmarkStart w:id="12" w:name="_Toc28676006"/>
       <w:r>
         <w:t>Table</w:t>
       </w:r>
       <w:r>
         <w:t xml:space="preserve"> Championnat</w:t>
       </w:r>
+      <w:bookmarkEnd w:id="12"/>
     </w:p>
     <w:p/>
     <w:p>
@@ -808,16 +2812,7 @@
           <w:sz w:val="19"/>
           <w:szCs w:val="19"/>
         </w:rPr>
-        <w:t>BackEnd</w:t>
-      </w:r>
-      <w:r>
-        <w:rPr>
-          <w:rFonts w:ascii="Consolas" w:hAnsi="Consolas" w:cs="Consolas"/>
-          <w:color w:val="000000"/>
-          <w:sz w:val="19"/>
-          <w:szCs w:val="19"/>
-        </w:rPr>
-        <w:t xml:space="preserve"> et MatchManagement</w:t>
+        <w:t>BackEnd et MatchManagement</w:t>
       </w:r>
       <w:r>
         <w:rPr>
@@ -835,16 +2830,7 @@
           <w:sz w:val="19"/>
           <w:szCs w:val="19"/>
         </w:rPr>
-        <w:t>Championnats_GetAll</w:t>
-      </w:r>
-      <w:r>
-        <w:rPr>
-          <w:rFonts w:ascii="Consolas" w:hAnsi="Consolas" w:cs="Consolas"/>
-          <w:color w:val="000000"/>
-          <w:sz w:val="19"/>
-          <w:szCs w:val="19"/>
-        </w:rPr>
-        <w:t> : retourne tous les championnats</w:t>
+        <w:t>Championnats_GetAll : retourne tous les championnats</w:t>
       </w:r>
     </w:p>
     <w:p>
@@ -856,10 +2842,12 @@
       <w:pPr>
         <w:pStyle w:val="Titre2"/>
       </w:pPr>
+      <w:bookmarkStart w:id="13" w:name="_Toc28676007"/>
       <w:r>
         <w:lastRenderedPageBreak/>
         <w:t>Table Intersaisons</w:t>
       </w:r>
+      <w:bookmarkEnd w:id="13"/>
     </w:p>
     <w:p/>
     <w:p>
@@ -1073,10 +3061,12 @@
       <w:pPr>
         <w:pStyle w:val="Titre2"/>
       </w:pPr>
+      <w:bookmarkStart w:id="14" w:name="_Toc28676008"/>
       <w:r>
         <w:lastRenderedPageBreak/>
         <w:t>Table Quarters</w:t>
       </w:r>
+      <w:bookmarkEnd w:id="14"/>
     </w:p>
     <w:p/>
     <w:p>
@@ -1287,10 +3277,12 @@
       <w:pPr>
         <w:pStyle w:val="Titre2"/>
       </w:pPr>
+      <w:bookmarkStart w:id="15" w:name="_Toc28676009"/>
       <w:r>
         <w:lastRenderedPageBreak/>
         <w:t>Table Equipes</w:t>
       </w:r>
+      <w:bookmarkEnd w:id="15"/>
     </w:p>
     <w:p/>
     <w:p>
@@ -1496,16 +3488,7 @@
           <w:sz w:val="19"/>
           <w:szCs w:val="19"/>
         </w:rPr>
-        <w:t>Equipes_GetAll</w:t>
-      </w:r>
-      <w:r>
-        <w:rPr>
-          <w:rFonts w:ascii="Consolas" w:hAnsi="Consolas" w:cs="Consolas"/>
-          <w:color w:val="000000"/>
-          <w:sz w:val="19"/>
-          <w:szCs w:val="19"/>
-        </w:rPr>
-        <w:t> : renvoie toutes les équipes</w:t>
+        <w:t>Equipes_GetAll : renvoie toutes les équipes</w:t>
       </w:r>
     </w:p>
     <w:p>
@@ -1517,6 +3500,7 @@
       <w:pPr>
         <w:pStyle w:val="Titre2"/>
       </w:pPr>
+      <w:bookmarkStart w:id="16" w:name="_Toc28676010"/>
       <w:r>
         <w:lastRenderedPageBreak/>
         <w:t xml:space="preserve">Table </w:t>
@@ -1524,6 +3508,7 @@
       <w:r>
         <w:t>EquipesParticipationHistory</w:t>
       </w:r>
+      <w:bookmarkEnd w:id="16"/>
     </w:p>
     <w:p/>
     <w:p>
@@ -1713,10 +3698,12 @@
       <w:pPr>
         <w:pStyle w:val="Titre2"/>
       </w:pPr>
+      <w:bookmarkStart w:id="17" w:name="_Toc28676011"/>
       <w:r>
         <w:lastRenderedPageBreak/>
         <w:t>Table Joueurs</w:t>
       </w:r>
+      <w:bookmarkEnd w:id="17"/>
     </w:p>
     <w:p/>
     <w:p>
@@ -1869,16 +3856,7 @@
           <w:sz w:val="19"/>
           <w:szCs w:val="19"/>
         </w:rPr>
-        <w:t>Joueurs_GetAll</w:t>
-      </w:r>
-      <w:r>
-        <w:rPr>
-          <w:rFonts w:ascii="Consolas" w:hAnsi="Consolas" w:cs="Consolas"/>
-          <w:color w:val="000000"/>
-          <w:sz w:val="19"/>
-          <w:szCs w:val="19"/>
-        </w:rPr>
-        <w:t> : renvoie tous les joueurs</w:t>
+        <w:t>Joueurs_GetAll : renvoie tous les joueurs</w:t>
       </w:r>
     </w:p>
     <w:p>
@@ -1890,10 +3868,12 @@
       <w:pPr>
         <w:pStyle w:val="Titre2"/>
       </w:pPr>
+      <w:bookmarkStart w:id="18" w:name="_Toc28676012"/>
       <w:r>
         <w:lastRenderedPageBreak/>
         <w:t>Table Matchs</w:t>
       </w:r>
+      <w:bookmarkEnd w:id="18"/>
     </w:p>
     <w:p>
       <w:pPr>
@@ -2640,16 +4620,7 @@
           <w:sz w:val="19"/>
           <w:szCs w:val="19"/>
         </w:rPr>
-        <w:t>Matchs_GetAll</w:t>
-      </w:r>
-      <w:r>
-        <w:rPr>
-          <w:rFonts w:ascii="Consolas" w:hAnsi="Consolas" w:cs="Consolas"/>
-          <w:color w:val="000000"/>
-          <w:sz w:val="19"/>
-          <w:szCs w:val="19"/>
-        </w:rPr>
-        <w:t> : renvoie tous les matchs</w:t>
+        <w:t>Matchs_GetAll : renvoie tous les matchs</w:t>
       </w:r>
     </w:p>
     <w:p>
@@ -2661,10 +4632,12 @@
       <w:pPr>
         <w:pStyle w:val="Titre2"/>
       </w:pPr>
+      <w:bookmarkStart w:id="19" w:name="_Toc28676013"/>
       <w:r>
         <w:lastRenderedPageBreak/>
         <w:t>Table CartonsRougesHistory</w:t>
       </w:r>
+      <w:bookmarkEnd w:id="19"/>
     </w:p>
     <w:p>
       <w:pPr>
@@ -3394,6 +5367,124 @@
       </w:r>
     </w:p>
     <w:p>
+      <w:pPr>
+        <w:pStyle w:val="Paragraphedeliste"/>
+        <w:numPr>
+          <w:ilvl w:val="0"/>
+          <w:numId w:val="4"/>
+        </w:numPr>
+        <w:autoSpaceDE w:val="0"/>
+        <w:autoSpaceDN w:val="0"/>
+        <w:adjustRightInd w:val="0"/>
+        <w:spacing w:before="0" w:after="0" w:line="240" w:lineRule="auto"/>
+        <w:rPr>
+          <w:rFonts w:ascii="Consolas" w:hAnsi="Consolas" w:cs="Consolas"/>
+          <w:color w:val="000000" w:themeColor="text1"/>
+          <w:sz w:val="19"/>
+          <w:szCs w:val="19"/>
+        </w:rPr>
+      </w:pPr>
+      <w:r>
+        <w:rPr>
+          <w:rFonts w:ascii="Consolas" w:hAnsi="Consolas" w:cs="Consolas"/>
+          <w:color w:val="000000"/>
+          <w:sz w:val="19"/>
+          <w:szCs w:val="19"/>
+        </w:rPr>
+        <w:t>BackEnd</w:t>
+      </w:r>
+      <w:r>
+        <w:rPr>
+          <w:rFonts w:ascii="Consolas" w:hAnsi="Consolas" w:cs="Consolas"/>
+          <w:color w:val="000000"/>
+          <w:sz w:val="19"/>
+          <w:szCs w:val="19"/>
+        </w:rPr>
+        <w:t xml:space="preserve"> Matchmanagement</w:t>
+      </w:r>
+      <w:r>
+        <w:rPr>
+          <w:rFonts w:ascii="Consolas" w:hAnsi="Consolas" w:cs="Consolas"/>
+          <w:color w:val="808080"/>
+          <w:sz w:val="19"/>
+          <w:szCs w:val="19"/>
+        </w:rPr>
+        <w:t>.</w:t>
+      </w:r>
+      <w:r>
+        <w:rPr>
+          <w:rFonts w:ascii="Consolas" w:hAnsi="Consolas" w:cs="Consolas"/>
+          <w:color w:val="000000"/>
+          <w:sz w:val="19"/>
+          <w:szCs w:val="19"/>
+        </w:rPr>
+        <w:t>CartonsRouges_GetAll</w:t>
+      </w:r>
+      <w:r>
+        <w:rPr>
+          <w:rFonts w:ascii="Consolas" w:hAnsi="Consolas" w:cs="Consolas"/>
+          <w:color w:val="000000"/>
+          <w:sz w:val="19"/>
+          <w:szCs w:val="19"/>
+        </w:rPr>
+        <w:t> : renvoie tou</w:t>
+      </w:r>
+      <w:r>
+        <w:rPr>
+          <w:rFonts w:ascii="Consolas" w:hAnsi="Consolas" w:cs="Consolas"/>
+          <w:color w:val="000000"/>
+          <w:sz w:val="19"/>
+          <w:szCs w:val="19"/>
+        </w:rPr>
+        <w:t>te</w:t>
+      </w:r>
+      <w:r>
+        <w:rPr>
+          <w:rFonts w:ascii="Consolas" w:hAnsi="Consolas" w:cs="Consolas"/>
+          <w:color w:val="000000"/>
+          <w:sz w:val="19"/>
+          <w:szCs w:val="19"/>
+        </w:rPr>
+        <w:t xml:space="preserve">s les cartes rouges </w:t>
+      </w:r>
+      <w:r>
+        <w:rPr>
+          <w:rFonts w:ascii="Consolas" w:hAnsi="Consolas" w:cs="Consolas"/>
+          <w:color w:val="000000"/>
+          <w:sz w:val="19"/>
+          <w:szCs w:val="19"/>
+        </w:rPr>
+        <w:t>et la date du match</w:t>
+      </w:r>
+      <w:r>
+        <w:rPr>
+          <w:rFonts w:ascii="Consolas" w:hAnsi="Consolas" w:cs="Consolas"/>
+          <w:color w:val="000000"/>
+          <w:sz w:val="19"/>
+          <w:szCs w:val="19"/>
+        </w:rPr>
+        <w:t xml:space="preserve"> </w:t>
+      </w:r>
+      <w:r>
+        <w:rPr>
+          <w:rFonts w:ascii="Consolas" w:hAnsi="Consolas" w:cs="Consolas"/>
+          <w:color w:val="000000"/>
+          <w:sz w:val="19"/>
+          <w:szCs w:val="19"/>
+        </w:rPr>
+        <w:t>avec au moins une suspension</w:t>
+      </w:r>
+      <w:r>
+        <w:rPr>
+          <w:rFonts w:ascii="Consolas" w:hAnsi="Consolas" w:cs="Consolas"/>
+          <w:color w:val="000000"/>
+          <w:sz w:val="19"/>
+          <w:szCs w:val="19"/>
+        </w:rPr>
+        <w:t xml:space="preserve"> </w:t>
+      </w:r>
+    </w:p>
+    <w:p>
       <w:r>
         <w:br w:type="page"/>
       </w:r>
@@ -3402,10 +5493,12 @@
       <w:pPr>
         <w:pStyle w:val="Titre2"/>
       </w:pPr>
+      <w:bookmarkStart w:id="20" w:name="_Toc28676014"/>
       <w:r>
         <w:lastRenderedPageBreak/>
         <w:t>Table CartonsJaunesHistory</w:t>
       </w:r>
+      <w:bookmarkEnd w:id="20"/>
     </w:p>
     <w:p>
       <w:pPr>
@@ -3970,6 +6063,61 @@
       </w:r>
     </w:p>
     <w:p>
+      <w:pPr>
+        <w:pStyle w:val="Paragraphedeliste"/>
+        <w:numPr>
+          <w:ilvl w:val="0"/>
+          <w:numId w:val="6"/>
+        </w:numPr>
+        <w:autoSpaceDE w:val="0"/>
+        <w:autoSpaceDN w:val="0"/>
+        <w:adjustRightInd w:val="0"/>
+        <w:spacing w:before="0" w:after="0" w:line="240" w:lineRule="auto"/>
+        <w:rPr>
+          <w:rFonts w:ascii="Consolas" w:hAnsi="Consolas" w:cs="Consolas"/>
+          <w:color w:val="000000" w:themeColor="text1"/>
+          <w:sz w:val="19"/>
+          <w:szCs w:val="19"/>
+        </w:rPr>
+      </w:pPr>
+      <w:r>
+        <w:rPr>
+          <w:rFonts w:ascii="Consolas" w:hAnsi="Consolas" w:cs="Consolas"/>
+          <w:color w:val="000000"/>
+          <w:sz w:val="19"/>
+          <w:szCs w:val="19"/>
+        </w:rPr>
+        <w:t>MatchManagement</w:t>
+      </w:r>
+      <w:r>
+        <w:rPr>
+          <w:rFonts w:ascii="Consolas" w:hAnsi="Consolas" w:cs="Consolas"/>
+          <w:color w:val="808080"/>
+          <w:sz w:val="19"/>
+          <w:szCs w:val="19"/>
+        </w:rPr>
+        <w:t>.</w:t>
+      </w:r>
+      <w:r>
+        <w:rPr>
+          <w:rFonts w:ascii="Consolas" w:hAnsi="Consolas" w:cs="Consolas"/>
+          <w:color w:val="000000"/>
+          <w:sz w:val="19"/>
+          <w:szCs w:val="19"/>
+        </w:rPr>
+        <w:t>CartonsJaunes_GetAll</w:t>
+      </w:r>
+      <w:r>
+        <w:rPr>
+          <w:rFonts w:ascii="Consolas" w:hAnsi="Consolas" w:cs="Consolas"/>
+          <w:color w:val="000000"/>
+          <w:sz w:val="19"/>
+          <w:szCs w:val="19"/>
+        </w:rPr>
+        <w:t> : renvoie tous les cartonsjaunesId, joueursId, isActive et matchDate</w:t>
+      </w:r>
+    </w:p>
+    <w:p>
       <w:r>
         <w:br w:type="page"/>
       </w:r>
@@ -3978,10 +6126,12 @@
       <w:pPr>
         <w:pStyle w:val="Titre2"/>
       </w:pPr>
+      <w:bookmarkStart w:id="21" w:name="_Toc28676015"/>
       <w:r>
         <w:lastRenderedPageBreak/>
         <w:t>Table GoalsHistory</w:t>
       </w:r>
+      <w:bookmarkEnd w:id="21"/>
     </w:p>
     <w:p>
       <w:pPr>
@@ -4616,16 +6766,7 @@
           <w:sz w:val="19"/>
           <w:szCs w:val="19"/>
         </w:rPr>
-        <w:t>Goals_GetAll</w:t>
-      </w:r>
-      <w:r>
-        <w:rPr>
-          <w:rFonts w:ascii="Consolas" w:hAnsi="Consolas" w:cs="Consolas"/>
-          <w:color w:val="000000"/>
-          <w:sz w:val="19"/>
-          <w:szCs w:val="19"/>
-        </w:rPr>
-        <w:t> : renvoie tous les goals</w:t>
+        <w:t>Goals_GetAll : renvoie tous les goals</w:t>
       </w:r>
     </w:p>
     <w:p>
@@ -4637,10 +6778,12 @@
       <w:pPr>
         <w:pStyle w:val="Titre2"/>
       </w:pPr>
+      <w:bookmarkStart w:id="22" w:name="_Toc28676016"/>
       <w:r>
         <w:lastRenderedPageBreak/>
         <w:t>Table FeuillesDeMatch</w:t>
       </w:r>
+      <w:bookmarkEnd w:id="22"/>
     </w:p>
     <w:p>
       <w:pPr>
@@ -4964,13 +7107,133 @@
         <w:autoSpaceDN w:val="0"/>
         <w:adjustRightInd w:val="0"/>
         <w:spacing w:before="0" w:after="0" w:line="240" w:lineRule="auto"/>
+      </w:pPr>
+      <w:r>
         <w:rPr>
           <w:rFonts w:ascii="Consolas" w:hAnsi="Consolas" w:cs="Consolas"/>
           <w:color w:val="000000" w:themeColor="text1"/>
           <w:sz w:val="19"/>
           <w:szCs w:val="19"/>
         </w:rPr>
-      </w:pPr>
+        <w:t xml:space="preserve">BackEnd et </w:t>
+      </w:r>
+      <w:r>
+        <w:rPr>
+          <w:rFonts w:ascii="Consolas" w:hAnsi="Consolas" w:cs="Consolas"/>
+          <w:color w:val="000000"/>
+          <w:sz w:val="19"/>
+          <w:szCs w:val="19"/>
+        </w:rPr>
+        <w:t>MatchManagement</w:t>
+      </w:r>
+      <w:r>
+        <w:rPr>
+          <w:rFonts w:ascii="Consolas" w:hAnsi="Consolas" w:cs="Consolas"/>
+          <w:color w:val="808080"/>
+          <w:sz w:val="19"/>
+          <w:szCs w:val="19"/>
+        </w:rPr>
+        <w:t>.</w:t>
+      </w:r>
+      <w:r>
+        <w:rPr>
+          <w:rFonts w:ascii="Consolas" w:hAnsi="Consolas" w:cs="Consolas"/>
+          <w:color w:val="000000"/>
+          <w:sz w:val="19"/>
+          <w:szCs w:val="19"/>
+        </w:rPr>
+        <w:t xml:space="preserve">FeuilleDeMatch_Update (@feuilleId </w:t>
+      </w:r>
+      <w:r>
+        <w:rPr>
+          <w:rFonts w:ascii="Consolas" w:hAnsi="Consolas" w:cs="Consolas"/>
+          <w:color w:val="0000FF"/>
+          <w:sz w:val="19"/>
+          <w:szCs w:val="19"/>
+        </w:rPr>
+        <w:t>uniqueidentifier</w:t>
+      </w:r>
+      <w:r>
+        <w:rPr>
+          <w:rFonts w:ascii="Consolas" w:hAnsi="Consolas" w:cs="Consolas"/>
+          <w:color w:val="808080"/>
+          <w:sz w:val="19"/>
+          <w:szCs w:val="19"/>
+        </w:rPr>
+        <w:t>,</w:t>
+      </w:r>
+      <w:r>
+        <w:rPr>
+          <w:rFonts w:ascii="Consolas" w:hAnsi="Consolas" w:cs="Consolas"/>
+          <w:color w:val="000000"/>
+          <w:sz w:val="19"/>
+          <w:szCs w:val="19"/>
+        </w:rPr>
+        <w:t xml:space="preserve"> @matchId </w:t>
+      </w:r>
+      <w:r>
+        <w:rPr>
+          <w:rFonts w:ascii="Consolas" w:hAnsi="Consolas" w:cs="Consolas"/>
+          <w:color w:val="0000FF"/>
+          <w:sz w:val="19"/>
+          <w:szCs w:val="19"/>
+        </w:rPr>
+        <w:t>uniqueidentifier</w:t>
+      </w:r>
+      <w:r>
+        <w:rPr>
+          <w:rFonts w:ascii="Consolas" w:hAnsi="Consolas" w:cs="Consolas"/>
+          <w:color w:val="808080"/>
+          <w:sz w:val="19"/>
+          <w:szCs w:val="19"/>
+        </w:rPr>
+        <w:t>,</w:t>
+      </w:r>
+      <w:r>
+        <w:rPr>
+          <w:rFonts w:ascii="Consolas" w:hAnsi="Consolas" w:cs="Consolas"/>
+          <w:color w:val="000000"/>
+          <w:sz w:val="19"/>
+          <w:szCs w:val="19"/>
+        </w:rPr>
+        <w:t xml:space="preserve"> @equipeId </w:t>
+      </w:r>
+      <w:r>
+        <w:rPr>
+          <w:rFonts w:ascii="Consolas" w:hAnsi="Consolas" w:cs="Consolas"/>
+          <w:color w:val="0000FF"/>
+          <w:sz w:val="19"/>
+          <w:szCs w:val="19"/>
+        </w:rPr>
+        <w:t>uniqueidentifier</w:t>
+      </w:r>
+      <w:r>
+        <w:rPr>
+          <w:rFonts w:ascii="Consolas" w:hAnsi="Consolas" w:cs="Consolas"/>
+          <w:color w:val="808080"/>
+          <w:sz w:val="19"/>
+          <w:szCs w:val="19"/>
+        </w:rPr>
+        <w:t>,</w:t>
+      </w:r>
+      <w:r>
+        <w:rPr>
+          <w:rFonts w:ascii="Consolas" w:hAnsi="Consolas" w:cs="Consolas"/>
+          <w:color w:val="000000"/>
+          <w:sz w:val="19"/>
+          <w:szCs w:val="19"/>
+        </w:rPr>
+        <w:t xml:space="preserve"> @lastUpdate </w:t>
+      </w:r>
+      <w:r>
+        <w:rPr>
+          <w:rFonts w:ascii="Consolas" w:hAnsi="Consolas" w:cs="Consolas"/>
+          <w:color w:val="0000FF"/>
+          <w:sz w:val="19"/>
+          <w:szCs w:val="19"/>
+        </w:rPr>
+        <w:t>datetime) </w:t>
+      </w:r>
       <w:r>
         <w:rPr>
           <w:rFonts w:ascii="Consolas" w:hAnsi="Consolas" w:cs="Consolas"/>
@@ -4978,6 +7241,73 @@
           <w:sz w:val="19"/>
           <w:szCs w:val="19"/>
         </w:rPr>
+        <w:t xml:space="preserve">: modifie une feuille de match si elle existe et répond aux </w:t>
+      </w:r>
+      <w:r>
+        <w:rPr>
+          <w:rFonts w:ascii="Consolas" w:hAnsi="Consolas" w:cs="Consolas"/>
+          <w:color w:val="000000" w:themeColor="text1"/>
+          <w:sz w:val="19"/>
+          <w:szCs w:val="19"/>
+        </w:rPr>
+        <w:t xml:space="preserve">mêmes </w:t>
+      </w:r>
+      <w:r>
+        <w:rPr>
+          <w:rFonts w:ascii="Consolas" w:hAnsi="Consolas" w:cs="Consolas"/>
+          <w:color w:val="000000" w:themeColor="text1"/>
+          <w:sz w:val="19"/>
+          <w:szCs w:val="19"/>
+        </w:rPr>
+        <w:t xml:space="preserve">conditions </w:t>
+      </w:r>
+      <w:r>
+        <w:rPr>
+          <w:rFonts w:ascii="Consolas" w:hAnsi="Consolas" w:cs="Consolas"/>
+          <w:color w:val="000000" w:themeColor="text1"/>
+          <w:sz w:val="19"/>
+          <w:szCs w:val="19"/>
+        </w:rPr>
+        <w:t>que les</w:t>
+      </w:r>
+      <w:r>
+        <w:rPr>
+          <w:rFonts w:ascii="Consolas" w:hAnsi="Consolas" w:cs="Consolas"/>
+          <w:color w:val="000000" w:themeColor="text1"/>
+          <w:sz w:val="19"/>
+          <w:szCs w:val="19"/>
+        </w:rPr>
+        <w:t xml:space="preserve"> 3 triggers ci-dessus</w:t>
+      </w:r>
+      <w:r>
+        <w:rPr>
+          <w:rFonts w:ascii="Consolas" w:hAnsi="Consolas" w:cs="Consolas"/>
+          <w:color w:val="000000" w:themeColor="text1"/>
+          <w:sz w:val="19"/>
+          <w:szCs w:val="19"/>
+        </w:rPr>
+        <w:t xml:space="preserve"> si elle n’existe pas en crée une nouvelle.</w:t>
+      </w:r>
+    </w:p>
+    <w:p>
+      <w:pPr>
+        <w:pStyle w:val="Paragraphedeliste"/>
+        <w:numPr>
+          <w:ilvl w:val="0"/>
+          <w:numId w:val="11"/>
+        </w:numPr>
+        <w:autoSpaceDE w:val="0"/>
+        <w:autoSpaceDN w:val="0"/>
+        <w:adjustRightInd w:val="0"/>
+        <w:spacing w:before="0" w:after="0" w:line="240" w:lineRule="auto"/>
+      </w:pPr>
+      <w:r>
+        <w:rPr>
+          <w:rFonts w:ascii="Consolas" w:hAnsi="Consolas" w:cs="Consolas"/>
+          <w:color w:val="000000"/>
+          <w:sz w:val="19"/>
+          <w:szCs w:val="19"/>
+        </w:rPr>
         <w:t xml:space="preserve">BackEnd et </w:t>
       </w:r>
       <w:r>
@@ -5005,145 +7335,17 @@
           <w:sz w:val="19"/>
           <w:szCs w:val="19"/>
         </w:rPr>
-        <w:t xml:space="preserve">FeuilleDeMatch_Update (@feuilleId </w:t>
-      </w:r>
-      <w:r>
-        <w:rPr>
-          <w:rFonts w:ascii="Consolas" w:hAnsi="Consolas" w:cs="Consolas"/>
-          <w:color w:val="0000FF"/>
-          <w:sz w:val="19"/>
-          <w:szCs w:val="19"/>
-        </w:rPr>
-        <w:t>uniqueidentifier</w:t>
-      </w:r>
-      <w:r>
-        <w:rPr>
-          <w:rFonts w:ascii="Consolas" w:hAnsi="Consolas" w:cs="Consolas"/>
-          <w:color w:val="808080"/>
-          <w:sz w:val="19"/>
-          <w:szCs w:val="19"/>
-        </w:rPr>
-        <w:t>,</w:t>
-      </w:r>
-      <w:r>
-        <w:rPr>
-          <w:rFonts w:ascii="Consolas" w:hAnsi="Consolas" w:cs="Consolas"/>
-          <w:color w:val="000000"/>
-          <w:sz w:val="19"/>
-          <w:szCs w:val="19"/>
-        </w:rPr>
-        <w:t xml:space="preserve"> @matchId </w:t>
-      </w:r>
-      <w:r>
-        <w:rPr>
-          <w:rFonts w:ascii="Consolas" w:hAnsi="Consolas" w:cs="Consolas"/>
-          <w:color w:val="0000FF"/>
-          <w:sz w:val="19"/>
-          <w:szCs w:val="19"/>
-        </w:rPr>
-        <w:t>uniqueidentifier</w:t>
-      </w:r>
-      <w:r>
-        <w:rPr>
-          <w:rFonts w:ascii="Consolas" w:hAnsi="Consolas" w:cs="Consolas"/>
-          <w:color w:val="808080"/>
-          <w:sz w:val="19"/>
-          <w:szCs w:val="19"/>
-        </w:rPr>
-        <w:t>,</w:t>
-      </w:r>
-      <w:r>
-        <w:rPr>
-          <w:rFonts w:ascii="Consolas" w:hAnsi="Consolas" w:cs="Consolas"/>
-          <w:color w:val="000000"/>
-          <w:sz w:val="19"/>
-          <w:szCs w:val="19"/>
-        </w:rPr>
-        <w:t xml:space="preserve"> @equipeId </w:t>
-      </w:r>
-      <w:r>
-        <w:rPr>
-          <w:rFonts w:ascii="Consolas" w:hAnsi="Consolas" w:cs="Consolas"/>
-          <w:color w:val="0000FF"/>
-          <w:sz w:val="19"/>
-          <w:szCs w:val="19"/>
-        </w:rPr>
-        <w:t>uniqueidentifier</w:t>
-      </w:r>
-      <w:r>
-        <w:rPr>
-          <w:rFonts w:ascii="Consolas" w:hAnsi="Consolas" w:cs="Consolas"/>
-          <w:color w:val="808080"/>
-          <w:sz w:val="19"/>
-          <w:szCs w:val="19"/>
-        </w:rPr>
-        <w:t>,</w:t>
-      </w:r>
-      <w:r>
-        <w:rPr>
-          <w:rFonts w:ascii="Consolas" w:hAnsi="Consolas" w:cs="Consolas"/>
-          <w:color w:val="000000"/>
-          <w:sz w:val="19"/>
-          <w:szCs w:val="19"/>
-        </w:rPr>
-        <w:t xml:space="preserve"> @lastUpdate </w:t>
-      </w:r>
-      <w:r>
-        <w:rPr>
-          <w:rFonts w:ascii="Consolas" w:hAnsi="Consolas" w:cs="Consolas"/>
-          <w:color w:val="0000FF"/>
-          <w:sz w:val="19"/>
-          <w:szCs w:val="19"/>
-        </w:rPr>
-        <w:t>datetime) </w:t>
-      </w:r>
-      <w:r>
-        <w:rPr>
-          <w:rFonts w:ascii="Consolas" w:hAnsi="Consolas" w:cs="Consolas"/>
-          <w:color w:val="000000" w:themeColor="text1"/>
-          <w:sz w:val="19"/>
-          <w:szCs w:val="19"/>
-        </w:rPr>
-        <w:t xml:space="preserve">: modifie une feuille de match si elle existe et répond aux </w:t>
-      </w:r>
-      <w:r>
-        <w:rPr>
-          <w:rFonts w:ascii="Consolas" w:hAnsi="Consolas" w:cs="Consolas"/>
-          <w:color w:val="000000" w:themeColor="text1"/>
-          <w:sz w:val="19"/>
-          <w:szCs w:val="19"/>
-        </w:rPr>
-        <w:t xml:space="preserve">mêmes </w:t>
-      </w:r>
-      <w:r>
-        <w:rPr>
-          <w:rFonts w:ascii="Consolas" w:hAnsi="Consolas" w:cs="Consolas"/>
-          <w:color w:val="000000" w:themeColor="text1"/>
-          <w:sz w:val="19"/>
-          <w:szCs w:val="19"/>
-        </w:rPr>
-        <w:t xml:space="preserve">conditions </w:t>
-      </w:r>
-      <w:r>
-        <w:rPr>
-          <w:rFonts w:ascii="Consolas" w:hAnsi="Consolas" w:cs="Consolas"/>
-          <w:color w:val="000000" w:themeColor="text1"/>
-          <w:sz w:val="19"/>
-          <w:szCs w:val="19"/>
-        </w:rPr>
-        <w:t>que les</w:t>
-      </w:r>
-      <w:r>
-        <w:rPr>
-          <w:rFonts w:ascii="Consolas" w:hAnsi="Consolas" w:cs="Consolas"/>
-          <w:color w:val="000000" w:themeColor="text1"/>
-          <w:sz w:val="19"/>
-          <w:szCs w:val="19"/>
-        </w:rPr>
-        <w:t xml:space="preserve"> 3 triggers ci-dessus.</w:t>
-      </w:r>
-    </w:p>
-    <w:p>
+        <w:t>FeuilleDeMatch_GetAll</w:t>
+      </w:r>
+      <w:r>
+        <w:rPr>
+          <w:rFonts w:ascii="Consolas" w:hAnsi="Consolas" w:cs="Consolas"/>
+          <w:color w:val="000000"/>
+          <w:sz w:val="19"/>
+          <w:szCs w:val="19"/>
+        </w:rPr>
+        <w:t> : renvoie toutes les feuilles de match</w:t>
+      </w:r>
       <w:r>
         <w:br w:type="page"/>
       </w:r>
@@ -5152,10 +7354,12 @@
       <w:pPr>
         <w:pStyle w:val="Titre2"/>
       </w:pPr>
+      <w:bookmarkStart w:id="23" w:name="_Toc28676017"/>
       <w:r>
         <w:lastRenderedPageBreak/>
         <w:t>Table JoueursParticipationHistory</w:t>
       </w:r>
+      <w:bookmarkEnd w:id="23"/>
     </w:p>
     <w:p>
       <w:pPr>
@@ -5471,6 +7675,232 @@
       </w:r>
     </w:p>
     <w:p>
+      <w:pPr>
+        <w:pStyle w:val="Paragraphedeliste"/>
+        <w:numPr>
+          <w:ilvl w:val="0"/>
+          <w:numId w:val="18"/>
+        </w:numPr>
+        <w:autoSpaceDE w:val="0"/>
+        <w:autoSpaceDN w:val="0"/>
+        <w:adjustRightInd w:val="0"/>
+        <w:spacing w:before="0" w:after="0" w:line="240" w:lineRule="auto"/>
+        <w:rPr>
+          <w:rFonts w:ascii="Consolas" w:hAnsi="Consolas" w:cs="Consolas"/>
+          <w:color w:val="000000"/>
+          <w:sz w:val="19"/>
+          <w:szCs w:val="19"/>
+        </w:rPr>
+      </w:pPr>
+      <w:r>
+        <w:rPr>
+          <w:rFonts w:ascii="Consolas" w:hAnsi="Consolas" w:cs="Consolas"/>
+          <w:color w:val="000000"/>
+          <w:sz w:val="19"/>
+          <w:szCs w:val="19"/>
+        </w:rPr>
+        <w:t xml:space="preserve">BackEnd et </w:t>
+      </w:r>
+      <w:r>
+        <w:rPr>
+          <w:rFonts w:ascii="Consolas" w:hAnsi="Consolas" w:cs="Consolas"/>
+          <w:color w:val="000000"/>
+          <w:sz w:val="19"/>
+          <w:szCs w:val="19"/>
+        </w:rPr>
+        <w:t>MatchManagement</w:t>
+      </w:r>
+      <w:r>
+        <w:rPr>
+          <w:rFonts w:ascii="Consolas" w:hAnsi="Consolas" w:cs="Consolas"/>
+          <w:color w:val="808080"/>
+          <w:sz w:val="19"/>
+          <w:szCs w:val="19"/>
+        </w:rPr>
+        <w:t>.</w:t>
+      </w:r>
+      <w:r>
+        <w:rPr>
+          <w:rFonts w:ascii="Consolas" w:hAnsi="Consolas" w:cs="Consolas"/>
+          <w:color w:val="000000"/>
+          <w:sz w:val="19"/>
+          <w:szCs w:val="19"/>
+        </w:rPr>
+        <w:t>JoueursParticipation_GetOne</w:t>
+      </w:r>
+      <w:r>
+        <w:rPr>
+          <w:rFonts w:ascii="Consolas" w:hAnsi="Consolas" w:cs="Consolas"/>
+          <w:color w:val="000000"/>
+          <w:sz w:val="19"/>
+          <w:szCs w:val="19"/>
+        </w:rPr>
+        <w:t xml:space="preserve"> (</w:t>
+      </w:r>
+      <w:r>
+        <w:rPr>
+          <w:rFonts w:ascii="Consolas" w:hAnsi="Consolas" w:cs="Consolas"/>
+          <w:color w:val="000000"/>
+          <w:sz w:val="19"/>
+          <w:szCs w:val="19"/>
+        </w:rPr>
+        <w:t xml:space="preserve">@feuilleId </w:t>
+      </w:r>
+      <w:r>
+        <w:rPr>
+          <w:rFonts w:ascii="Consolas" w:hAnsi="Consolas" w:cs="Consolas"/>
+          <w:color w:val="0000FF"/>
+          <w:sz w:val="19"/>
+          <w:szCs w:val="19"/>
+        </w:rPr>
+        <w:t>uniqueidentifier</w:t>
+      </w:r>
+      <w:r>
+        <w:rPr>
+          <w:rFonts w:ascii="Consolas" w:hAnsi="Consolas" w:cs="Consolas"/>
+          <w:color w:val="0000FF"/>
+          <w:sz w:val="19"/>
+          <w:szCs w:val="19"/>
+        </w:rPr>
+        <w:t>)</w:t>
+      </w:r>
+      <w:r>
+        <w:rPr>
+          <w:rFonts w:ascii="Consolas" w:hAnsi="Consolas" w:cs="Consolas"/>
+          <w:color w:val="000000" w:themeColor="text1"/>
+          <w:sz w:val="19"/>
+          <w:szCs w:val="19"/>
+        </w:rPr>
+        <w:t> : renvoie tous les joueurs sur la @feuilleId</w:t>
+      </w:r>
+    </w:p>
+    <w:p>
+      <w:pPr>
+        <w:autoSpaceDE w:val="0"/>
+        <w:autoSpaceDN w:val="0"/>
+        <w:adjustRightInd w:val="0"/>
+        <w:spacing w:before="0" w:after="0" w:line="240" w:lineRule="auto"/>
+        <w:rPr>
+          <w:rFonts w:ascii="Consolas" w:hAnsi="Consolas" w:cs="Consolas"/>
+          <w:color w:val="000000" w:themeColor="text1"/>
+          <w:sz w:val="19"/>
+          <w:szCs w:val="19"/>
+        </w:rPr>
+      </w:pPr>
+      <w:r>
+        <w:rPr>
+          <w:rFonts w:ascii="Consolas" w:hAnsi="Consolas" w:cs="Consolas"/>
+          <w:color w:val="000000"/>
+          <w:sz w:val="19"/>
+          <w:szCs w:val="19"/>
+        </w:rPr>
+        <w:lastRenderedPageBreak/>
+        <w:t>MatchManagement</w:t>
+      </w:r>
+      <w:r>
+        <w:rPr>
+          <w:rFonts w:ascii="Consolas" w:hAnsi="Consolas" w:cs="Consolas"/>
+          <w:color w:val="808080"/>
+          <w:sz w:val="19"/>
+          <w:szCs w:val="19"/>
+        </w:rPr>
+        <w:t>.</w:t>
+      </w:r>
+      <w:r>
+        <w:rPr>
+          <w:rFonts w:ascii="Consolas" w:hAnsi="Consolas" w:cs="Consolas"/>
+          <w:color w:val="000000"/>
+          <w:sz w:val="19"/>
+          <w:szCs w:val="19"/>
+        </w:rPr>
+        <w:t>JoueursParticipation_Delete</w:t>
+      </w:r>
+      <w:r>
+        <w:rPr>
+          <w:rFonts w:ascii="Consolas" w:hAnsi="Consolas" w:cs="Consolas"/>
+          <w:color w:val="000000"/>
+          <w:sz w:val="19"/>
+          <w:szCs w:val="19"/>
+        </w:rPr>
+        <w:t xml:space="preserve"> (</w:t>
+      </w:r>
+      <w:r>
+        <w:rPr>
+          <w:rFonts w:ascii="Consolas" w:hAnsi="Consolas" w:cs="Consolas"/>
+          <w:color w:val="000000"/>
+          <w:sz w:val="19"/>
+          <w:szCs w:val="19"/>
+        </w:rPr>
+        <w:tab/>
+        <w:t xml:space="preserve">@joueurId </w:t>
+      </w:r>
+      <w:r>
+        <w:rPr>
+          <w:rFonts w:ascii="Consolas" w:hAnsi="Consolas" w:cs="Consolas"/>
+          <w:color w:val="0000FF"/>
+          <w:sz w:val="19"/>
+          <w:szCs w:val="19"/>
+        </w:rPr>
+        <w:t>uniqueidentifier</w:t>
+      </w:r>
+      <w:r>
+        <w:rPr>
+          <w:rFonts w:ascii="Consolas" w:hAnsi="Consolas" w:cs="Consolas"/>
+          <w:color w:val="808080"/>
+          <w:sz w:val="19"/>
+          <w:szCs w:val="19"/>
+        </w:rPr>
+        <w:t>,</w:t>
+      </w:r>
+      <w:r>
+        <w:rPr>
+          <w:rFonts w:ascii="Consolas" w:hAnsi="Consolas" w:cs="Consolas"/>
+          <w:color w:val="000000"/>
+          <w:sz w:val="19"/>
+          <w:szCs w:val="19"/>
+        </w:rPr>
+        <w:t xml:space="preserve">@feuilleId </w:t>
+      </w:r>
+      <w:r>
+        <w:rPr>
+          <w:rFonts w:ascii="Consolas" w:hAnsi="Consolas" w:cs="Consolas"/>
+          <w:color w:val="0000FF"/>
+          <w:sz w:val="19"/>
+          <w:szCs w:val="19"/>
+        </w:rPr>
+        <w:t>uniqueidentifier</w:t>
+      </w:r>
+      <w:r>
+        <w:rPr>
+          <w:rFonts w:ascii="Consolas" w:hAnsi="Consolas" w:cs="Consolas"/>
+          <w:color w:val="0000FF"/>
+          <w:sz w:val="19"/>
+          <w:szCs w:val="19"/>
+        </w:rPr>
+        <w:t>)</w:t>
+      </w:r>
+      <w:r>
+        <w:rPr>
+          <w:rFonts w:ascii="Consolas" w:hAnsi="Consolas" w:cs="Consolas"/>
+          <w:color w:val="0000FF"/>
+          <w:sz w:val="19"/>
+          <w:szCs w:val="19"/>
+        </w:rPr>
+        <w:t> </w:t>
+      </w:r>
+      <w:r>
+        <w:rPr>
+          <w:rFonts w:ascii="Consolas" w:hAnsi="Consolas" w:cs="Consolas"/>
+          <w:color w:val="000000" w:themeColor="text1"/>
+          <w:sz w:val="19"/>
+          <w:szCs w:val="19"/>
+        </w:rPr>
+        <w:t>: supprime la participation</w:t>
+      </w:r>
+      <w:bookmarkStart w:id="24" w:name="_GoBack"/>
+      <w:bookmarkEnd w:id="24"/>
+    </w:p>
+    <w:p>
       <w:r>
         <w:br w:type="page"/>
       </w:r>
@@ -5479,10 +7909,12 @@
       <w:pPr>
         <w:pStyle w:val="Titre2"/>
       </w:pPr>
+      <w:bookmarkStart w:id="25" w:name="_Toc28676018"/>
       <w:r>
         <w:lastRenderedPageBreak/>
         <w:t>Table TransfertsHistory</w:t>
       </w:r>
+      <w:bookmarkEnd w:id="25"/>
     </w:p>
     <w:p>
       <w:pPr>
@@ -5971,8 +8403,127 @@
       </w:r>
     </w:p>
     <w:p>
-      <w:r>
+      <w:pPr>
+        <w:pStyle w:val="Paragraphedeliste"/>
+        <w:numPr>
+          <w:ilvl w:val="0"/>
+          <w:numId w:val="20"/>
+        </w:numPr>
+        <w:autoSpaceDE w:val="0"/>
+        <w:autoSpaceDN w:val="0"/>
+        <w:adjustRightInd w:val="0"/>
+        <w:spacing w:before="0" w:after="0" w:line="240" w:lineRule="auto"/>
+        <w:rPr>
+          <w:rFonts w:ascii="Consolas" w:hAnsi="Consolas" w:cs="Consolas"/>
+          <w:color w:val="000000"/>
+          <w:sz w:val="19"/>
+          <w:szCs w:val="19"/>
+        </w:rPr>
+      </w:pPr>
+      <w:r>
+        <w:rPr>
+          <w:rFonts w:ascii="Consolas" w:hAnsi="Consolas" w:cs="Consolas"/>
+          <w:color w:val="000000"/>
+          <w:sz w:val="19"/>
+          <w:szCs w:val="19"/>
+        </w:rPr>
         <w:lastRenderedPageBreak/>
+        <w:t xml:space="preserve">BackEnd et </w:t>
+      </w:r>
+      <w:r>
+        <w:rPr>
+          <w:rFonts w:ascii="Consolas" w:hAnsi="Consolas" w:cs="Consolas"/>
+          <w:color w:val="000000"/>
+          <w:sz w:val="19"/>
+          <w:szCs w:val="19"/>
+        </w:rPr>
+        <w:t>MatchManagement</w:t>
+      </w:r>
+      <w:r>
+        <w:rPr>
+          <w:rFonts w:ascii="Consolas" w:hAnsi="Consolas" w:cs="Consolas"/>
+          <w:color w:val="808080"/>
+          <w:sz w:val="19"/>
+          <w:szCs w:val="19"/>
+        </w:rPr>
+        <w:t>.</w:t>
+      </w:r>
+      <w:r>
+        <w:rPr>
+          <w:rFonts w:ascii="Consolas" w:hAnsi="Consolas" w:cs="Consolas"/>
+          <w:color w:val="000000"/>
+          <w:sz w:val="19"/>
+          <w:szCs w:val="19"/>
+        </w:rPr>
+        <w:t>Transferts_GetParticipants</w:t>
+      </w:r>
+      <w:r>
+        <w:rPr>
+          <w:rFonts w:ascii="Consolas" w:hAnsi="Consolas" w:cs="Consolas"/>
+          <w:color w:val="000000"/>
+          <w:sz w:val="19"/>
+          <w:szCs w:val="19"/>
+        </w:rPr>
+        <w:t xml:space="preserve"> </w:t>
+      </w:r>
+      <w:r>
+        <w:rPr>
+          <w:rFonts w:ascii="Consolas" w:hAnsi="Consolas" w:cs="Consolas"/>
+          <w:color w:val="000000"/>
+          <w:sz w:val="19"/>
+          <w:szCs w:val="19"/>
+        </w:rPr>
+        <w:tab/>
+        <w:t xml:space="preserve">@equipeId </w:t>
+      </w:r>
+      <w:r>
+        <w:rPr>
+          <w:rFonts w:ascii="Consolas" w:hAnsi="Consolas" w:cs="Consolas"/>
+          <w:color w:val="0000FF"/>
+          <w:sz w:val="19"/>
+          <w:szCs w:val="19"/>
+        </w:rPr>
+        <w:t>uniqueidentifier</w:t>
+      </w:r>
+      <w:r>
+        <w:rPr>
+          <w:rFonts w:ascii="Consolas" w:hAnsi="Consolas" w:cs="Consolas"/>
+          <w:color w:val="808080"/>
+          <w:sz w:val="19"/>
+          <w:szCs w:val="19"/>
+        </w:rPr>
+        <w:t>,</w:t>
+      </w:r>
+      <w:r>
+        <w:rPr>
+          <w:rFonts w:ascii="Consolas" w:hAnsi="Consolas" w:cs="Consolas"/>
+          <w:color w:val="000000"/>
+          <w:sz w:val="19"/>
+          <w:szCs w:val="19"/>
+        </w:rPr>
+        <w:t xml:space="preserve">@matchDate </w:t>
+      </w:r>
+      <w:r>
+        <w:rPr>
+          <w:rFonts w:ascii="Consolas" w:hAnsi="Consolas" w:cs="Consolas"/>
+          <w:color w:val="0000FF"/>
+          <w:sz w:val="19"/>
+          <w:szCs w:val="19"/>
+        </w:rPr>
+        <w:t>DATETIME</w:t>
+      </w:r>
+      <w:r>
+        <w:rPr>
+          <w:rFonts w:ascii="Consolas" w:hAnsi="Consolas" w:cs="Consolas"/>
+          <w:color w:val="000000" w:themeColor="text1"/>
+          <w:sz w:val="19"/>
+          <w:szCs w:val="19"/>
+        </w:rPr>
+        <w:t>) : renvoie les joueurs étant dans une équipe à une date précise.</w:t>
+      </w:r>
+    </w:p>
+    <w:p>
+      <w:r>
         <w:br w:type="page"/>
       </w:r>
     </w:p>
@@ -5980,10 +8531,12 @@
       <w:pPr>
         <w:pStyle w:val="Titre1"/>
       </w:pPr>
+      <w:bookmarkStart w:id="26" w:name="_Toc28676019"/>
       <w:r>
         <w:lastRenderedPageBreak/>
         <w:t>Listes erreurs</w:t>
       </w:r>
+      <w:bookmarkEnd w:id="26"/>
     </w:p>
     <w:tbl>
       <w:tblPr>
@@ -8013,9 +10566,11 @@
       <w:pPr>
         <w:pStyle w:val="Titre1"/>
       </w:pPr>
+      <w:bookmarkStart w:id="27" w:name="_Toc28676020"/>
       <w:r>
         <w:t>Schémas</w:t>
       </w:r>
+      <w:bookmarkEnd w:id="27"/>
     </w:p>
     <w:p>
       <w:r>
@@ -8142,7 +10697,7 @@
   <w:abstractNum w:abstractNumId="0" w15:restartNumberingAfterBreak="0">
     <w:nsid w:val="03157549"/>
     <w:multiLevelType w:val="hybridMultilevel"/>
-    <w:tmpl w:val="69DC8AE8"/>
+    <w:tmpl w:val="6130F2F8"/>
     <w:lvl w:ilvl="0" w:tplc="080C0001">
       <w:start w:val="1"/>
       <w:numFmt w:val="bullet"/>
@@ -11718,7 +14273,6 @@
     <w:basedOn w:val="Titre1"/>
     <w:next w:val="Normal"/>
     <w:uiPriority w:val="39"/>
-    <w:semiHidden/>
     <w:unhideWhenUsed/>
     <w:qFormat/>
     <w:rsid w:val="00096A07"/>
@@ -11755,6 +14309,55 @@
     <w:rsid w:val="003C0F88"/>
     <w:rPr>
       <w:vertAlign w:val="superscript"/>
+    </w:rPr>
+  </w:style>
+  <w:style w:type="paragraph" w:styleId="TM1">
+    <w:name w:val="toc 1"/>
+    <w:basedOn w:val="Normal"/>
+    <w:next w:val="Normal"/>
+    <w:autoRedefine/>
+    <w:uiPriority w:val="39"/>
+    <w:unhideWhenUsed/>
+    <w:rsid w:val="00A864FA"/>
+    <w:pPr>
+      <w:spacing w:after="100"/>
+    </w:pPr>
+  </w:style>
+  <w:style w:type="paragraph" w:styleId="TM2">
+    <w:name w:val="toc 2"/>
+    <w:basedOn w:val="Normal"/>
+    <w:next w:val="Normal"/>
+    <w:autoRedefine/>
+    <w:uiPriority w:val="39"/>
+    <w:unhideWhenUsed/>
+    <w:rsid w:val="00A864FA"/>
+    <w:pPr>
+      <w:spacing w:after="100"/>
+      <w:ind w:left="200"/>
+    </w:pPr>
+  </w:style>
+  <w:style w:type="paragraph" w:styleId="TM3">
+    <w:name w:val="toc 3"/>
+    <w:basedOn w:val="Normal"/>
+    <w:next w:val="Normal"/>
+    <w:autoRedefine/>
+    <w:uiPriority w:val="39"/>
+    <w:unhideWhenUsed/>
+    <w:rsid w:val="00A864FA"/>
+    <w:pPr>
+      <w:spacing w:after="100"/>
+      <w:ind w:left="400"/>
+    </w:pPr>
+  </w:style>
+  <w:style w:type="character" w:styleId="Lienhypertexte">
+    <w:name w:val="Hyperlink"/>
+    <w:basedOn w:val="Policepardfaut"/>
+    <w:uiPriority w:val="99"/>
+    <w:unhideWhenUsed/>
+    <w:rsid w:val="00A864FA"/>
+    <w:rPr>
+      <w:color w:val="F59E00" w:themeColor="hyperlink"/>
+      <w:u w:val="single"/>
     </w:rPr>
   </w:style>
 </w:styles>
@@ -12060,7 +14663,7 @@
 </file>
 
 <file path=customXml/itemProps1.xml><?xml version="1.0" encoding="utf-8"?>
-<ds:datastoreItem xmlns:ds="http://schemas.openxmlformats.org/officeDocument/2006/customXml" ds:itemID="{3A778D3B-DC8D-47E5-A0AA-83B3B8DDF7B5}">
+<ds:datastoreItem xmlns:ds="http://schemas.openxmlformats.org/officeDocument/2006/customXml" ds:itemID="{37C80187-ABCB-429D-BC5A-CB928E3B55F0}">
   <ds:schemaRefs>
     <ds:schemaRef ds:uri="http://schemas.openxmlformats.org/officeDocument/2006/bibliography"/>
   </ds:schemaRefs>

</xml_diff>

<commit_message>
Maj Doc Calendrier Matchs + Exceptions Service BackEnd
</commit_message>
<xml_diff>
--- a/Analyse/Documentation Projet.docx
+++ b/Analyse/Documentation Projet.docx
@@ -58,13 +58,131 @@
           <w:r>
             <w:fldChar w:fldCharType="separate"/>
           </w:r>
-          <w:hyperlink w:anchor="_Toc30252771" w:history="1">
+          <w:bookmarkStart w:id="0" w:name="_GoBack"/>
+          <w:bookmarkEnd w:id="0"/>
+          <w:r>
+            <w:rPr>
+              <w:rStyle w:val="Lienhypertexte"/>
+              <w:noProof/>
+            </w:rPr>
+            <w:fldChar w:fldCharType="begin"/>
+          </w:r>
+          <w:r>
+            <w:rPr>
+              <w:rStyle w:val="Lienhypertexte"/>
+              <w:noProof/>
+            </w:rPr>
+            <w:instrText xml:space="preserve"> </w:instrText>
+          </w:r>
+          <w:r>
+            <w:rPr>
+              <w:noProof/>
+            </w:rPr>
+            <w:instrText>HYPERLINK \l "_Toc30345932"</w:instrText>
+          </w:r>
+          <w:r>
+            <w:rPr>
+              <w:rStyle w:val="Lienhypertexte"/>
+              <w:noProof/>
+            </w:rPr>
+            <w:instrText xml:space="preserve"> </w:instrText>
+          </w:r>
+          <w:r>
+            <w:rPr>
+              <w:rStyle w:val="Lienhypertexte"/>
+              <w:noProof/>
+            </w:rPr>
+          </w:r>
+          <w:r>
+            <w:rPr>
+              <w:rStyle w:val="Lienhypertexte"/>
+              <w:noProof/>
+            </w:rPr>
+            <w:fldChar w:fldCharType="separate"/>
+          </w:r>
+          <w:r>
+            <w:rPr>
+              <w:rStyle w:val="Lienhypertexte"/>
+              <w:noProof/>
+            </w:rPr>
+            <w:t>Traduction de l’énoncé du projet</w:t>
+          </w:r>
+          <w:r>
+            <w:rPr>
+              <w:noProof/>
+              <w:webHidden/>
+            </w:rPr>
+            <w:tab/>
+          </w:r>
+          <w:r>
+            <w:rPr>
+              <w:noProof/>
+              <w:webHidden/>
+            </w:rPr>
+            <w:fldChar w:fldCharType="begin"/>
+          </w:r>
+          <w:r>
+            <w:rPr>
+              <w:noProof/>
+              <w:webHidden/>
+            </w:rPr>
+            <w:instrText xml:space="preserve"> PAGEREF _Toc30345932 \h </w:instrText>
+          </w:r>
+          <w:r>
+            <w:rPr>
+              <w:noProof/>
+              <w:webHidden/>
+            </w:rPr>
+          </w:r>
+          <w:r>
+            <w:rPr>
+              <w:noProof/>
+              <w:webHidden/>
+            </w:rPr>
+            <w:fldChar w:fldCharType="separate"/>
+          </w:r>
+          <w:r>
+            <w:rPr>
+              <w:noProof/>
+              <w:webHidden/>
+            </w:rPr>
+            <w:t>2</w:t>
+          </w:r>
+          <w:r>
+            <w:rPr>
+              <w:noProof/>
+              <w:webHidden/>
+            </w:rPr>
+            <w:fldChar w:fldCharType="end"/>
+          </w:r>
+          <w:r>
+            <w:rPr>
+              <w:rStyle w:val="Lienhypertexte"/>
+              <w:noProof/>
+            </w:rPr>
+            <w:fldChar w:fldCharType="end"/>
+          </w:r>
+        </w:p>
+        <w:p>
+          <w:pPr>
+            <w:pStyle w:val="TM2"/>
+            <w:tabs>
+              <w:tab w:val="right" w:leader="dot" w:pos="9062"/>
+            </w:tabs>
+            <w:rPr>
+              <w:noProof/>
+              <w:sz w:val="22"/>
+              <w:szCs w:val="22"/>
+              <w:lang w:eastAsia="fr-BE"/>
+            </w:rPr>
+          </w:pPr>
+          <w:hyperlink w:anchor="_Toc30345933" w:history="1">
             <w:r>
               <w:rPr>
                 <w:rStyle w:val="Lienhypertexte"/>
                 <w:noProof/>
               </w:rPr>
-              <w:t>Traduction de l’énoncé du projet</w:t>
+              <w:t>Championnats</w:t>
             </w:r>
             <w:r>
               <w:rPr>
@@ -85,7 +203,7 @@
                 <w:noProof/>
                 <w:webHidden/>
               </w:rPr>
-              <w:instrText xml:space="preserve"> PAGEREF _Toc30252771 \h </w:instrText>
+              <w:instrText xml:space="preserve"> PAGEREF _Toc30345933 \h </w:instrText>
             </w:r>
             <w:r>
               <w:rPr>
@@ -129,13 +247,13 @@
               <w:lang w:eastAsia="fr-BE"/>
             </w:rPr>
           </w:pPr>
-          <w:hyperlink w:anchor="_Toc30252772" w:history="1">
+          <w:hyperlink w:anchor="_Toc30345934" w:history="1">
             <w:r>
               <w:rPr>
                 <w:rStyle w:val="Lienhypertexte"/>
                 <w:noProof/>
               </w:rPr>
-              <w:t>Championnats</w:t>
+              <w:t>Équipes</w:t>
             </w:r>
             <w:r>
               <w:rPr>
@@ -156,7 +274,7 @@
                 <w:noProof/>
                 <w:webHidden/>
               </w:rPr>
-              <w:instrText xml:space="preserve"> PAGEREF _Toc30252772 \h </w:instrText>
+              <w:instrText xml:space="preserve"> PAGEREF _Toc30345934 \h </w:instrText>
             </w:r>
             <w:r>
               <w:rPr>
@@ -200,13 +318,13 @@
               <w:lang w:eastAsia="fr-BE"/>
             </w:rPr>
           </w:pPr>
-          <w:hyperlink w:anchor="_Toc30252773" w:history="1">
+          <w:hyperlink w:anchor="_Toc30345935" w:history="1">
             <w:r>
               <w:rPr>
                 <w:rStyle w:val="Lienhypertexte"/>
                 <w:noProof/>
               </w:rPr>
-              <w:t>Équipes</w:t>
+              <w:t>Joueurs</w:t>
             </w:r>
             <w:r>
               <w:rPr>
@@ -227,7 +345,7 @@
                 <w:noProof/>
                 <w:webHidden/>
               </w:rPr>
-              <w:instrText xml:space="preserve"> PAGEREF _Toc30252773 \h </w:instrText>
+              <w:instrText xml:space="preserve"> PAGEREF _Toc30345935 \h </w:instrText>
             </w:r>
             <w:r>
               <w:rPr>
@@ -271,13 +389,13 @@
               <w:lang w:eastAsia="fr-BE"/>
             </w:rPr>
           </w:pPr>
-          <w:hyperlink w:anchor="_Toc30252774" w:history="1">
+          <w:hyperlink w:anchor="_Toc30345936" w:history="1">
             <w:r>
               <w:rPr>
                 <w:rStyle w:val="Lienhypertexte"/>
                 <w:noProof/>
               </w:rPr>
-              <w:t>Joueurs</w:t>
+              <w:t>Matchs</w:t>
             </w:r>
             <w:r>
               <w:rPr>
@@ -298,7 +416,7 @@
                 <w:noProof/>
                 <w:webHidden/>
               </w:rPr>
-              <w:instrText xml:space="preserve"> PAGEREF _Toc30252774 \h </w:instrText>
+              <w:instrText xml:space="preserve"> PAGEREF _Toc30345936 \h </w:instrText>
             </w:r>
             <w:r>
               <w:rPr>
@@ -318,7 +436,7 @@
                 <w:noProof/>
                 <w:webHidden/>
               </w:rPr>
-              <w:t>2</w:t>
+              <w:t>3</w:t>
             </w:r>
             <w:r>
               <w:rPr>
@@ -342,13 +460,13 @@
               <w:lang w:eastAsia="fr-BE"/>
             </w:rPr>
           </w:pPr>
-          <w:hyperlink w:anchor="_Toc30252775" w:history="1">
+          <w:hyperlink w:anchor="_Toc30345937" w:history="1">
             <w:r>
               <w:rPr>
                 <w:rStyle w:val="Lienhypertexte"/>
                 <w:noProof/>
               </w:rPr>
-              <w:t>Matchs</w:t>
+              <w:t>Feuilles de match</w:t>
             </w:r>
             <w:r>
               <w:rPr>
@@ -369,7 +487,7 @@
                 <w:noProof/>
                 <w:webHidden/>
               </w:rPr>
-              <w:instrText xml:space="preserve"> PAGEREF _Toc30252775 \h </w:instrText>
+              <w:instrText xml:space="preserve"> PAGEREF _Toc30345937 \h </w:instrText>
             </w:r>
             <w:r>
               <w:rPr>
@@ -390,6 +508,77 @@
                 <w:webHidden/>
               </w:rPr>
               <w:t>3</w:t>
+            </w:r>
+            <w:r>
+              <w:rPr>
+                <w:noProof/>
+                <w:webHidden/>
+              </w:rPr>
+              <w:fldChar w:fldCharType="end"/>
+            </w:r>
+          </w:hyperlink>
+        </w:p>
+        <w:p>
+          <w:pPr>
+            <w:pStyle w:val="TM1"/>
+            <w:tabs>
+              <w:tab w:val="right" w:leader="dot" w:pos="9062"/>
+            </w:tabs>
+            <w:rPr>
+              <w:noProof/>
+              <w:sz w:val="22"/>
+              <w:szCs w:val="22"/>
+              <w:lang w:eastAsia="fr-BE"/>
+            </w:rPr>
+          </w:pPr>
+          <w:hyperlink w:anchor="_Toc30345938" w:history="1">
+            <w:r>
+              <w:rPr>
+                <w:rStyle w:val="Lienhypertexte"/>
+                <w:noProof/>
+              </w:rPr>
+              <w:t>Mockups</w:t>
+            </w:r>
+            <w:r>
+              <w:rPr>
+                <w:noProof/>
+                <w:webHidden/>
+              </w:rPr>
+              <w:tab/>
+            </w:r>
+            <w:r>
+              <w:rPr>
+                <w:noProof/>
+                <w:webHidden/>
+              </w:rPr>
+              <w:fldChar w:fldCharType="begin"/>
+            </w:r>
+            <w:r>
+              <w:rPr>
+                <w:noProof/>
+                <w:webHidden/>
+              </w:rPr>
+              <w:instrText xml:space="preserve"> PAGEREF _Toc30345938 \h </w:instrText>
+            </w:r>
+            <w:r>
+              <w:rPr>
+                <w:noProof/>
+                <w:webHidden/>
+              </w:rPr>
+            </w:r>
+            <w:r>
+              <w:rPr>
+                <w:noProof/>
+                <w:webHidden/>
+              </w:rPr>
+              <w:fldChar w:fldCharType="separate"/>
+            </w:r>
+            <w:r>
+              <w:rPr>
+                <w:noProof/>
+                <w:webHidden/>
+              </w:rPr>
+              <w:t>4</w:t>
             </w:r>
             <w:r>
               <w:rPr>
@@ -413,13 +602,13 @@
               <w:lang w:eastAsia="fr-BE"/>
             </w:rPr>
           </w:pPr>
-          <w:hyperlink w:anchor="_Toc30252776" w:history="1">
+          <w:hyperlink w:anchor="_Toc30345939" w:history="1">
             <w:r>
               <w:rPr>
                 <w:rStyle w:val="Lienhypertexte"/>
                 <w:noProof/>
               </w:rPr>
-              <w:t>Feuilles de match</w:t>
+              <w:t>MatchManagement</w:t>
             </w:r>
             <w:r>
               <w:rPr>
@@ -440,7 +629,7 @@
                 <w:noProof/>
                 <w:webHidden/>
               </w:rPr>
-              <w:instrText xml:space="preserve"> PAGEREF _Toc30252776 \h </w:instrText>
+              <w:instrText xml:space="preserve"> PAGEREF _Toc30345939 \h </w:instrText>
             </w:r>
             <w:r>
               <w:rPr>
@@ -460,7 +649,78 @@
                 <w:noProof/>
                 <w:webHidden/>
               </w:rPr>
-              <w:t>3</w:t>
+              <w:t>4</w:t>
+            </w:r>
+            <w:r>
+              <w:rPr>
+                <w:noProof/>
+                <w:webHidden/>
+              </w:rPr>
+              <w:fldChar w:fldCharType="end"/>
+            </w:r>
+          </w:hyperlink>
+        </w:p>
+        <w:p>
+          <w:pPr>
+            <w:pStyle w:val="TM2"/>
+            <w:tabs>
+              <w:tab w:val="right" w:leader="dot" w:pos="9062"/>
+            </w:tabs>
+            <w:rPr>
+              <w:noProof/>
+              <w:sz w:val="22"/>
+              <w:szCs w:val="22"/>
+              <w:lang w:eastAsia="fr-BE"/>
+            </w:rPr>
+          </w:pPr>
+          <w:hyperlink w:anchor="_Toc30345940" w:history="1">
+            <w:r>
+              <w:rPr>
+                <w:rStyle w:val="Lienhypertexte"/>
+                <w:noProof/>
+              </w:rPr>
+              <w:t>BackEnd</w:t>
+            </w:r>
+            <w:r>
+              <w:rPr>
+                <w:noProof/>
+                <w:webHidden/>
+              </w:rPr>
+              <w:tab/>
+            </w:r>
+            <w:r>
+              <w:rPr>
+                <w:noProof/>
+                <w:webHidden/>
+              </w:rPr>
+              <w:fldChar w:fldCharType="begin"/>
+            </w:r>
+            <w:r>
+              <w:rPr>
+                <w:noProof/>
+                <w:webHidden/>
+              </w:rPr>
+              <w:instrText xml:space="preserve"> PAGEREF _Toc30345940 \h </w:instrText>
+            </w:r>
+            <w:r>
+              <w:rPr>
+                <w:noProof/>
+                <w:webHidden/>
+              </w:rPr>
+            </w:r>
+            <w:r>
+              <w:rPr>
+                <w:noProof/>
+                <w:webHidden/>
+              </w:rPr>
+              <w:fldChar w:fldCharType="separate"/>
+            </w:r>
+            <w:r>
+              <w:rPr>
+                <w:noProof/>
+                <w:webHidden/>
+              </w:rPr>
+              <w:t>7</w:t>
             </w:r>
             <w:r>
               <w:rPr>
@@ -484,13 +744,13 @@
               <w:lang w:eastAsia="fr-BE"/>
             </w:rPr>
           </w:pPr>
-          <w:hyperlink w:anchor="_Toc30252777" w:history="1">
+          <w:hyperlink w:anchor="_Toc30345941" w:history="1">
             <w:r>
               <w:rPr>
                 <w:rStyle w:val="Lienhypertexte"/>
                 <w:noProof/>
               </w:rPr>
-              <w:t>Mockups</w:t>
+              <w:t>Entité Association</w:t>
             </w:r>
             <w:r>
               <w:rPr>
@@ -511,7 +771,7 @@
                 <w:noProof/>
                 <w:webHidden/>
               </w:rPr>
-              <w:instrText xml:space="preserve"> PAGEREF _Toc30252777 \h </w:instrText>
+              <w:instrText xml:space="preserve"> PAGEREF _Toc30345941 \h </w:instrText>
             </w:r>
             <w:r>
               <w:rPr>
@@ -531,7 +791,220 @@
                 <w:noProof/>
                 <w:webHidden/>
               </w:rPr>
-              <w:t>4</w:t>
+              <w:t>10</w:t>
+            </w:r>
+            <w:r>
+              <w:rPr>
+                <w:noProof/>
+                <w:webHidden/>
+              </w:rPr>
+              <w:fldChar w:fldCharType="end"/>
+            </w:r>
+          </w:hyperlink>
+        </w:p>
+        <w:p>
+          <w:pPr>
+            <w:pStyle w:val="TM1"/>
+            <w:tabs>
+              <w:tab w:val="right" w:leader="dot" w:pos="9062"/>
+            </w:tabs>
+            <w:rPr>
+              <w:noProof/>
+              <w:sz w:val="22"/>
+              <w:szCs w:val="22"/>
+              <w:lang w:eastAsia="fr-BE"/>
+            </w:rPr>
+          </w:pPr>
+          <w:hyperlink w:anchor="_Toc30345942" w:history="1">
+            <w:r>
+              <w:rPr>
+                <w:rStyle w:val="Lienhypertexte"/>
+                <w:noProof/>
+              </w:rPr>
+              <w:t>Schéma Relationnel</w:t>
+            </w:r>
+            <w:r>
+              <w:rPr>
+                <w:noProof/>
+                <w:webHidden/>
+              </w:rPr>
+              <w:tab/>
+            </w:r>
+            <w:r>
+              <w:rPr>
+                <w:noProof/>
+                <w:webHidden/>
+              </w:rPr>
+              <w:fldChar w:fldCharType="begin"/>
+            </w:r>
+            <w:r>
+              <w:rPr>
+                <w:noProof/>
+                <w:webHidden/>
+              </w:rPr>
+              <w:instrText xml:space="preserve"> PAGEREF _Toc30345942 \h </w:instrText>
+            </w:r>
+            <w:r>
+              <w:rPr>
+                <w:noProof/>
+                <w:webHidden/>
+              </w:rPr>
+            </w:r>
+            <w:r>
+              <w:rPr>
+                <w:noProof/>
+                <w:webHidden/>
+              </w:rPr>
+              <w:fldChar w:fldCharType="separate"/>
+            </w:r>
+            <w:r>
+              <w:rPr>
+                <w:noProof/>
+                <w:webHidden/>
+              </w:rPr>
+              <w:t>11</w:t>
+            </w:r>
+            <w:r>
+              <w:rPr>
+                <w:noProof/>
+                <w:webHidden/>
+              </w:rPr>
+              <w:fldChar w:fldCharType="end"/>
+            </w:r>
+          </w:hyperlink>
+        </w:p>
+        <w:p>
+          <w:pPr>
+            <w:pStyle w:val="TM1"/>
+            <w:tabs>
+              <w:tab w:val="right" w:leader="dot" w:pos="9062"/>
+            </w:tabs>
+            <w:rPr>
+              <w:noProof/>
+              <w:sz w:val="22"/>
+              <w:szCs w:val="22"/>
+              <w:lang w:eastAsia="fr-BE"/>
+            </w:rPr>
+          </w:pPr>
+          <w:hyperlink w:anchor="_Toc30345943" w:history="1">
+            <w:r>
+              <w:rPr>
+                <w:rStyle w:val="Lienhypertexte"/>
+                <w:noProof/>
+              </w:rPr>
+              <w:t>Avant-Propos</w:t>
+            </w:r>
+            <w:r>
+              <w:rPr>
+                <w:noProof/>
+                <w:webHidden/>
+              </w:rPr>
+              <w:tab/>
+            </w:r>
+            <w:r>
+              <w:rPr>
+                <w:noProof/>
+                <w:webHidden/>
+              </w:rPr>
+              <w:fldChar w:fldCharType="begin"/>
+            </w:r>
+            <w:r>
+              <w:rPr>
+                <w:noProof/>
+                <w:webHidden/>
+              </w:rPr>
+              <w:instrText xml:space="preserve"> PAGEREF _Toc30345943 \h </w:instrText>
+            </w:r>
+            <w:r>
+              <w:rPr>
+                <w:noProof/>
+                <w:webHidden/>
+              </w:rPr>
+            </w:r>
+            <w:r>
+              <w:rPr>
+                <w:noProof/>
+                <w:webHidden/>
+              </w:rPr>
+              <w:fldChar w:fldCharType="separate"/>
+            </w:r>
+            <w:r>
+              <w:rPr>
+                <w:noProof/>
+                <w:webHidden/>
+              </w:rPr>
+              <w:t>12</w:t>
+            </w:r>
+            <w:r>
+              <w:rPr>
+                <w:noProof/>
+                <w:webHidden/>
+              </w:rPr>
+              <w:fldChar w:fldCharType="end"/>
+            </w:r>
+          </w:hyperlink>
+        </w:p>
+        <w:p>
+          <w:pPr>
+            <w:pStyle w:val="TM1"/>
+            <w:tabs>
+              <w:tab w:val="right" w:leader="dot" w:pos="9062"/>
+            </w:tabs>
+            <w:rPr>
+              <w:noProof/>
+              <w:sz w:val="22"/>
+              <w:szCs w:val="22"/>
+              <w:lang w:eastAsia="fr-BE"/>
+            </w:rPr>
+          </w:pPr>
+          <w:hyperlink w:anchor="_Toc30345944" w:history="1">
+            <w:r>
+              <w:rPr>
+                <w:rStyle w:val="Lienhypertexte"/>
+                <w:noProof/>
+              </w:rPr>
+              <w:t>Tables SQL</w:t>
+            </w:r>
+            <w:r>
+              <w:rPr>
+                <w:noProof/>
+                <w:webHidden/>
+              </w:rPr>
+              <w:tab/>
+            </w:r>
+            <w:r>
+              <w:rPr>
+                <w:noProof/>
+                <w:webHidden/>
+              </w:rPr>
+              <w:fldChar w:fldCharType="begin"/>
+            </w:r>
+            <w:r>
+              <w:rPr>
+                <w:noProof/>
+                <w:webHidden/>
+              </w:rPr>
+              <w:instrText xml:space="preserve"> PAGEREF _Toc30345944 \h </w:instrText>
+            </w:r>
+            <w:r>
+              <w:rPr>
+                <w:noProof/>
+                <w:webHidden/>
+              </w:rPr>
+            </w:r>
+            <w:r>
+              <w:rPr>
+                <w:noProof/>
+                <w:webHidden/>
+              </w:rPr>
+              <w:fldChar w:fldCharType="separate"/>
+            </w:r>
+            <w:r>
+              <w:rPr>
+                <w:noProof/>
+                <w:webHidden/>
+              </w:rPr>
+              <w:t>12</w:t>
             </w:r>
             <w:r>
               <w:rPr>
@@ -555,13 +1028,13 @@
               <w:lang w:eastAsia="fr-BE"/>
             </w:rPr>
           </w:pPr>
-          <w:hyperlink w:anchor="_Toc30252778" w:history="1">
+          <w:hyperlink w:anchor="_Toc30345945" w:history="1">
             <w:r>
               <w:rPr>
                 <w:rStyle w:val="Lienhypertexte"/>
                 <w:noProof/>
               </w:rPr>
-              <w:t>MatchManagement</w:t>
+              <w:t>Table Championnat</w:t>
             </w:r>
             <w:r>
               <w:rPr>
@@ -582,7 +1055,7 @@
                 <w:noProof/>
                 <w:webHidden/>
               </w:rPr>
-              <w:instrText xml:space="preserve"> PAGEREF _Toc30252778 \h </w:instrText>
+              <w:instrText xml:space="preserve"> PAGEREF _Toc30345945 \h </w:instrText>
             </w:r>
             <w:r>
               <w:rPr>
@@ -602,7 +1075,7 @@
                 <w:noProof/>
                 <w:webHidden/>
               </w:rPr>
-              <w:t>4</w:t>
+              <w:t>12</w:t>
             </w:r>
             <w:r>
               <w:rPr>
@@ -626,13 +1099,13 @@
               <w:lang w:eastAsia="fr-BE"/>
             </w:rPr>
           </w:pPr>
-          <w:hyperlink w:anchor="_Toc30252779" w:history="1">
+          <w:hyperlink w:anchor="_Toc30345946" w:history="1">
             <w:r>
               <w:rPr>
                 <w:rStyle w:val="Lienhypertexte"/>
                 <w:noProof/>
               </w:rPr>
-              <w:t>BackEnd</w:t>
+              <w:t>Table Intersaisons</w:t>
             </w:r>
             <w:r>
               <w:rPr>
@@ -653,7 +1126,7 @@
                 <w:noProof/>
                 <w:webHidden/>
               </w:rPr>
-              <w:instrText xml:space="preserve"> PAGEREF _Toc30252779 \h </w:instrText>
+              <w:instrText xml:space="preserve"> PAGEREF _Toc30345946 \h </w:instrText>
             </w:r>
             <w:r>
               <w:rPr>
@@ -673,7 +1146,7 @@
                 <w:noProof/>
                 <w:webHidden/>
               </w:rPr>
-              <w:t>7</w:t>
+              <w:t>13</w:t>
             </w:r>
             <w:r>
               <w:rPr>
@@ -697,13 +1170,13 @@
               <w:lang w:eastAsia="fr-BE"/>
             </w:rPr>
           </w:pPr>
-          <w:hyperlink w:anchor="_Toc30252780" w:history="1">
+          <w:hyperlink w:anchor="_Toc30345947" w:history="1">
             <w:r>
               <w:rPr>
                 <w:rStyle w:val="Lienhypertexte"/>
                 <w:noProof/>
               </w:rPr>
-              <w:t>Générer un championnat</w:t>
+              <w:t>Table Quarters</w:t>
             </w:r>
             <w:r>
               <w:rPr>
@@ -724,7 +1197,7 @@
                 <w:noProof/>
                 <w:webHidden/>
               </w:rPr>
-              <w:instrText xml:space="preserve"> PAGEREF _Toc30252780 \h </w:instrText>
+              <w:instrText xml:space="preserve"> PAGEREF _Toc30345947 \h </w:instrText>
             </w:r>
             <w:r>
               <w:rPr>
@@ -744,7 +1217,717 @@
                 <w:noProof/>
                 <w:webHidden/>
               </w:rPr>
-              <w:t>8</w:t>
+              <w:t>14</w:t>
+            </w:r>
+            <w:r>
+              <w:rPr>
+                <w:noProof/>
+                <w:webHidden/>
+              </w:rPr>
+              <w:fldChar w:fldCharType="end"/>
+            </w:r>
+          </w:hyperlink>
+        </w:p>
+        <w:p>
+          <w:pPr>
+            <w:pStyle w:val="TM2"/>
+            <w:tabs>
+              <w:tab w:val="right" w:leader="dot" w:pos="9062"/>
+            </w:tabs>
+            <w:rPr>
+              <w:noProof/>
+              <w:sz w:val="22"/>
+              <w:szCs w:val="22"/>
+              <w:lang w:eastAsia="fr-BE"/>
+            </w:rPr>
+          </w:pPr>
+          <w:hyperlink w:anchor="_Toc30345948" w:history="1">
+            <w:r>
+              <w:rPr>
+                <w:rStyle w:val="Lienhypertexte"/>
+                <w:noProof/>
+              </w:rPr>
+              <w:t>Table Equipes</w:t>
+            </w:r>
+            <w:r>
+              <w:rPr>
+                <w:noProof/>
+                <w:webHidden/>
+              </w:rPr>
+              <w:tab/>
+            </w:r>
+            <w:r>
+              <w:rPr>
+                <w:noProof/>
+                <w:webHidden/>
+              </w:rPr>
+              <w:fldChar w:fldCharType="begin"/>
+            </w:r>
+            <w:r>
+              <w:rPr>
+                <w:noProof/>
+                <w:webHidden/>
+              </w:rPr>
+              <w:instrText xml:space="preserve"> PAGEREF _Toc30345948 \h </w:instrText>
+            </w:r>
+            <w:r>
+              <w:rPr>
+                <w:noProof/>
+                <w:webHidden/>
+              </w:rPr>
+            </w:r>
+            <w:r>
+              <w:rPr>
+                <w:noProof/>
+                <w:webHidden/>
+              </w:rPr>
+              <w:fldChar w:fldCharType="separate"/>
+            </w:r>
+            <w:r>
+              <w:rPr>
+                <w:noProof/>
+                <w:webHidden/>
+              </w:rPr>
+              <w:t>15</w:t>
+            </w:r>
+            <w:r>
+              <w:rPr>
+                <w:noProof/>
+                <w:webHidden/>
+              </w:rPr>
+              <w:fldChar w:fldCharType="end"/>
+            </w:r>
+          </w:hyperlink>
+        </w:p>
+        <w:p>
+          <w:pPr>
+            <w:pStyle w:val="TM2"/>
+            <w:tabs>
+              <w:tab w:val="right" w:leader="dot" w:pos="9062"/>
+            </w:tabs>
+            <w:rPr>
+              <w:noProof/>
+              <w:sz w:val="22"/>
+              <w:szCs w:val="22"/>
+              <w:lang w:eastAsia="fr-BE"/>
+            </w:rPr>
+          </w:pPr>
+          <w:hyperlink w:anchor="_Toc30345949" w:history="1">
+            <w:r>
+              <w:rPr>
+                <w:rStyle w:val="Lienhypertexte"/>
+                <w:noProof/>
+              </w:rPr>
+              <w:t>Table EquipesParticipationHistory</w:t>
+            </w:r>
+            <w:r>
+              <w:rPr>
+                <w:noProof/>
+                <w:webHidden/>
+              </w:rPr>
+              <w:tab/>
+            </w:r>
+            <w:r>
+              <w:rPr>
+                <w:noProof/>
+                <w:webHidden/>
+              </w:rPr>
+              <w:fldChar w:fldCharType="begin"/>
+            </w:r>
+            <w:r>
+              <w:rPr>
+                <w:noProof/>
+                <w:webHidden/>
+              </w:rPr>
+              <w:instrText xml:space="preserve"> PAGEREF _Toc30345949 \h </w:instrText>
+            </w:r>
+            <w:r>
+              <w:rPr>
+                <w:noProof/>
+                <w:webHidden/>
+              </w:rPr>
+            </w:r>
+            <w:r>
+              <w:rPr>
+                <w:noProof/>
+                <w:webHidden/>
+              </w:rPr>
+              <w:fldChar w:fldCharType="separate"/>
+            </w:r>
+            <w:r>
+              <w:rPr>
+                <w:noProof/>
+                <w:webHidden/>
+              </w:rPr>
+              <w:t>16</w:t>
+            </w:r>
+            <w:r>
+              <w:rPr>
+                <w:noProof/>
+                <w:webHidden/>
+              </w:rPr>
+              <w:fldChar w:fldCharType="end"/>
+            </w:r>
+          </w:hyperlink>
+        </w:p>
+        <w:p>
+          <w:pPr>
+            <w:pStyle w:val="TM2"/>
+            <w:tabs>
+              <w:tab w:val="right" w:leader="dot" w:pos="9062"/>
+            </w:tabs>
+            <w:rPr>
+              <w:noProof/>
+              <w:sz w:val="22"/>
+              <w:szCs w:val="22"/>
+              <w:lang w:eastAsia="fr-BE"/>
+            </w:rPr>
+          </w:pPr>
+          <w:hyperlink w:anchor="_Toc30345950" w:history="1">
+            <w:r>
+              <w:rPr>
+                <w:rStyle w:val="Lienhypertexte"/>
+                <w:noProof/>
+              </w:rPr>
+              <w:t>Table Joueurs</w:t>
+            </w:r>
+            <w:r>
+              <w:rPr>
+                <w:noProof/>
+                <w:webHidden/>
+              </w:rPr>
+              <w:tab/>
+            </w:r>
+            <w:r>
+              <w:rPr>
+                <w:noProof/>
+                <w:webHidden/>
+              </w:rPr>
+              <w:fldChar w:fldCharType="begin"/>
+            </w:r>
+            <w:r>
+              <w:rPr>
+                <w:noProof/>
+                <w:webHidden/>
+              </w:rPr>
+              <w:instrText xml:space="preserve"> PAGEREF _Toc30345950 \h </w:instrText>
+            </w:r>
+            <w:r>
+              <w:rPr>
+                <w:noProof/>
+                <w:webHidden/>
+              </w:rPr>
+            </w:r>
+            <w:r>
+              <w:rPr>
+                <w:noProof/>
+                <w:webHidden/>
+              </w:rPr>
+              <w:fldChar w:fldCharType="separate"/>
+            </w:r>
+            <w:r>
+              <w:rPr>
+                <w:noProof/>
+                <w:webHidden/>
+              </w:rPr>
+              <w:t>17</w:t>
+            </w:r>
+            <w:r>
+              <w:rPr>
+                <w:noProof/>
+                <w:webHidden/>
+              </w:rPr>
+              <w:fldChar w:fldCharType="end"/>
+            </w:r>
+          </w:hyperlink>
+        </w:p>
+        <w:p>
+          <w:pPr>
+            <w:pStyle w:val="TM2"/>
+            <w:tabs>
+              <w:tab w:val="right" w:leader="dot" w:pos="9062"/>
+            </w:tabs>
+            <w:rPr>
+              <w:noProof/>
+              <w:sz w:val="22"/>
+              <w:szCs w:val="22"/>
+              <w:lang w:eastAsia="fr-BE"/>
+            </w:rPr>
+          </w:pPr>
+          <w:hyperlink w:anchor="_Toc30345951" w:history="1">
+            <w:r>
+              <w:rPr>
+                <w:rStyle w:val="Lienhypertexte"/>
+                <w:noProof/>
+              </w:rPr>
+              <w:t>Table Matchs</w:t>
+            </w:r>
+            <w:r>
+              <w:rPr>
+                <w:noProof/>
+                <w:webHidden/>
+              </w:rPr>
+              <w:tab/>
+            </w:r>
+            <w:r>
+              <w:rPr>
+                <w:noProof/>
+                <w:webHidden/>
+              </w:rPr>
+              <w:fldChar w:fldCharType="begin"/>
+            </w:r>
+            <w:r>
+              <w:rPr>
+                <w:noProof/>
+                <w:webHidden/>
+              </w:rPr>
+              <w:instrText xml:space="preserve"> PAGEREF _Toc30345951 \h </w:instrText>
+            </w:r>
+            <w:r>
+              <w:rPr>
+                <w:noProof/>
+                <w:webHidden/>
+              </w:rPr>
+            </w:r>
+            <w:r>
+              <w:rPr>
+                <w:noProof/>
+                <w:webHidden/>
+              </w:rPr>
+              <w:fldChar w:fldCharType="separate"/>
+            </w:r>
+            <w:r>
+              <w:rPr>
+                <w:noProof/>
+                <w:webHidden/>
+              </w:rPr>
+              <w:t>18</w:t>
+            </w:r>
+            <w:r>
+              <w:rPr>
+                <w:noProof/>
+                <w:webHidden/>
+              </w:rPr>
+              <w:fldChar w:fldCharType="end"/>
+            </w:r>
+          </w:hyperlink>
+        </w:p>
+        <w:p>
+          <w:pPr>
+            <w:pStyle w:val="TM2"/>
+            <w:tabs>
+              <w:tab w:val="right" w:leader="dot" w:pos="9062"/>
+            </w:tabs>
+            <w:rPr>
+              <w:noProof/>
+              <w:sz w:val="22"/>
+              <w:szCs w:val="22"/>
+              <w:lang w:eastAsia="fr-BE"/>
+            </w:rPr>
+          </w:pPr>
+          <w:hyperlink w:anchor="_Toc30345952" w:history="1">
+            <w:r>
+              <w:rPr>
+                <w:rStyle w:val="Lienhypertexte"/>
+                <w:noProof/>
+              </w:rPr>
+              <w:t>Table CartonsRougesHistory</w:t>
+            </w:r>
+            <w:r>
+              <w:rPr>
+                <w:noProof/>
+                <w:webHidden/>
+              </w:rPr>
+              <w:tab/>
+            </w:r>
+            <w:r>
+              <w:rPr>
+                <w:noProof/>
+                <w:webHidden/>
+              </w:rPr>
+              <w:fldChar w:fldCharType="begin"/>
+            </w:r>
+            <w:r>
+              <w:rPr>
+                <w:noProof/>
+                <w:webHidden/>
+              </w:rPr>
+              <w:instrText xml:space="preserve"> PAGEREF _Toc30345952 \h </w:instrText>
+            </w:r>
+            <w:r>
+              <w:rPr>
+                <w:noProof/>
+                <w:webHidden/>
+              </w:rPr>
+            </w:r>
+            <w:r>
+              <w:rPr>
+                <w:noProof/>
+                <w:webHidden/>
+              </w:rPr>
+              <w:fldChar w:fldCharType="separate"/>
+            </w:r>
+            <w:r>
+              <w:rPr>
+                <w:noProof/>
+                <w:webHidden/>
+              </w:rPr>
+              <w:t>20</w:t>
+            </w:r>
+            <w:r>
+              <w:rPr>
+                <w:noProof/>
+                <w:webHidden/>
+              </w:rPr>
+              <w:fldChar w:fldCharType="end"/>
+            </w:r>
+          </w:hyperlink>
+        </w:p>
+        <w:p>
+          <w:pPr>
+            <w:pStyle w:val="TM2"/>
+            <w:tabs>
+              <w:tab w:val="right" w:leader="dot" w:pos="9062"/>
+            </w:tabs>
+            <w:rPr>
+              <w:noProof/>
+              <w:sz w:val="22"/>
+              <w:szCs w:val="22"/>
+              <w:lang w:eastAsia="fr-BE"/>
+            </w:rPr>
+          </w:pPr>
+          <w:hyperlink w:anchor="_Toc30345953" w:history="1">
+            <w:r>
+              <w:rPr>
+                <w:rStyle w:val="Lienhypertexte"/>
+                <w:noProof/>
+              </w:rPr>
+              <w:t>Table CartonsJaunesHistory</w:t>
+            </w:r>
+            <w:r>
+              <w:rPr>
+                <w:noProof/>
+                <w:webHidden/>
+              </w:rPr>
+              <w:tab/>
+            </w:r>
+            <w:r>
+              <w:rPr>
+                <w:noProof/>
+                <w:webHidden/>
+              </w:rPr>
+              <w:fldChar w:fldCharType="begin"/>
+            </w:r>
+            <w:r>
+              <w:rPr>
+                <w:noProof/>
+                <w:webHidden/>
+              </w:rPr>
+              <w:instrText xml:space="preserve"> PAGEREF _Toc30345953 \h </w:instrText>
+            </w:r>
+            <w:r>
+              <w:rPr>
+                <w:noProof/>
+                <w:webHidden/>
+              </w:rPr>
+            </w:r>
+            <w:r>
+              <w:rPr>
+                <w:noProof/>
+                <w:webHidden/>
+              </w:rPr>
+              <w:fldChar w:fldCharType="separate"/>
+            </w:r>
+            <w:r>
+              <w:rPr>
+                <w:noProof/>
+                <w:webHidden/>
+              </w:rPr>
+              <w:t>22</w:t>
+            </w:r>
+            <w:r>
+              <w:rPr>
+                <w:noProof/>
+                <w:webHidden/>
+              </w:rPr>
+              <w:fldChar w:fldCharType="end"/>
+            </w:r>
+          </w:hyperlink>
+        </w:p>
+        <w:p>
+          <w:pPr>
+            <w:pStyle w:val="TM2"/>
+            <w:tabs>
+              <w:tab w:val="right" w:leader="dot" w:pos="9062"/>
+            </w:tabs>
+            <w:rPr>
+              <w:noProof/>
+              <w:sz w:val="22"/>
+              <w:szCs w:val="22"/>
+              <w:lang w:eastAsia="fr-BE"/>
+            </w:rPr>
+          </w:pPr>
+          <w:hyperlink w:anchor="_Toc30345954" w:history="1">
+            <w:r>
+              <w:rPr>
+                <w:rStyle w:val="Lienhypertexte"/>
+                <w:noProof/>
+              </w:rPr>
+              <w:t>Table GoalsHistory</w:t>
+            </w:r>
+            <w:r>
+              <w:rPr>
+                <w:noProof/>
+                <w:webHidden/>
+              </w:rPr>
+              <w:tab/>
+            </w:r>
+            <w:r>
+              <w:rPr>
+                <w:noProof/>
+                <w:webHidden/>
+              </w:rPr>
+              <w:fldChar w:fldCharType="begin"/>
+            </w:r>
+            <w:r>
+              <w:rPr>
+                <w:noProof/>
+                <w:webHidden/>
+              </w:rPr>
+              <w:instrText xml:space="preserve"> PAGEREF _Toc30345954 \h </w:instrText>
+            </w:r>
+            <w:r>
+              <w:rPr>
+                <w:noProof/>
+                <w:webHidden/>
+              </w:rPr>
+            </w:r>
+            <w:r>
+              <w:rPr>
+                <w:noProof/>
+                <w:webHidden/>
+              </w:rPr>
+              <w:fldChar w:fldCharType="separate"/>
+            </w:r>
+            <w:r>
+              <w:rPr>
+                <w:noProof/>
+                <w:webHidden/>
+              </w:rPr>
+              <w:t>24</w:t>
+            </w:r>
+            <w:r>
+              <w:rPr>
+                <w:noProof/>
+                <w:webHidden/>
+              </w:rPr>
+              <w:fldChar w:fldCharType="end"/>
+            </w:r>
+          </w:hyperlink>
+        </w:p>
+        <w:p>
+          <w:pPr>
+            <w:pStyle w:val="TM2"/>
+            <w:tabs>
+              <w:tab w:val="right" w:leader="dot" w:pos="9062"/>
+            </w:tabs>
+            <w:rPr>
+              <w:noProof/>
+              <w:sz w:val="22"/>
+              <w:szCs w:val="22"/>
+              <w:lang w:eastAsia="fr-BE"/>
+            </w:rPr>
+          </w:pPr>
+          <w:hyperlink w:anchor="_Toc30345955" w:history="1">
+            <w:r>
+              <w:rPr>
+                <w:rStyle w:val="Lienhypertexte"/>
+                <w:noProof/>
+              </w:rPr>
+              <w:t>Table FeuillesDeMatch</w:t>
+            </w:r>
+            <w:r>
+              <w:rPr>
+                <w:noProof/>
+                <w:webHidden/>
+              </w:rPr>
+              <w:tab/>
+            </w:r>
+            <w:r>
+              <w:rPr>
+                <w:noProof/>
+                <w:webHidden/>
+              </w:rPr>
+              <w:fldChar w:fldCharType="begin"/>
+            </w:r>
+            <w:r>
+              <w:rPr>
+                <w:noProof/>
+                <w:webHidden/>
+              </w:rPr>
+              <w:instrText xml:space="preserve"> PAGEREF _Toc30345955 \h </w:instrText>
+            </w:r>
+            <w:r>
+              <w:rPr>
+                <w:noProof/>
+                <w:webHidden/>
+              </w:rPr>
+            </w:r>
+            <w:r>
+              <w:rPr>
+                <w:noProof/>
+                <w:webHidden/>
+              </w:rPr>
+              <w:fldChar w:fldCharType="separate"/>
+            </w:r>
+            <w:r>
+              <w:rPr>
+                <w:noProof/>
+                <w:webHidden/>
+              </w:rPr>
+              <w:t>25</w:t>
+            </w:r>
+            <w:r>
+              <w:rPr>
+                <w:noProof/>
+                <w:webHidden/>
+              </w:rPr>
+              <w:fldChar w:fldCharType="end"/>
+            </w:r>
+          </w:hyperlink>
+        </w:p>
+        <w:p>
+          <w:pPr>
+            <w:pStyle w:val="TM2"/>
+            <w:tabs>
+              <w:tab w:val="right" w:leader="dot" w:pos="9062"/>
+            </w:tabs>
+            <w:rPr>
+              <w:noProof/>
+              <w:sz w:val="22"/>
+              <w:szCs w:val="22"/>
+              <w:lang w:eastAsia="fr-BE"/>
+            </w:rPr>
+          </w:pPr>
+          <w:hyperlink w:anchor="_Toc30345956" w:history="1">
+            <w:r>
+              <w:rPr>
+                <w:rStyle w:val="Lienhypertexte"/>
+                <w:noProof/>
+              </w:rPr>
+              <w:t>Table JoueursParticipationHistory</w:t>
+            </w:r>
+            <w:r>
+              <w:rPr>
+                <w:noProof/>
+                <w:webHidden/>
+              </w:rPr>
+              <w:tab/>
+            </w:r>
+            <w:r>
+              <w:rPr>
+                <w:noProof/>
+                <w:webHidden/>
+              </w:rPr>
+              <w:fldChar w:fldCharType="begin"/>
+            </w:r>
+            <w:r>
+              <w:rPr>
+                <w:noProof/>
+                <w:webHidden/>
+              </w:rPr>
+              <w:instrText xml:space="preserve"> PAGEREF _Toc30345956 \h </w:instrText>
+            </w:r>
+            <w:r>
+              <w:rPr>
+                <w:noProof/>
+                <w:webHidden/>
+              </w:rPr>
+            </w:r>
+            <w:r>
+              <w:rPr>
+                <w:noProof/>
+                <w:webHidden/>
+              </w:rPr>
+              <w:fldChar w:fldCharType="separate"/>
+            </w:r>
+            <w:r>
+              <w:rPr>
+                <w:noProof/>
+                <w:webHidden/>
+              </w:rPr>
+              <w:t>26</w:t>
+            </w:r>
+            <w:r>
+              <w:rPr>
+                <w:noProof/>
+                <w:webHidden/>
+              </w:rPr>
+              <w:fldChar w:fldCharType="end"/>
+            </w:r>
+          </w:hyperlink>
+        </w:p>
+        <w:p>
+          <w:pPr>
+            <w:pStyle w:val="TM2"/>
+            <w:tabs>
+              <w:tab w:val="right" w:leader="dot" w:pos="9062"/>
+            </w:tabs>
+            <w:rPr>
+              <w:noProof/>
+              <w:sz w:val="22"/>
+              <w:szCs w:val="22"/>
+              <w:lang w:eastAsia="fr-BE"/>
+            </w:rPr>
+          </w:pPr>
+          <w:hyperlink w:anchor="_Toc30345957" w:history="1">
+            <w:r>
+              <w:rPr>
+                <w:rStyle w:val="Lienhypertexte"/>
+                <w:noProof/>
+              </w:rPr>
+              <w:t>Table TransfertsHistory</w:t>
+            </w:r>
+            <w:r>
+              <w:rPr>
+                <w:noProof/>
+                <w:webHidden/>
+              </w:rPr>
+              <w:tab/>
+            </w:r>
+            <w:r>
+              <w:rPr>
+                <w:noProof/>
+                <w:webHidden/>
+              </w:rPr>
+              <w:fldChar w:fldCharType="begin"/>
+            </w:r>
+            <w:r>
+              <w:rPr>
+                <w:noProof/>
+                <w:webHidden/>
+              </w:rPr>
+              <w:instrText xml:space="preserve"> PAGEREF _Toc30345957 \h </w:instrText>
+            </w:r>
+            <w:r>
+              <w:rPr>
+                <w:noProof/>
+                <w:webHidden/>
+              </w:rPr>
+            </w:r>
+            <w:r>
+              <w:rPr>
+                <w:noProof/>
+                <w:webHidden/>
+              </w:rPr>
+              <w:fldChar w:fldCharType="separate"/>
+            </w:r>
+            <w:r>
+              <w:rPr>
+                <w:noProof/>
+                <w:webHidden/>
+              </w:rPr>
+              <w:t>28</w:t>
             </w:r>
             <w:r>
               <w:rPr>
@@ -768,13 +1951,13 @@
               <w:lang w:eastAsia="fr-BE"/>
             </w:rPr>
           </w:pPr>
-          <w:hyperlink w:anchor="_Toc30252781" w:history="1">
+          <w:hyperlink w:anchor="_Toc30345958" w:history="1">
             <w:r>
               <w:rPr>
                 <w:rStyle w:val="Lienhypertexte"/>
                 <w:noProof/>
               </w:rPr>
-              <w:t>Entité Association</w:t>
+              <w:t>Listes erreurs</w:t>
             </w:r>
             <w:r>
               <w:rPr>
@@ -795,7 +1978,7 @@
                 <w:noProof/>
                 <w:webHidden/>
               </w:rPr>
-              <w:instrText xml:space="preserve"> PAGEREF _Toc30252781 \h </w:instrText>
+              <w:instrText xml:space="preserve"> PAGEREF _Toc30345958 \h </w:instrText>
             </w:r>
             <w:r>
               <w:rPr>
@@ -815,7 +1998,7 @@
                 <w:noProof/>
                 <w:webHidden/>
               </w:rPr>
-              <w:t>9</w:t>
+              <w:t>30</w:t>
             </w:r>
             <w:r>
               <w:rPr>
@@ -839,13 +2022,13 @@
               <w:lang w:eastAsia="fr-BE"/>
             </w:rPr>
           </w:pPr>
-          <w:hyperlink w:anchor="_Toc30252782" w:history="1">
+          <w:hyperlink w:anchor="_Toc30345959" w:history="1">
             <w:r>
               <w:rPr>
                 <w:rStyle w:val="Lienhypertexte"/>
                 <w:noProof/>
               </w:rPr>
-              <w:t>Schéma Relationnel</w:t>
+              <w:t>Schémas</w:t>
             </w:r>
             <w:r>
               <w:rPr>
@@ -866,7 +2049,7 @@
                 <w:noProof/>
                 <w:webHidden/>
               </w:rPr>
-              <w:instrText xml:space="preserve"> PAGEREF _Toc30252782 \h </w:instrText>
+              <w:instrText xml:space="preserve"> PAGEREF _Toc30345959 \h </w:instrText>
             </w:r>
             <w:r>
               <w:rPr>
@@ -886,1214 +2069,7 @@
                 <w:noProof/>
                 <w:webHidden/>
               </w:rPr>
-              <w:t>10</w:t>
-            </w:r>
-            <w:r>
-              <w:rPr>
-                <w:noProof/>
-                <w:webHidden/>
-              </w:rPr>
-              <w:fldChar w:fldCharType="end"/>
-            </w:r>
-          </w:hyperlink>
-        </w:p>
-        <w:p>
-          <w:pPr>
-            <w:pStyle w:val="TM1"/>
-            <w:tabs>
-              <w:tab w:val="right" w:leader="dot" w:pos="9062"/>
-            </w:tabs>
-            <w:rPr>
-              <w:noProof/>
-              <w:sz w:val="22"/>
-              <w:szCs w:val="22"/>
-              <w:lang w:eastAsia="fr-BE"/>
-            </w:rPr>
-          </w:pPr>
-          <w:hyperlink w:anchor="_Toc30252783" w:history="1">
-            <w:r>
-              <w:rPr>
-                <w:rStyle w:val="Lienhypertexte"/>
-                <w:noProof/>
-              </w:rPr>
-              <w:t>Avant-Propos</w:t>
-            </w:r>
-            <w:r>
-              <w:rPr>
-                <w:noProof/>
-                <w:webHidden/>
-              </w:rPr>
-              <w:tab/>
-            </w:r>
-            <w:r>
-              <w:rPr>
-                <w:noProof/>
-                <w:webHidden/>
-              </w:rPr>
-              <w:fldChar w:fldCharType="begin"/>
-            </w:r>
-            <w:r>
-              <w:rPr>
-                <w:noProof/>
-                <w:webHidden/>
-              </w:rPr>
-              <w:instrText xml:space="preserve"> PAGEREF _Toc30252783 \h </w:instrText>
-            </w:r>
-            <w:r>
-              <w:rPr>
-                <w:noProof/>
-                <w:webHidden/>
-              </w:rPr>
-            </w:r>
-            <w:r>
-              <w:rPr>
-                <w:noProof/>
-                <w:webHidden/>
-              </w:rPr>
-              <w:fldChar w:fldCharType="separate"/>
-            </w:r>
-            <w:r>
-              <w:rPr>
-                <w:noProof/>
-                <w:webHidden/>
-              </w:rPr>
-              <w:t>11</w:t>
-            </w:r>
-            <w:r>
-              <w:rPr>
-                <w:noProof/>
-                <w:webHidden/>
-              </w:rPr>
-              <w:fldChar w:fldCharType="end"/>
-            </w:r>
-          </w:hyperlink>
-        </w:p>
-        <w:p>
-          <w:pPr>
-            <w:pStyle w:val="TM1"/>
-            <w:tabs>
-              <w:tab w:val="right" w:leader="dot" w:pos="9062"/>
-            </w:tabs>
-            <w:rPr>
-              <w:noProof/>
-              <w:sz w:val="22"/>
-              <w:szCs w:val="22"/>
-              <w:lang w:eastAsia="fr-BE"/>
-            </w:rPr>
-          </w:pPr>
-          <w:hyperlink w:anchor="_Toc30252784" w:history="1">
-            <w:r>
-              <w:rPr>
-                <w:rStyle w:val="Lienhypertexte"/>
-                <w:noProof/>
-              </w:rPr>
-              <w:t>Tables SQL</w:t>
-            </w:r>
-            <w:r>
-              <w:rPr>
-                <w:noProof/>
-                <w:webHidden/>
-              </w:rPr>
-              <w:tab/>
-            </w:r>
-            <w:r>
-              <w:rPr>
-                <w:noProof/>
-                <w:webHidden/>
-              </w:rPr>
-              <w:fldChar w:fldCharType="begin"/>
-            </w:r>
-            <w:r>
-              <w:rPr>
-                <w:noProof/>
-                <w:webHidden/>
-              </w:rPr>
-              <w:instrText xml:space="preserve"> PAGEREF _Toc30252784 \h </w:instrText>
-            </w:r>
-            <w:r>
-              <w:rPr>
-                <w:noProof/>
-                <w:webHidden/>
-              </w:rPr>
-            </w:r>
-            <w:r>
-              <w:rPr>
-                <w:noProof/>
-                <w:webHidden/>
-              </w:rPr>
-              <w:fldChar w:fldCharType="separate"/>
-            </w:r>
-            <w:r>
-              <w:rPr>
-                <w:noProof/>
-                <w:webHidden/>
-              </w:rPr>
-              <w:t>11</w:t>
-            </w:r>
-            <w:r>
-              <w:rPr>
-                <w:noProof/>
-                <w:webHidden/>
-              </w:rPr>
-              <w:fldChar w:fldCharType="end"/>
-            </w:r>
-          </w:hyperlink>
-        </w:p>
-        <w:p>
-          <w:pPr>
-            <w:pStyle w:val="TM2"/>
-            <w:tabs>
-              <w:tab w:val="right" w:leader="dot" w:pos="9062"/>
-            </w:tabs>
-            <w:rPr>
-              <w:noProof/>
-              <w:sz w:val="22"/>
-              <w:szCs w:val="22"/>
-              <w:lang w:eastAsia="fr-BE"/>
-            </w:rPr>
-          </w:pPr>
-          <w:hyperlink w:anchor="_Toc30252785" w:history="1">
-            <w:r>
-              <w:rPr>
-                <w:rStyle w:val="Lienhypertexte"/>
-                <w:noProof/>
-              </w:rPr>
-              <w:t>Table Championnat</w:t>
-            </w:r>
-            <w:r>
-              <w:rPr>
-                <w:noProof/>
-                <w:webHidden/>
-              </w:rPr>
-              <w:tab/>
-            </w:r>
-            <w:r>
-              <w:rPr>
-                <w:noProof/>
-                <w:webHidden/>
-              </w:rPr>
-              <w:fldChar w:fldCharType="begin"/>
-            </w:r>
-            <w:r>
-              <w:rPr>
-                <w:noProof/>
-                <w:webHidden/>
-              </w:rPr>
-              <w:instrText xml:space="preserve"> PAGEREF _Toc30252785 \h </w:instrText>
-            </w:r>
-            <w:r>
-              <w:rPr>
-                <w:noProof/>
-                <w:webHidden/>
-              </w:rPr>
-            </w:r>
-            <w:r>
-              <w:rPr>
-                <w:noProof/>
-                <w:webHidden/>
-              </w:rPr>
-              <w:fldChar w:fldCharType="separate"/>
-            </w:r>
-            <w:r>
-              <w:rPr>
-                <w:noProof/>
-                <w:webHidden/>
-              </w:rPr>
-              <w:t>11</w:t>
-            </w:r>
-            <w:r>
-              <w:rPr>
-                <w:noProof/>
-                <w:webHidden/>
-              </w:rPr>
-              <w:fldChar w:fldCharType="end"/>
-            </w:r>
-          </w:hyperlink>
-        </w:p>
-        <w:p>
-          <w:pPr>
-            <w:pStyle w:val="TM2"/>
-            <w:tabs>
-              <w:tab w:val="right" w:leader="dot" w:pos="9062"/>
-            </w:tabs>
-            <w:rPr>
-              <w:noProof/>
-              <w:sz w:val="22"/>
-              <w:szCs w:val="22"/>
-              <w:lang w:eastAsia="fr-BE"/>
-            </w:rPr>
-          </w:pPr>
-          <w:hyperlink w:anchor="_Toc30252786" w:history="1">
-            <w:r>
-              <w:rPr>
-                <w:rStyle w:val="Lienhypertexte"/>
-                <w:noProof/>
-              </w:rPr>
-              <w:t>Table Intersaisons</w:t>
-            </w:r>
-            <w:r>
-              <w:rPr>
-                <w:noProof/>
-                <w:webHidden/>
-              </w:rPr>
-              <w:tab/>
-            </w:r>
-            <w:r>
-              <w:rPr>
-                <w:noProof/>
-                <w:webHidden/>
-              </w:rPr>
-              <w:fldChar w:fldCharType="begin"/>
-            </w:r>
-            <w:r>
-              <w:rPr>
-                <w:noProof/>
-                <w:webHidden/>
-              </w:rPr>
-              <w:instrText xml:space="preserve"> PAGEREF _Toc30252786 \h </w:instrText>
-            </w:r>
-            <w:r>
-              <w:rPr>
-                <w:noProof/>
-                <w:webHidden/>
-              </w:rPr>
-            </w:r>
-            <w:r>
-              <w:rPr>
-                <w:noProof/>
-                <w:webHidden/>
-              </w:rPr>
-              <w:fldChar w:fldCharType="separate"/>
-            </w:r>
-            <w:r>
-              <w:rPr>
-                <w:noProof/>
-                <w:webHidden/>
-              </w:rPr>
-              <w:t>12</w:t>
-            </w:r>
-            <w:r>
-              <w:rPr>
-                <w:noProof/>
-                <w:webHidden/>
-              </w:rPr>
-              <w:fldChar w:fldCharType="end"/>
-            </w:r>
-          </w:hyperlink>
-        </w:p>
-        <w:p>
-          <w:pPr>
-            <w:pStyle w:val="TM2"/>
-            <w:tabs>
-              <w:tab w:val="right" w:leader="dot" w:pos="9062"/>
-            </w:tabs>
-            <w:rPr>
-              <w:noProof/>
-              <w:sz w:val="22"/>
-              <w:szCs w:val="22"/>
-              <w:lang w:eastAsia="fr-BE"/>
-            </w:rPr>
-          </w:pPr>
-          <w:hyperlink w:anchor="_Toc30252787" w:history="1">
-            <w:r>
-              <w:rPr>
-                <w:rStyle w:val="Lienhypertexte"/>
-                <w:noProof/>
-              </w:rPr>
-              <w:t>Table Quarters</w:t>
-            </w:r>
-            <w:r>
-              <w:rPr>
-                <w:noProof/>
-                <w:webHidden/>
-              </w:rPr>
-              <w:tab/>
-            </w:r>
-            <w:r>
-              <w:rPr>
-                <w:noProof/>
-                <w:webHidden/>
-              </w:rPr>
-              <w:fldChar w:fldCharType="begin"/>
-            </w:r>
-            <w:r>
-              <w:rPr>
-                <w:noProof/>
-                <w:webHidden/>
-              </w:rPr>
-              <w:instrText xml:space="preserve"> PAGEREF _Toc30252787 \h </w:instrText>
-            </w:r>
-            <w:r>
-              <w:rPr>
-                <w:noProof/>
-                <w:webHidden/>
-              </w:rPr>
-            </w:r>
-            <w:r>
-              <w:rPr>
-                <w:noProof/>
-                <w:webHidden/>
-              </w:rPr>
-              <w:fldChar w:fldCharType="separate"/>
-            </w:r>
-            <w:r>
-              <w:rPr>
-                <w:noProof/>
-                <w:webHidden/>
-              </w:rPr>
-              <w:t>13</w:t>
-            </w:r>
-            <w:r>
-              <w:rPr>
-                <w:noProof/>
-                <w:webHidden/>
-              </w:rPr>
-              <w:fldChar w:fldCharType="end"/>
-            </w:r>
-          </w:hyperlink>
-        </w:p>
-        <w:p>
-          <w:pPr>
-            <w:pStyle w:val="TM2"/>
-            <w:tabs>
-              <w:tab w:val="right" w:leader="dot" w:pos="9062"/>
-            </w:tabs>
-            <w:rPr>
-              <w:noProof/>
-              <w:sz w:val="22"/>
-              <w:szCs w:val="22"/>
-              <w:lang w:eastAsia="fr-BE"/>
-            </w:rPr>
-          </w:pPr>
-          <w:hyperlink w:anchor="_Toc30252788" w:history="1">
-            <w:r>
-              <w:rPr>
-                <w:rStyle w:val="Lienhypertexte"/>
-                <w:noProof/>
-              </w:rPr>
-              <w:t>Table Equipes</w:t>
-            </w:r>
-            <w:r>
-              <w:rPr>
-                <w:noProof/>
-                <w:webHidden/>
-              </w:rPr>
-              <w:tab/>
-            </w:r>
-            <w:r>
-              <w:rPr>
-                <w:noProof/>
-                <w:webHidden/>
-              </w:rPr>
-              <w:fldChar w:fldCharType="begin"/>
-            </w:r>
-            <w:r>
-              <w:rPr>
-                <w:noProof/>
-                <w:webHidden/>
-              </w:rPr>
-              <w:instrText xml:space="preserve"> PAGEREF _Toc30252788 \h </w:instrText>
-            </w:r>
-            <w:r>
-              <w:rPr>
-                <w:noProof/>
-                <w:webHidden/>
-              </w:rPr>
-            </w:r>
-            <w:r>
-              <w:rPr>
-                <w:noProof/>
-                <w:webHidden/>
-              </w:rPr>
-              <w:fldChar w:fldCharType="separate"/>
-            </w:r>
-            <w:r>
-              <w:rPr>
-                <w:noProof/>
-                <w:webHidden/>
-              </w:rPr>
-              <w:t>14</w:t>
-            </w:r>
-            <w:r>
-              <w:rPr>
-                <w:noProof/>
-                <w:webHidden/>
-              </w:rPr>
-              <w:fldChar w:fldCharType="end"/>
-            </w:r>
-          </w:hyperlink>
-        </w:p>
-        <w:p>
-          <w:pPr>
-            <w:pStyle w:val="TM2"/>
-            <w:tabs>
-              <w:tab w:val="right" w:leader="dot" w:pos="9062"/>
-            </w:tabs>
-            <w:rPr>
-              <w:noProof/>
-              <w:sz w:val="22"/>
-              <w:szCs w:val="22"/>
-              <w:lang w:eastAsia="fr-BE"/>
-            </w:rPr>
-          </w:pPr>
-          <w:hyperlink w:anchor="_Toc30252789" w:history="1">
-            <w:r>
-              <w:rPr>
-                <w:rStyle w:val="Lienhypertexte"/>
-                <w:noProof/>
-              </w:rPr>
-              <w:t>Table EquipesParticipationHistory</w:t>
-            </w:r>
-            <w:r>
-              <w:rPr>
-                <w:noProof/>
-                <w:webHidden/>
-              </w:rPr>
-              <w:tab/>
-            </w:r>
-            <w:r>
-              <w:rPr>
-                <w:noProof/>
-                <w:webHidden/>
-              </w:rPr>
-              <w:fldChar w:fldCharType="begin"/>
-            </w:r>
-            <w:r>
-              <w:rPr>
-                <w:noProof/>
-                <w:webHidden/>
-              </w:rPr>
-              <w:instrText xml:space="preserve"> PAGEREF _Toc30252789 \h </w:instrText>
-            </w:r>
-            <w:r>
-              <w:rPr>
-                <w:noProof/>
-                <w:webHidden/>
-              </w:rPr>
-            </w:r>
-            <w:r>
-              <w:rPr>
-                <w:noProof/>
-                <w:webHidden/>
-              </w:rPr>
-              <w:fldChar w:fldCharType="separate"/>
-            </w:r>
-            <w:r>
-              <w:rPr>
-                <w:noProof/>
-                <w:webHidden/>
-              </w:rPr>
-              <w:t>15</w:t>
-            </w:r>
-            <w:r>
-              <w:rPr>
-                <w:noProof/>
-                <w:webHidden/>
-              </w:rPr>
-              <w:fldChar w:fldCharType="end"/>
-            </w:r>
-          </w:hyperlink>
-        </w:p>
-        <w:p>
-          <w:pPr>
-            <w:pStyle w:val="TM2"/>
-            <w:tabs>
-              <w:tab w:val="right" w:leader="dot" w:pos="9062"/>
-            </w:tabs>
-            <w:rPr>
-              <w:noProof/>
-              <w:sz w:val="22"/>
-              <w:szCs w:val="22"/>
-              <w:lang w:eastAsia="fr-BE"/>
-            </w:rPr>
-          </w:pPr>
-          <w:hyperlink w:anchor="_Toc30252790" w:history="1">
-            <w:r>
-              <w:rPr>
-                <w:rStyle w:val="Lienhypertexte"/>
-                <w:noProof/>
-              </w:rPr>
-              <w:t>Table Joueurs</w:t>
-            </w:r>
-            <w:r>
-              <w:rPr>
-                <w:noProof/>
-                <w:webHidden/>
-              </w:rPr>
-              <w:tab/>
-            </w:r>
-            <w:r>
-              <w:rPr>
-                <w:noProof/>
-                <w:webHidden/>
-              </w:rPr>
-              <w:fldChar w:fldCharType="begin"/>
-            </w:r>
-            <w:r>
-              <w:rPr>
-                <w:noProof/>
-                <w:webHidden/>
-              </w:rPr>
-              <w:instrText xml:space="preserve"> PAGEREF _Toc30252790 \h </w:instrText>
-            </w:r>
-            <w:r>
-              <w:rPr>
-                <w:noProof/>
-                <w:webHidden/>
-              </w:rPr>
-            </w:r>
-            <w:r>
-              <w:rPr>
-                <w:noProof/>
-                <w:webHidden/>
-              </w:rPr>
-              <w:fldChar w:fldCharType="separate"/>
-            </w:r>
-            <w:r>
-              <w:rPr>
-                <w:noProof/>
-                <w:webHidden/>
-              </w:rPr>
-              <w:t>16</w:t>
-            </w:r>
-            <w:r>
-              <w:rPr>
-                <w:noProof/>
-                <w:webHidden/>
-              </w:rPr>
-              <w:fldChar w:fldCharType="end"/>
-            </w:r>
-          </w:hyperlink>
-        </w:p>
-        <w:p>
-          <w:pPr>
-            <w:pStyle w:val="TM2"/>
-            <w:tabs>
-              <w:tab w:val="right" w:leader="dot" w:pos="9062"/>
-            </w:tabs>
-            <w:rPr>
-              <w:noProof/>
-              <w:sz w:val="22"/>
-              <w:szCs w:val="22"/>
-              <w:lang w:eastAsia="fr-BE"/>
-            </w:rPr>
-          </w:pPr>
-          <w:hyperlink w:anchor="_Toc30252791" w:history="1">
-            <w:r>
-              <w:rPr>
-                <w:rStyle w:val="Lienhypertexte"/>
-                <w:noProof/>
-              </w:rPr>
-              <w:t>Table Matchs</w:t>
-            </w:r>
-            <w:r>
-              <w:rPr>
-                <w:noProof/>
-                <w:webHidden/>
-              </w:rPr>
-              <w:tab/>
-            </w:r>
-            <w:r>
-              <w:rPr>
-                <w:noProof/>
-                <w:webHidden/>
-              </w:rPr>
-              <w:fldChar w:fldCharType="begin"/>
-            </w:r>
-            <w:r>
-              <w:rPr>
-                <w:noProof/>
-                <w:webHidden/>
-              </w:rPr>
-              <w:instrText xml:space="preserve"> PAGEREF _Toc30252791 \h </w:instrText>
-            </w:r>
-            <w:r>
-              <w:rPr>
-                <w:noProof/>
-                <w:webHidden/>
-              </w:rPr>
-            </w:r>
-            <w:r>
-              <w:rPr>
-                <w:noProof/>
-                <w:webHidden/>
-              </w:rPr>
-              <w:fldChar w:fldCharType="separate"/>
-            </w:r>
-            <w:r>
-              <w:rPr>
-                <w:noProof/>
-                <w:webHidden/>
-              </w:rPr>
-              <w:t>17</w:t>
-            </w:r>
-            <w:r>
-              <w:rPr>
-                <w:noProof/>
-                <w:webHidden/>
-              </w:rPr>
-              <w:fldChar w:fldCharType="end"/>
-            </w:r>
-          </w:hyperlink>
-        </w:p>
-        <w:p>
-          <w:pPr>
-            <w:pStyle w:val="TM2"/>
-            <w:tabs>
-              <w:tab w:val="right" w:leader="dot" w:pos="9062"/>
-            </w:tabs>
-            <w:rPr>
-              <w:noProof/>
-              <w:sz w:val="22"/>
-              <w:szCs w:val="22"/>
-              <w:lang w:eastAsia="fr-BE"/>
-            </w:rPr>
-          </w:pPr>
-          <w:hyperlink w:anchor="_Toc30252792" w:history="1">
-            <w:r>
-              <w:rPr>
-                <w:rStyle w:val="Lienhypertexte"/>
-                <w:noProof/>
-              </w:rPr>
-              <w:t>Table CartonsRougesHistory</w:t>
-            </w:r>
-            <w:r>
-              <w:rPr>
-                <w:noProof/>
-                <w:webHidden/>
-              </w:rPr>
-              <w:tab/>
-            </w:r>
-            <w:r>
-              <w:rPr>
-                <w:noProof/>
-                <w:webHidden/>
-              </w:rPr>
-              <w:fldChar w:fldCharType="begin"/>
-            </w:r>
-            <w:r>
-              <w:rPr>
-                <w:noProof/>
-                <w:webHidden/>
-              </w:rPr>
-              <w:instrText xml:space="preserve"> PAGEREF _Toc30252792 \h </w:instrText>
-            </w:r>
-            <w:r>
-              <w:rPr>
-                <w:noProof/>
-                <w:webHidden/>
-              </w:rPr>
-            </w:r>
-            <w:r>
-              <w:rPr>
-                <w:noProof/>
-                <w:webHidden/>
-              </w:rPr>
-              <w:fldChar w:fldCharType="separate"/>
-            </w:r>
-            <w:r>
-              <w:rPr>
-                <w:noProof/>
-                <w:webHidden/>
-              </w:rPr>
-              <w:t>19</w:t>
-            </w:r>
-            <w:r>
-              <w:rPr>
-                <w:noProof/>
-                <w:webHidden/>
-              </w:rPr>
-              <w:fldChar w:fldCharType="end"/>
-            </w:r>
-          </w:hyperlink>
-        </w:p>
-        <w:p>
-          <w:pPr>
-            <w:pStyle w:val="TM2"/>
-            <w:tabs>
-              <w:tab w:val="right" w:leader="dot" w:pos="9062"/>
-            </w:tabs>
-            <w:rPr>
-              <w:noProof/>
-              <w:sz w:val="22"/>
-              <w:szCs w:val="22"/>
-              <w:lang w:eastAsia="fr-BE"/>
-            </w:rPr>
-          </w:pPr>
-          <w:hyperlink w:anchor="_Toc30252793" w:history="1">
-            <w:r>
-              <w:rPr>
-                <w:rStyle w:val="Lienhypertexte"/>
-                <w:noProof/>
-              </w:rPr>
-              <w:t>Table CartonsJaunesHistory</w:t>
-            </w:r>
-            <w:r>
-              <w:rPr>
-                <w:noProof/>
-                <w:webHidden/>
-              </w:rPr>
-              <w:tab/>
-            </w:r>
-            <w:r>
-              <w:rPr>
-                <w:noProof/>
-                <w:webHidden/>
-              </w:rPr>
-              <w:fldChar w:fldCharType="begin"/>
-            </w:r>
-            <w:r>
-              <w:rPr>
-                <w:noProof/>
-                <w:webHidden/>
-              </w:rPr>
-              <w:instrText xml:space="preserve"> PAGEREF _Toc30252793 \h </w:instrText>
-            </w:r>
-            <w:r>
-              <w:rPr>
-                <w:noProof/>
-                <w:webHidden/>
-              </w:rPr>
-            </w:r>
-            <w:r>
-              <w:rPr>
-                <w:noProof/>
-                <w:webHidden/>
-              </w:rPr>
-              <w:fldChar w:fldCharType="separate"/>
-            </w:r>
-            <w:r>
-              <w:rPr>
-                <w:noProof/>
-                <w:webHidden/>
-              </w:rPr>
-              <w:t>21</w:t>
-            </w:r>
-            <w:r>
-              <w:rPr>
-                <w:noProof/>
-                <w:webHidden/>
-              </w:rPr>
-              <w:fldChar w:fldCharType="end"/>
-            </w:r>
-          </w:hyperlink>
-        </w:p>
-        <w:p>
-          <w:pPr>
-            <w:pStyle w:val="TM2"/>
-            <w:tabs>
-              <w:tab w:val="right" w:leader="dot" w:pos="9062"/>
-            </w:tabs>
-            <w:rPr>
-              <w:noProof/>
-              <w:sz w:val="22"/>
-              <w:szCs w:val="22"/>
-              <w:lang w:eastAsia="fr-BE"/>
-            </w:rPr>
-          </w:pPr>
-          <w:hyperlink w:anchor="_Toc30252794" w:history="1">
-            <w:r>
-              <w:rPr>
-                <w:rStyle w:val="Lienhypertexte"/>
-                <w:noProof/>
-              </w:rPr>
-              <w:t>Table GoalsHistory</w:t>
-            </w:r>
-            <w:r>
-              <w:rPr>
-                <w:noProof/>
-                <w:webHidden/>
-              </w:rPr>
-              <w:tab/>
-            </w:r>
-            <w:r>
-              <w:rPr>
-                <w:noProof/>
-                <w:webHidden/>
-              </w:rPr>
-              <w:fldChar w:fldCharType="begin"/>
-            </w:r>
-            <w:r>
-              <w:rPr>
-                <w:noProof/>
-                <w:webHidden/>
-              </w:rPr>
-              <w:instrText xml:space="preserve"> PAGEREF _Toc30252794 \h </w:instrText>
-            </w:r>
-            <w:r>
-              <w:rPr>
-                <w:noProof/>
-                <w:webHidden/>
-              </w:rPr>
-            </w:r>
-            <w:r>
-              <w:rPr>
-                <w:noProof/>
-                <w:webHidden/>
-              </w:rPr>
-              <w:fldChar w:fldCharType="separate"/>
-            </w:r>
-            <w:r>
-              <w:rPr>
-                <w:noProof/>
-                <w:webHidden/>
-              </w:rPr>
-              <w:t>23</w:t>
-            </w:r>
-            <w:r>
-              <w:rPr>
-                <w:noProof/>
-                <w:webHidden/>
-              </w:rPr>
-              <w:fldChar w:fldCharType="end"/>
-            </w:r>
-          </w:hyperlink>
-        </w:p>
-        <w:p>
-          <w:pPr>
-            <w:pStyle w:val="TM2"/>
-            <w:tabs>
-              <w:tab w:val="right" w:leader="dot" w:pos="9062"/>
-            </w:tabs>
-            <w:rPr>
-              <w:noProof/>
-              <w:sz w:val="22"/>
-              <w:szCs w:val="22"/>
-              <w:lang w:eastAsia="fr-BE"/>
-            </w:rPr>
-          </w:pPr>
-          <w:hyperlink w:anchor="_Toc30252795" w:history="1">
-            <w:r>
-              <w:rPr>
-                <w:rStyle w:val="Lienhypertexte"/>
-                <w:noProof/>
-              </w:rPr>
-              <w:t>Table FeuillesDeMatch</w:t>
-            </w:r>
-            <w:r>
-              <w:rPr>
-                <w:noProof/>
-                <w:webHidden/>
-              </w:rPr>
-              <w:tab/>
-            </w:r>
-            <w:r>
-              <w:rPr>
-                <w:noProof/>
-                <w:webHidden/>
-              </w:rPr>
-              <w:fldChar w:fldCharType="begin"/>
-            </w:r>
-            <w:r>
-              <w:rPr>
-                <w:noProof/>
-                <w:webHidden/>
-              </w:rPr>
-              <w:instrText xml:space="preserve"> PAGEREF _Toc30252795 \h </w:instrText>
-            </w:r>
-            <w:r>
-              <w:rPr>
-                <w:noProof/>
-                <w:webHidden/>
-              </w:rPr>
-            </w:r>
-            <w:r>
-              <w:rPr>
-                <w:noProof/>
-                <w:webHidden/>
-              </w:rPr>
-              <w:fldChar w:fldCharType="separate"/>
-            </w:r>
-            <w:r>
-              <w:rPr>
-                <w:noProof/>
-                <w:webHidden/>
-              </w:rPr>
-              <w:t>24</w:t>
-            </w:r>
-            <w:r>
-              <w:rPr>
-                <w:noProof/>
-                <w:webHidden/>
-              </w:rPr>
-              <w:fldChar w:fldCharType="end"/>
-            </w:r>
-          </w:hyperlink>
-        </w:p>
-        <w:p>
-          <w:pPr>
-            <w:pStyle w:val="TM2"/>
-            <w:tabs>
-              <w:tab w:val="right" w:leader="dot" w:pos="9062"/>
-            </w:tabs>
-            <w:rPr>
-              <w:noProof/>
-              <w:sz w:val="22"/>
-              <w:szCs w:val="22"/>
-              <w:lang w:eastAsia="fr-BE"/>
-            </w:rPr>
-          </w:pPr>
-          <w:hyperlink w:anchor="_Toc30252796" w:history="1">
-            <w:r>
-              <w:rPr>
-                <w:rStyle w:val="Lienhypertexte"/>
-                <w:noProof/>
-              </w:rPr>
-              <w:t>Table JoueursParticipationHistory</w:t>
-            </w:r>
-            <w:r>
-              <w:rPr>
-                <w:noProof/>
-                <w:webHidden/>
-              </w:rPr>
-              <w:tab/>
-            </w:r>
-            <w:r>
-              <w:rPr>
-                <w:noProof/>
-                <w:webHidden/>
-              </w:rPr>
-              <w:fldChar w:fldCharType="begin"/>
-            </w:r>
-            <w:r>
-              <w:rPr>
-                <w:noProof/>
-                <w:webHidden/>
-              </w:rPr>
-              <w:instrText xml:space="preserve"> PAGEREF _Toc30252796 \h </w:instrText>
-            </w:r>
-            <w:r>
-              <w:rPr>
-                <w:noProof/>
-                <w:webHidden/>
-              </w:rPr>
-            </w:r>
-            <w:r>
-              <w:rPr>
-                <w:noProof/>
-                <w:webHidden/>
-              </w:rPr>
-              <w:fldChar w:fldCharType="separate"/>
-            </w:r>
-            <w:r>
-              <w:rPr>
-                <w:noProof/>
-                <w:webHidden/>
-              </w:rPr>
-              <w:t>25</w:t>
-            </w:r>
-            <w:r>
-              <w:rPr>
-                <w:noProof/>
-                <w:webHidden/>
-              </w:rPr>
-              <w:fldChar w:fldCharType="end"/>
-            </w:r>
-          </w:hyperlink>
-        </w:p>
-        <w:p>
-          <w:pPr>
-            <w:pStyle w:val="TM2"/>
-            <w:tabs>
-              <w:tab w:val="right" w:leader="dot" w:pos="9062"/>
-            </w:tabs>
-            <w:rPr>
-              <w:noProof/>
-              <w:sz w:val="22"/>
-              <w:szCs w:val="22"/>
-              <w:lang w:eastAsia="fr-BE"/>
-            </w:rPr>
-          </w:pPr>
-          <w:hyperlink w:anchor="_Toc30252797" w:history="1">
-            <w:r>
-              <w:rPr>
-                <w:rStyle w:val="Lienhypertexte"/>
-                <w:noProof/>
-              </w:rPr>
-              <w:t>Table TransfertsHistory</w:t>
-            </w:r>
-            <w:r>
-              <w:rPr>
-                <w:noProof/>
-                <w:webHidden/>
-              </w:rPr>
-              <w:tab/>
-            </w:r>
-            <w:r>
-              <w:rPr>
-                <w:noProof/>
-                <w:webHidden/>
-              </w:rPr>
-              <w:fldChar w:fldCharType="begin"/>
-            </w:r>
-            <w:r>
-              <w:rPr>
-                <w:noProof/>
-                <w:webHidden/>
-              </w:rPr>
-              <w:instrText xml:space="preserve"> PAGEREF _Toc30252797 \h </w:instrText>
-            </w:r>
-            <w:r>
-              <w:rPr>
-                <w:noProof/>
-                <w:webHidden/>
-              </w:rPr>
-            </w:r>
-            <w:r>
-              <w:rPr>
-                <w:noProof/>
-                <w:webHidden/>
-              </w:rPr>
-              <w:fldChar w:fldCharType="separate"/>
-            </w:r>
-            <w:r>
-              <w:rPr>
-                <w:noProof/>
-                <w:webHidden/>
-              </w:rPr>
-              <w:t>27</w:t>
-            </w:r>
-            <w:r>
-              <w:rPr>
-                <w:noProof/>
-                <w:webHidden/>
-              </w:rPr>
-              <w:fldChar w:fldCharType="end"/>
-            </w:r>
-          </w:hyperlink>
-        </w:p>
-        <w:p>
-          <w:pPr>
-            <w:pStyle w:val="TM1"/>
-            <w:tabs>
-              <w:tab w:val="right" w:leader="dot" w:pos="9062"/>
-            </w:tabs>
-            <w:rPr>
-              <w:noProof/>
-              <w:sz w:val="22"/>
-              <w:szCs w:val="22"/>
-              <w:lang w:eastAsia="fr-BE"/>
-            </w:rPr>
-          </w:pPr>
-          <w:hyperlink w:anchor="_Toc30252798" w:history="1">
-            <w:r>
-              <w:rPr>
-                <w:rStyle w:val="Lienhypertexte"/>
-                <w:noProof/>
-              </w:rPr>
-              <w:t>Listes erreurs</w:t>
-            </w:r>
-            <w:r>
-              <w:rPr>
-                <w:noProof/>
-                <w:webHidden/>
-              </w:rPr>
-              <w:tab/>
-            </w:r>
-            <w:r>
-              <w:rPr>
-                <w:noProof/>
-                <w:webHidden/>
-              </w:rPr>
-              <w:fldChar w:fldCharType="begin"/>
-            </w:r>
-            <w:r>
-              <w:rPr>
-                <w:noProof/>
-                <w:webHidden/>
-              </w:rPr>
-              <w:instrText xml:space="preserve"> PAGEREF _Toc30252798 \h </w:instrText>
-            </w:r>
-            <w:r>
-              <w:rPr>
-                <w:noProof/>
-                <w:webHidden/>
-              </w:rPr>
-            </w:r>
-            <w:r>
-              <w:rPr>
-                <w:noProof/>
-                <w:webHidden/>
-              </w:rPr>
-              <w:fldChar w:fldCharType="separate"/>
-            </w:r>
-            <w:r>
-              <w:rPr>
-                <w:noProof/>
-                <w:webHidden/>
-              </w:rPr>
-              <w:t>29</w:t>
-            </w:r>
-            <w:r>
-              <w:rPr>
-                <w:noProof/>
-                <w:webHidden/>
-              </w:rPr>
-              <w:fldChar w:fldCharType="end"/>
-            </w:r>
-          </w:hyperlink>
-        </w:p>
-        <w:p>
-          <w:pPr>
-            <w:pStyle w:val="TM1"/>
-            <w:tabs>
-              <w:tab w:val="right" w:leader="dot" w:pos="9062"/>
-            </w:tabs>
-            <w:rPr>
-              <w:noProof/>
-              <w:sz w:val="22"/>
-              <w:szCs w:val="22"/>
-              <w:lang w:eastAsia="fr-BE"/>
-            </w:rPr>
-          </w:pPr>
-          <w:hyperlink w:anchor="_Toc30252799" w:history="1">
-            <w:r>
-              <w:rPr>
-                <w:rStyle w:val="Lienhypertexte"/>
-                <w:noProof/>
-              </w:rPr>
-              <w:t>Schémas</w:t>
-            </w:r>
-            <w:r>
-              <w:rPr>
-                <w:noProof/>
-                <w:webHidden/>
-              </w:rPr>
-              <w:tab/>
-            </w:r>
-            <w:r>
-              <w:rPr>
-                <w:noProof/>
-                <w:webHidden/>
-              </w:rPr>
-              <w:fldChar w:fldCharType="begin"/>
-            </w:r>
-            <w:r>
-              <w:rPr>
-                <w:noProof/>
-                <w:webHidden/>
-              </w:rPr>
-              <w:instrText xml:space="preserve"> PAGEREF _Toc30252799 \h </w:instrText>
-            </w:r>
-            <w:r>
-              <w:rPr>
-                <w:noProof/>
-                <w:webHidden/>
-              </w:rPr>
-            </w:r>
-            <w:r>
-              <w:rPr>
-                <w:noProof/>
-                <w:webHidden/>
-              </w:rPr>
-              <w:fldChar w:fldCharType="separate"/>
-            </w:r>
-            <w:r>
-              <w:rPr>
-                <w:noProof/>
-                <w:webHidden/>
-              </w:rPr>
-              <w:t>30</w:t>
+              <w:t>31</w:t>
             </w:r>
             <w:r>
               <w:rPr>
@@ -2122,21 +2098,21 @@
       <w:pPr>
         <w:pStyle w:val="Titre1"/>
       </w:pPr>
-      <w:bookmarkStart w:id="0" w:name="_Toc30252771"/>
+      <w:bookmarkStart w:id="1" w:name="_Toc30345932"/>
       <w:r>
         <w:t>Traduction de l’énoncé du projet</w:t>
       </w:r>
-      <w:bookmarkEnd w:id="0"/>
+      <w:bookmarkEnd w:id="1"/>
     </w:p>
     <w:p>
       <w:pPr>
         <w:pStyle w:val="Titre2"/>
       </w:pPr>
-      <w:bookmarkStart w:id="1" w:name="_Toc30252772"/>
+      <w:bookmarkStart w:id="2" w:name="_Toc30345933"/>
       <w:r>
         <w:t>Championnats</w:t>
       </w:r>
-      <w:bookmarkEnd w:id="1"/>
+      <w:bookmarkEnd w:id="2"/>
     </w:p>
     <w:p>
       <w:r>
@@ -2171,11 +2147,11 @@
       <w:pPr>
         <w:pStyle w:val="Titre2"/>
       </w:pPr>
-      <w:bookmarkStart w:id="2" w:name="_Toc30252773"/>
+      <w:bookmarkStart w:id="3" w:name="_Toc30345934"/>
       <w:r>
         <w:t>Équipes</w:t>
       </w:r>
-      <w:bookmarkEnd w:id="2"/>
+      <w:bookmarkEnd w:id="3"/>
     </w:p>
     <w:p>
       <w:r>
@@ -2192,11 +2168,11 @@
       <w:pPr>
         <w:pStyle w:val="Titre2"/>
       </w:pPr>
-      <w:bookmarkStart w:id="3" w:name="_Toc30252774"/>
+      <w:bookmarkStart w:id="4" w:name="_Toc30345935"/>
       <w:r>
         <w:t>Joueurs</w:t>
       </w:r>
-      <w:bookmarkEnd w:id="3"/>
+      <w:bookmarkEnd w:id="4"/>
     </w:p>
     <w:p>
       <w:r>
@@ -2305,12 +2281,12 @@
       <w:pPr>
         <w:pStyle w:val="Titre2"/>
       </w:pPr>
-      <w:bookmarkStart w:id="4" w:name="_Toc30252775"/>
+      <w:bookmarkStart w:id="5" w:name="_Toc30345936"/>
       <w:r>
         <w:lastRenderedPageBreak/>
         <w:t>Matchs</w:t>
       </w:r>
-      <w:bookmarkEnd w:id="4"/>
+      <w:bookmarkEnd w:id="5"/>
     </w:p>
     <w:p>
       <w:r>
@@ -2412,11 +2388,11 @@
       <w:pPr>
         <w:pStyle w:val="Titre2"/>
       </w:pPr>
-      <w:bookmarkStart w:id="5" w:name="_Toc30252776"/>
+      <w:bookmarkStart w:id="6" w:name="_Toc30345937"/>
       <w:r>
         <w:t>Feuilles de match</w:t>
       </w:r>
-      <w:bookmarkEnd w:id="5"/>
+      <w:bookmarkEnd w:id="6"/>
     </w:p>
     <w:p>
       <w:r>
@@ -2447,13 +2423,13 @@
       <w:pPr>
         <w:pStyle w:val="Titre1"/>
       </w:pPr>
-      <w:bookmarkStart w:id="6" w:name="_Toc30252777"/>
+      <w:bookmarkStart w:id="7" w:name="_Toc30345938"/>
       <w:proofErr w:type="spellStart"/>
       <w:r>
         <w:lastRenderedPageBreak/>
         <w:t>Mockups</w:t>
       </w:r>
-      <w:bookmarkEnd w:id="6"/>
+      <w:bookmarkEnd w:id="7"/>
       <w:proofErr w:type="spellEnd"/>
     </w:p>
     <w:p/>
@@ -2461,12 +2437,12 @@
       <w:pPr>
         <w:pStyle w:val="Titre2"/>
       </w:pPr>
-      <w:bookmarkStart w:id="7" w:name="_Toc30252778"/>
+      <w:bookmarkStart w:id="8" w:name="_Toc30345939"/>
       <w:proofErr w:type="spellStart"/>
       <w:r>
         <w:t>MatchManagement</w:t>
       </w:r>
-      <w:bookmarkEnd w:id="7"/>
+      <w:bookmarkEnd w:id="8"/>
       <w:proofErr w:type="spellEnd"/>
     </w:p>
     <w:p>
@@ -2580,21 +2556,7 @@
         <w:rPr>
           <w:highlight w:val="yellow"/>
         </w:rPr>
-        <w:t xml:space="preserve">toujours ouvrir la feuille des résultats, mais elle n’est modifiable au niveau des cartes que si le match n’est pas déjà considéré comme joué. </w:t>
-      </w:r>
-      <w:proofErr w:type="gramStart"/>
-      <w:r>
-        <w:rPr>
-          <w:highlight w:val="yellow"/>
-        </w:rPr>
-        <w:t>Si il</w:t>
-      </w:r>
-      <w:proofErr w:type="gramEnd"/>
-      <w:r>
-        <w:rPr>
-          <w:highlight w:val="yellow"/>
-        </w:rPr>
-        <w:t xml:space="preserve"> y a forfait rien n’est modifiable dans la </w:t>
+        <w:t xml:space="preserve">toujours ouvrir la feuille des résultats, mais elle n’est modifiable au niveau des cartes que si le match n’est pas déjà considéré comme joué. Si il y a forfait rien n’est modifiable dans la </w:t>
       </w:r>
       <w:proofErr w:type="spellStart"/>
       <w:r>
@@ -2857,13 +2819,13 @@
       <w:pPr>
         <w:pStyle w:val="Titre2"/>
       </w:pPr>
-      <w:bookmarkStart w:id="8" w:name="_Toc30252779"/>
+      <w:bookmarkStart w:id="9" w:name="_Toc30345940"/>
       <w:proofErr w:type="spellStart"/>
       <w:r>
         <w:lastRenderedPageBreak/>
         <w:t>BackEnd</w:t>
       </w:r>
-      <w:bookmarkEnd w:id="8"/>
+      <w:bookmarkEnd w:id="9"/>
       <w:proofErr w:type="spellEnd"/>
       <w:r>
         <w:t xml:space="preserve"> </w:t>
@@ -2960,14 +2922,10 @@
       <w:pPr>
         <w:pStyle w:val="Titre3"/>
       </w:pPr>
-      <w:bookmarkStart w:id="9" w:name="_Toc30252780"/>
       <w:r>
         <w:lastRenderedPageBreak/>
         <w:t>Générer un championnat</w:t>
       </w:r>
-      <w:bookmarkStart w:id="10" w:name="_GoBack"/>
-      <w:bookmarkEnd w:id="9"/>
-      <w:bookmarkEnd w:id="10"/>
     </w:p>
     <w:p>
       <w:r>
@@ -3120,21 +3078,90 @@
         <w:rPr>
           <w:highlight w:val="yellow"/>
         </w:rPr>
-        <w:t xml:space="preserve"> et l’intersaison sont crées </w:t>
-      </w:r>
-      <w:proofErr w:type="gramStart"/>
-      <w:r>
+        <w:t xml:space="preserve"> et l’intersaison sont crées si ils répondent à tous les critères (n’existe pas déjà, …)</w:t>
+      </w:r>
+    </w:p>
+    <w:p>
+      <w:pPr>
         <w:rPr>
           <w:highlight w:val="yellow"/>
         </w:rPr>
-        <w:t>si ils</w:t>
-      </w:r>
-      <w:proofErr w:type="gramEnd"/>
+      </w:pPr>
       <w:r>
         <w:rPr>
           <w:highlight w:val="yellow"/>
         </w:rPr>
-        <w:t xml:space="preserve"> répondent à tous les critères (n’existe pas déjà, …)</w:t>
+        <w:br w:type="page"/>
+      </w:r>
+    </w:p>
+    <w:p>
+      <w:pPr>
+        <w:pStyle w:val="Titre3"/>
+      </w:pPr>
+      <w:r>
+        <w:lastRenderedPageBreak/>
+        <w:t>Calendrier des matchs</w:t>
+      </w:r>
+    </w:p>
+    <w:p>
+      <w:r>
+        <w:rPr>
+          <w:noProof/>
+        </w:rPr>
+        <w:drawing>
+          <wp:inline distT="0" distB="0" distL="0" distR="0" wp14:anchorId="6624877B" wp14:editId="6BD8AEB1">
+            <wp:extent cx="5286375" cy="3724275"/>
+            <wp:effectExtent l="0" t="0" r="9525" b="9525"/>
+            <wp:docPr id="21" name="Image 21" descr="Une image contenant capture d’écran&#10;&#10;Description générée automatiquement"/>
+            <wp:cNvGraphicFramePr>
+              <a:graphicFrameLocks xmlns:a="http://schemas.openxmlformats.org/drawingml/2006/main" noChangeAspect="1"/>
+            </wp:cNvGraphicFramePr>
+            <a:graphic xmlns:a="http://schemas.openxmlformats.org/drawingml/2006/main">
+              <a:graphicData uri="http://schemas.openxmlformats.org/drawingml/2006/picture">
+                <pic:pic xmlns:pic="http://schemas.openxmlformats.org/drawingml/2006/picture">
+                  <pic:nvPicPr>
+                    <pic:cNvPr id="21" name="BackEnd_CalMatchs.png"/>
+                    <pic:cNvPicPr/>
+                  </pic:nvPicPr>
+                  <pic:blipFill>
+                    <a:blip r:embed="rId13">
+                      <a:extLst>
+                        <a:ext uri="{28A0092B-C50C-407E-A947-70E740481C1C}">
+                          <a14:useLocalDpi xmlns:a14="http://schemas.microsoft.com/office/drawing/2010/main" val="0"/>
+                        </a:ext>
+                      </a:extLst>
+                    </a:blip>
+                    <a:stretch>
+                      <a:fillRect/>
+                    </a:stretch>
+                  </pic:blipFill>
+                  <pic:spPr>
+                    <a:xfrm>
+                      <a:off x="0" y="0"/>
+                      <a:ext cx="5286375" cy="3724275"/>
+                    </a:xfrm>
+                    <a:prstGeom prst="rect">
+                      <a:avLst/>
+                    </a:prstGeom>
+                  </pic:spPr>
+                </pic:pic>
+              </a:graphicData>
+            </a:graphic>
+          </wp:inline>
+        </w:drawing>
+      </w:r>
+    </w:p>
+    <w:p>
+      <w:r>
+        <w:t xml:space="preserve">Ne sont affichés que les matchs pour le championnat généré sur la </w:t>
+      </w:r>
+      <w:proofErr w:type="spellStart"/>
+      <w:r>
+        <w:t>form</w:t>
+      </w:r>
+      <w:proofErr w:type="spellEnd"/>
+      <w:r>
+        <w:t xml:space="preserve"> précédente.</w:t>
       </w:r>
     </w:p>
     <w:p>
@@ -3147,7 +3174,82 @@
         <w:rPr>
           <w:highlight w:val="yellow"/>
         </w:rPr>
-        <w:br w:type="page"/>
+        <w:t xml:space="preserve">Les matchs sont divisés entre les 2 </w:t>
+      </w:r>
+      <w:proofErr w:type="spellStart"/>
+      <w:r>
+        <w:rPr>
+          <w:highlight w:val="yellow"/>
+        </w:rPr>
+        <w:t>quarters</w:t>
+      </w:r>
+      <w:proofErr w:type="spellEnd"/>
+      <w:r>
+        <w:rPr>
+          <w:highlight w:val="yellow"/>
+        </w:rPr>
+        <w:t xml:space="preserve"> de manière « équitable » (une équipe ne fait pas tous ses matchs à domicile en un quarter mais ils sont distribués entre les 2)</w:t>
+      </w:r>
+    </w:p>
+    <w:p>
+      <w:pPr>
+        <w:rPr>
+          <w:highlight w:val="yellow"/>
+        </w:rPr>
+      </w:pPr>
+      <w:r>
+        <w:rPr>
+          <w:highlight w:val="yellow"/>
+        </w:rPr>
+        <w:t>Les dates de matchs sont générées automatiquement pour autant qu’une équipe ne joue qu’une fois sur le weekend. Les matchs supplémentaires ont pour date par défaut 1/1/1801 pour le premier quarter et 1/1/1802 pour le 2</w:t>
+      </w:r>
+      <w:r>
+        <w:rPr>
+          <w:highlight w:val="yellow"/>
+          <w:vertAlign w:val="superscript"/>
+        </w:rPr>
+        <w:t>ème</w:t>
+      </w:r>
+      <w:r>
+        <w:rPr>
+          <w:highlight w:val="yellow"/>
+        </w:rPr>
+        <w:t xml:space="preserve"> quarter.</w:t>
+      </w:r>
+    </w:p>
+    <w:p>
+      <w:pPr>
+        <w:rPr>
+          <w:highlight w:val="yellow"/>
+        </w:rPr>
+      </w:pPr>
+      <w:r>
+        <w:rPr>
+          <w:highlight w:val="yellow"/>
+        </w:rPr>
+        <w:t>Dans tous les cas, une équipe ne peut pas jouer 2 matchs le même jour ou 2 jours de suite.</w:t>
+      </w:r>
+    </w:p>
+    <w:p>
+      <w:r>
+        <w:rPr>
+          <w:highlight w:val="yellow"/>
+        </w:rPr>
+        <w:t xml:space="preserve">Un match qui doit avoir lieu dans le premier quarter ne peut être mis qu’au premier quarter idem pour le deuxième quarter. Le </w:t>
+      </w:r>
+      <w:proofErr w:type="spellStart"/>
+      <w:r>
+        <w:rPr>
+          <w:highlight w:val="yellow"/>
+        </w:rPr>
+        <w:t>datetimepicker</w:t>
+      </w:r>
+      <w:proofErr w:type="spellEnd"/>
+      <w:r>
+        <w:rPr>
+          <w:highlight w:val="yellow"/>
+        </w:rPr>
+        <w:t xml:space="preserve"> s’assure du respect de cette règle.</w:t>
       </w:r>
     </w:p>
     <w:p/>
@@ -3170,12 +3272,12 @@
       <w:pPr>
         <w:pStyle w:val="Titre1"/>
       </w:pPr>
-      <w:bookmarkStart w:id="11" w:name="_Toc30252781"/>
+      <w:bookmarkStart w:id="10" w:name="_Toc30345941"/>
       <w:r>
         <w:lastRenderedPageBreak/>
         <w:t>Entité Association</w:t>
       </w:r>
-      <w:bookmarkEnd w:id="11"/>
+      <w:bookmarkEnd w:id="10"/>
     </w:p>
     <w:p/>
     <w:p/>
@@ -3200,7 +3302,7 @@
                     <pic:cNvPicPr/>
                   </pic:nvPicPr>
                   <pic:blipFill>
-                    <a:blip r:embed="rId13">
+                    <a:blip r:embed="rId14">
                       <a:extLst>
                         <a:ext uri="{28A0092B-C50C-407E-A947-70E740481C1C}">
                           <a14:useLocalDpi xmlns:a14="http://schemas.microsoft.com/office/drawing/2010/main" val="0"/>
@@ -3236,12 +3338,12 @@
       <w:pPr>
         <w:pStyle w:val="Titre1"/>
       </w:pPr>
-      <w:bookmarkStart w:id="12" w:name="_Toc30252782"/>
+      <w:bookmarkStart w:id="11" w:name="_Toc30345942"/>
       <w:r>
         <w:lastRenderedPageBreak/>
         <w:t>Schéma Relationnel</w:t>
       </w:r>
-      <w:bookmarkEnd w:id="12"/>
+      <w:bookmarkEnd w:id="11"/>
       <w:r>
         <w:t xml:space="preserve"> </w:t>
       </w:r>
@@ -3269,7 +3371,7 @@
                     <pic:cNvPicPr/>
                   </pic:nvPicPr>
                   <pic:blipFill>
-                    <a:blip r:embed="rId14">
+                    <a:blip r:embed="rId15">
                       <a:extLst>
                         <a:ext uri="{28A0092B-C50C-407E-A947-70E740481C1C}">
                           <a14:useLocalDpi xmlns:a14="http://schemas.microsoft.com/office/drawing/2010/main" val="0"/>
@@ -3316,65 +3418,65 @@
       <w:pPr>
         <w:pStyle w:val="Titre1"/>
       </w:pPr>
-      <w:bookmarkStart w:id="13" w:name="_Toc30252783"/>
+      <w:bookmarkStart w:id="12" w:name="_Toc30345943"/>
       <w:r>
         <w:t>Avant-Propos</w:t>
       </w:r>
+      <w:bookmarkEnd w:id="12"/>
+    </w:p>
+    <w:p>
+      <w:r>
+        <w:t xml:space="preserve">Certaines procédures testent des conditions qui sont déjà vérifiées de </w:t>
+      </w:r>
+      <w:proofErr w:type="spellStart"/>
+      <w:r>
+        <w:t>part</w:t>
+      </w:r>
+      <w:proofErr w:type="spellEnd"/>
+      <w:r>
+        <w:t xml:space="preserve"> les contraintes de la base de données. Cette étape </w:t>
+      </w:r>
+      <w:proofErr w:type="spellStart"/>
+      <w:r>
+        <w:t>à</w:t>
+      </w:r>
+      <w:proofErr w:type="spellEnd"/>
+      <w:r>
+        <w:t xml:space="preserve"> pour but de fournir des messages d’erreurs personnalisés.</w:t>
+      </w:r>
+    </w:p>
+    <w:p>
+      <w:r>
+        <w:t>Certaines conditions sont vérifiées aussi bien lors d’un trigger que dans une procédure stockée. Il s’agit d’un choix délibéré de tester ces conditions business à tous les étages.</w:t>
+      </w:r>
+    </w:p>
+    <w:p/>
+    <w:p>
+      <w:pPr>
+        <w:pStyle w:val="Titre1"/>
+      </w:pPr>
+      <w:bookmarkStart w:id="13" w:name="_Toc30345944"/>
+      <w:r>
+        <w:t>Tables SQL</w:t>
+      </w:r>
       <w:bookmarkEnd w:id="13"/>
-    </w:p>
-    <w:p>
-      <w:r>
-        <w:t xml:space="preserve">Certaines procédures testent des conditions qui sont déjà vérifiées de </w:t>
-      </w:r>
-      <w:proofErr w:type="spellStart"/>
-      <w:r>
-        <w:t>part</w:t>
-      </w:r>
-      <w:proofErr w:type="spellEnd"/>
-      <w:r>
-        <w:t xml:space="preserve"> les contraintes de la base de données. Cette étape </w:t>
-      </w:r>
-      <w:proofErr w:type="spellStart"/>
-      <w:r>
-        <w:t>à</w:t>
-      </w:r>
-      <w:proofErr w:type="spellEnd"/>
-      <w:r>
-        <w:t xml:space="preserve"> pour but de fournir des messages d’erreurs personnalisés.</w:t>
-      </w:r>
-    </w:p>
-    <w:p>
-      <w:r>
-        <w:t>Certaines conditions sont vérifiées aussi bien lors d’un trigger que dans une procédure stockée. Il s’agit d’un choix délibéré de tester ces conditions business à tous les étages.</w:t>
+      <w:r>
+        <w:t xml:space="preserve"> </w:t>
       </w:r>
     </w:p>
     <w:p/>
     <w:p>
       <w:pPr>
-        <w:pStyle w:val="Titre1"/>
-      </w:pPr>
-      <w:bookmarkStart w:id="14" w:name="_Toc30252784"/>
-      <w:r>
-        <w:t>Tables SQL</w:t>
+        <w:pStyle w:val="Titre2"/>
+      </w:pPr>
+      <w:bookmarkStart w:id="14" w:name="_Toc30345945"/>
+      <w:r>
+        <w:t>Table</w:t>
+      </w:r>
+      <w:r>
+        <w:t xml:space="preserve"> Championnat</w:t>
       </w:r>
       <w:bookmarkEnd w:id="14"/>
-      <w:r>
-        <w:t xml:space="preserve"> </w:t>
-      </w:r>
-    </w:p>
-    <w:p/>
-    <w:p>
-      <w:pPr>
-        <w:pStyle w:val="Titre2"/>
-      </w:pPr>
-      <w:bookmarkStart w:id="15" w:name="_Toc30252785"/>
-      <w:r>
-        <w:t>Table</w:t>
-      </w:r>
-      <w:r>
-        <w:t xml:space="preserve"> Championnat</w:t>
-      </w:r>
-      <w:bookmarkEnd w:id="15"/>
     </w:p>
     <w:p/>
     <w:p>
@@ -3401,7 +3503,7 @@
                     <pic:cNvPicPr/>
                   </pic:nvPicPr>
                   <pic:blipFill>
-                    <a:blip r:embed="rId15">
+                    <a:blip r:embed="rId16">
                       <a:extLst>
                         <a:ext uri="{28A0092B-C50C-407E-A947-70E740481C1C}">
                           <a14:useLocalDpi xmlns:a14="http://schemas.microsoft.com/office/drawing/2010/main" val="0"/>
@@ -3479,12 +3581,10 @@
     </w:p>
     <w:p>
       <w:proofErr w:type="spellStart"/>
-      <w:proofErr w:type="gramStart"/>
       <w:r>
         <w:t>lastUpdate</w:t>
       </w:r>
       <w:proofErr w:type="spellEnd"/>
-      <w:proofErr w:type="gramEnd"/>
       <w:r>
         <w:t xml:space="preserve"> est utilisé pour pouvoir faire un </w:t>
       </w:r>
@@ -3548,19 +3648,8 @@
           <w:sz w:val="19"/>
           <w:szCs w:val="19"/>
         </w:rPr>
-        <w:t xml:space="preserve"> lors d’un insert ou </w:t>
-      </w:r>
-      <w:proofErr w:type="gramStart"/>
-      <w:r>
-        <w:rPr>
-          <w:rFonts w:ascii="Consolas" w:hAnsi="Consolas" w:cs="Consolas"/>
-          <w:color w:val="000000"/>
-          <w:sz w:val="19"/>
-          <w:szCs w:val="19"/>
-        </w:rPr>
-        <w:t>d’un update</w:t>
-      </w:r>
-      <w:proofErr w:type="gramEnd"/>
+        <w:t xml:space="preserve"> lors d’un insert ou d’un update</w:t>
+      </w:r>
       <w:r>
         <w:rPr>
           <w:rFonts w:ascii="Consolas" w:hAnsi="Consolas" w:cs="Consolas"/>
@@ -3740,12 +3829,12 @@
       <w:pPr>
         <w:pStyle w:val="Titre2"/>
       </w:pPr>
-      <w:bookmarkStart w:id="16" w:name="_Toc30252786"/>
+      <w:bookmarkStart w:id="15" w:name="_Toc30345946"/>
       <w:r>
         <w:lastRenderedPageBreak/>
         <w:t>Table Intersaisons</w:t>
       </w:r>
-      <w:bookmarkEnd w:id="16"/>
+      <w:bookmarkEnd w:id="15"/>
     </w:p>
     <w:p/>
     <w:p>
@@ -3772,7 +3861,7 @@
                     <pic:cNvPicPr/>
                   </pic:nvPicPr>
                   <pic:blipFill>
-                    <a:blip r:embed="rId16">
+                    <a:blip r:embed="rId17">
                       <a:extLst>
                         <a:ext uri="{28A0092B-C50C-407E-A947-70E740481C1C}">
                           <a14:useLocalDpi xmlns:a14="http://schemas.microsoft.com/office/drawing/2010/main" val="0"/>
@@ -3858,12 +3947,10 @@
     </w:p>
     <w:p>
       <w:proofErr w:type="spellStart"/>
-      <w:proofErr w:type="gramStart"/>
       <w:r>
         <w:t>lastUpdate</w:t>
       </w:r>
       <w:proofErr w:type="spellEnd"/>
-      <w:proofErr w:type="gramEnd"/>
       <w:r>
         <w:t xml:space="preserve"> est utilisé pour pouvoir faire un </w:t>
       </w:r>
@@ -4114,7 +4201,7 @@
       <w:pPr>
         <w:pStyle w:val="Titre2"/>
       </w:pPr>
-      <w:bookmarkStart w:id="17" w:name="_Toc30252787"/>
+      <w:bookmarkStart w:id="16" w:name="_Toc30345947"/>
       <w:r>
         <w:lastRenderedPageBreak/>
         <w:t xml:space="preserve">Table </w:t>
@@ -4123,7 +4210,7 @@
       <w:r>
         <w:t>Quarters</w:t>
       </w:r>
-      <w:bookmarkEnd w:id="17"/>
+      <w:bookmarkEnd w:id="16"/>
       <w:proofErr w:type="spellEnd"/>
     </w:p>
     <w:p/>
@@ -4151,7 +4238,7 @@
                     <pic:cNvPicPr/>
                   </pic:nvPicPr>
                   <pic:blipFill>
-                    <a:blip r:embed="rId17">
+                    <a:blip r:embed="rId18">
                       <a:extLst>
                         <a:ext uri="{28A0092B-C50C-407E-A947-70E740481C1C}">
                           <a14:useLocalDpi xmlns:a14="http://schemas.microsoft.com/office/drawing/2010/main" val="0"/>
@@ -4233,12 +4320,10 @@
     </w:p>
     <w:p>
       <w:proofErr w:type="spellStart"/>
-      <w:proofErr w:type="gramStart"/>
       <w:r>
         <w:t>lastUpdate</w:t>
       </w:r>
       <w:proofErr w:type="spellEnd"/>
-      <w:proofErr w:type="gramEnd"/>
       <w:r>
         <w:t xml:space="preserve"> est utilisé pour pouvoir faire un </w:t>
       </w:r>
@@ -4509,7 +4594,7 @@
       <w:pPr>
         <w:pStyle w:val="Titre2"/>
       </w:pPr>
-      <w:bookmarkStart w:id="18" w:name="_Toc30252788"/>
+      <w:bookmarkStart w:id="17" w:name="_Toc30345948"/>
       <w:r>
         <w:lastRenderedPageBreak/>
         <w:t xml:space="preserve">Table </w:t>
@@ -4518,7 +4603,7 @@
       <w:r>
         <w:t>Equipes</w:t>
       </w:r>
-      <w:bookmarkEnd w:id="18"/>
+      <w:bookmarkEnd w:id="17"/>
       <w:proofErr w:type="spellEnd"/>
     </w:p>
     <w:p/>
@@ -4546,7 +4631,7 @@
                     <pic:cNvPicPr/>
                   </pic:nvPicPr>
                   <pic:blipFill>
-                    <a:blip r:embed="rId18">
+                    <a:blip r:embed="rId19">
                       <a:extLst>
                         <a:ext uri="{28A0092B-C50C-407E-A947-70E740481C1C}">
                           <a14:useLocalDpi xmlns:a14="http://schemas.microsoft.com/office/drawing/2010/main" val="0"/>
@@ -4656,12 +4741,10 @@
     </w:p>
     <w:p>
       <w:proofErr w:type="spellStart"/>
-      <w:proofErr w:type="gramStart"/>
       <w:r>
         <w:t>lastUpdate</w:t>
       </w:r>
       <w:proofErr w:type="spellEnd"/>
-      <w:proofErr w:type="gramEnd"/>
       <w:r>
         <w:t xml:space="preserve"> est utilisé pour pouvoir faire un </w:t>
       </w:r>
@@ -4779,7 +4862,7 @@
       <w:pPr>
         <w:pStyle w:val="Titre2"/>
       </w:pPr>
-      <w:bookmarkStart w:id="19" w:name="_Toc30252789"/>
+      <w:bookmarkStart w:id="18" w:name="_Toc30345949"/>
       <w:r>
         <w:lastRenderedPageBreak/>
         <w:t xml:space="preserve">Table </w:t>
@@ -4788,7 +4871,7 @@
       <w:r>
         <w:t>EquipesParticipationHistory</w:t>
       </w:r>
-      <w:bookmarkEnd w:id="19"/>
+      <w:bookmarkEnd w:id="18"/>
       <w:proofErr w:type="spellEnd"/>
     </w:p>
     <w:p/>
@@ -4816,7 +4899,7 @@
                     <pic:cNvPicPr/>
                   </pic:nvPicPr>
                   <pic:blipFill>
-                    <a:blip r:embed="rId19">
+                    <a:blip r:embed="rId20">
                       <a:extLst>
                         <a:ext uri="{28A0092B-C50C-407E-A947-70E740481C1C}">
                           <a14:useLocalDpi xmlns:a14="http://schemas.microsoft.com/office/drawing/2010/main" val="0"/>
@@ -4907,12 +4990,10 @@
     </w:p>
     <w:p>
       <w:proofErr w:type="spellStart"/>
-      <w:proofErr w:type="gramStart"/>
       <w:r>
         <w:t>lastUpdate</w:t>
       </w:r>
       <w:proofErr w:type="spellEnd"/>
-      <w:proofErr w:type="gramEnd"/>
       <w:r>
         <w:t xml:space="preserve"> est utilisé pour pouvoir faire un </w:t>
       </w:r>
@@ -5147,25 +5228,14 @@
           <w:numId w:val="1"/>
         </w:numPr>
       </w:pPr>
-      <w:proofErr w:type="gramStart"/>
-      <w:r>
-        <w:rPr>
-          <w:rFonts w:ascii="Consolas" w:hAnsi="Consolas" w:cs="Consolas"/>
-          <w:color w:val="000000"/>
-          <w:sz w:val="19"/>
-          <w:szCs w:val="19"/>
-        </w:rPr>
-        <w:t>que</w:t>
-      </w:r>
-      <w:proofErr w:type="gramEnd"/>
-      <w:r>
-        <w:rPr>
-          <w:rFonts w:ascii="Consolas" w:hAnsi="Consolas" w:cs="Consolas"/>
-          <w:color w:val="000000"/>
-          <w:sz w:val="19"/>
-          <w:szCs w:val="19"/>
-        </w:rPr>
-        <w:t xml:space="preserve"> le championnat et l’équipe existe</w:t>
+      <w:r>
+        <w:rPr>
+          <w:rFonts w:ascii="Consolas" w:hAnsi="Consolas" w:cs="Consolas"/>
+          <w:color w:val="000000"/>
+          <w:sz w:val="19"/>
+          <w:szCs w:val="19"/>
+        </w:rPr>
+        <w:t>que le championnat et l’équipe existe</w:t>
       </w:r>
       <w:r>
         <w:rPr>
@@ -5185,7 +5255,6 @@
           <w:numId w:val="1"/>
         </w:numPr>
       </w:pPr>
-      <w:proofErr w:type="gramStart"/>
       <w:r>
         <w:rPr>
           <w:rFonts w:ascii="Consolas" w:hAnsi="Consolas" w:cs="Consolas"/>
@@ -5195,7 +5264,6 @@
         </w:rPr>
         <w:t>que</w:t>
       </w:r>
-      <w:proofErr w:type="gramEnd"/>
       <w:r>
         <w:rPr>
           <w:rFonts w:ascii="Consolas" w:hAnsi="Consolas" w:cs="Consolas"/>
@@ -5223,38 +5291,22 @@
           <w:numId w:val="1"/>
         </w:numPr>
       </w:pPr>
-      <w:proofErr w:type="gramStart"/>
-      <w:r>
-        <w:t>que</w:t>
-      </w:r>
-      <w:proofErr w:type="gramEnd"/>
-      <w:r>
-        <w:t xml:space="preserve"> l’équipe au début du championnat est composée d’au moins 5 joueurs.</w:t>
+      <w:r>
+        <w:t>que l’équipe au début du championnat est composée d’au moins 5 joueurs.</w:t>
       </w:r>
     </w:p>
     <w:p>
       <w:pPr>
         <w:ind w:firstLine="708"/>
       </w:pPr>
-      <w:proofErr w:type="gramStart"/>
-      <w:r>
-        <w:rPr>
-          <w:rFonts w:ascii="Consolas" w:hAnsi="Consolas" w:cs="Consolas"/>
-          <w:color w:val="000000"/>
-          <w:sz w:val="19"/>
-          <w:szCs w:val="19"/>
-        </w:rPr>
-        <w:t>sinon</w:t>
-      </w:r>
-      <w:proofErr w:type="gramEnd"/>
-      <w:r>
-        <w:rPr>
-          <w:rFonts w:ascii="Consolas" w:hAnsi="Consolas" w:cs="Consolas"/>
-          <w:color w:val="000000"/>
-          <w:sz w:val="19"/>
-          <w:szCs w:val="19"/>
-        </w:rPr>
-        <w:t xml:space="preserve"> crée l’association de participation.</w:t>
+      <w:r>
+        <w:rPr>
+          <w:rFonts w:ascii="Consolas" w:hAnsi="Consolas" w:cs="Consolas"/>
+          <w:color w:val="000000"/>
+          <w:sz w:val="19"/>
+          <w:szCs w:val="19"/>
+        </w:rPr>
+        <w:t>sinon crée l’association de participation.</w:t>
       </w:r>
     </w:p>
     <w:p/>
@@ -5268,12 +5320,12 @@
       <w:pPr>
         <w:pStyle w:val="Titre2"/>
       </w:pPr>
-      <w:bookmarkStart w:id="20" w:name="_Toc30252790"/>
+      <w:bookmarkStart w:id="19" w:name="_Toc30345950"/>
       <w:r>
         <w:lastRenderedPageBreak/>
         <w:t>Table Joueurs</w:t>
       </w:r>
-      <w:bookmarkEnd w:id="20"/>
+      <w:bookmarkEnd w:id="19"/>
     </w:p>
     <w:p/>
     <w:p>
@@ -5300,7 +5352,7 @@
                     <pic:cNvPicPr/>
                   </pic:nvPicPr>
                   <pic:blipFill>
-                    <a:blip r:embed="rId20">
+                    <a:blip r:embed="rId21">
                       <a:extLst>
                         <a:ext uri="{28A0092B-C50C-407E-A947-70E740481C1C}">
                           <a14:useLocalDpi xmlns:a14="http://schemas.microsoft.com/office/drawing/2010/main" val="0"/>
@@ -5372,12 +5424,10 @@
     </w:p>
     <w:p>
       <w:proofErr w:type="spellStart"/>
-      <w:proofErr w:type="gramStart"/>
       <w:r>
         <w:t>lastUpdate</w:t>
       </w:r>
       <w:proofErr w:type="spellEnd"/>
-      <w:proofErr w:type="gramEnd"/>
       <w:r>
         <w:t xml:space="preserve"> est utilisé pour pouvoir faire un </w:t>
       </w:r>
@@ -5477,12 +5527,12 @@
       <w:pPr>
         <w:pStyle w:val="Titre2"/>
       </w:pPr>
-      <w:bookmarkStart w:id="21" w:name="_Toc30252791"/>
+      <w:bookmarkStart w:id="20" w:name="_Toc30345951"/>
       <w:r>
         <w:lastRenderedPageBreak/>
         <w:t>Table Matchs</w:t>
       </w:r>
-      <w:bookmarkEnd w:id="21"/>
+      <w:bookmarkEnd w:id="20"/>
     </w:p>
     <w:p>
       <w:pPr>
@@ -5508,7 +5558,7 @@
                     <pic:cNvPicPr/>
                   </pic:nvPicPr>
                   <pic:blipFill>
-                    <a:blip r:embed="rId21">
+                    <a:blip r:embed="rId22">
                       <a:extLst>
                         <a:ext uri="{28A0092B-C50C-407E-A947-70E740481C1C}">
                           <a14:useLocalDpi xmlns:a14="http://schemas.microsoft.com/office/drawing/2010/main" val="0"/>
@@ -5615,7 +5665,6 @@
     </w:p>
     <w:p>
       <w:proofErr w:type="spellStart"/>
-      <w:proofErr w:type="gramStart"/>
       <w:r>
         <w:rPr>
           <w:highlight w:val="yellow"/>
@@ -5623,7 +5672,6 @@
         <w:t>lastUpdate</w:t>
       </w:r>
       <w:proofErr w:type="spellEnd"/>
-      <w:proofErr w:type="gramEnd"/>
       <w:r>
         <w:rPr>
           <w:highlight w:val="yellow"/>
@@ -6450,7 +6498,6 @@
         <w:t xml:space="preserve">@equipe2Points </w:t>
       </w:r>
       <w:proofErr w:type="spellStart"/>
-      <w:proofErr w:type="gramStart"/>
       <w:r>
         <w:rPr>
           <w:rFonts w:ascii="Consolas" w:hAnsi="Consolas" w:cs="Consolas"/>
@@ -6480,7 +6527,6 @@
         <w:t>@</w:t>
       </w:r>
       <w:proofErr w:type="spellStart"/>
-      <w:proofErr w:type="gramEnd"/>
       <w:r>
         <w:rPr>
           <w:rFonts w:ascii="Consolas" w:hAnsi="Consolas" w:cs="Consolas"/>
@@ -6616,7 +6662,7 @@
       <w:pPr>
         <w:pStyle w:val="Titre2"/>
       </w:pPr>
-      <w:bookmarkStart w:id="22" w:name="_Toc30252792"/>
+      <w:bookmarkStart w:id="21" w:name="_Toc30345952"/>
       <w:r>
         <w:lastRenderedPageBreak/>
         <w:t xml:space="preserve">Table </w:t>
@@ -6625,7 +6671,7 @@
       <w:r>
         <w:t>CartonsRougesHistory</w:t>
       </w:r>
-      <w:bookmarkEnd w:id="22"/>
+      <w:bookmarkEnd w:id="21"/>
       <w:proofErr w:type="spellEnd"/>
     </w:p>
     <w:p>
@@ -6652,7 +6698,7 @@
                     <pic:cNvPicPr/>
                   </pic:nvPicPr>
                   <pic:blipFill>
-                    <a:blip r:embed="rId22">
+                    <a:blip r:embed="rId23">
                       <a:extLst>
                         <a:ext uri="{28A0092B-C50C-407E-A947-70E740481C1C}">
                           <a14:useLocalDpi xmlns:a14="http://schemas.microsoft.com/office/drawing/2010/main" val="0"/>
@@ -6760,7 +6806,6 @@
     </w:p>
     <w:p>
       <w:proofErr w:type="spellStart"/>
-      <w:proofErr w:type="gramStart"/>
       <w:r>
         <w:rPr>
           <w:highlight w:val="yellow"/>
@@ -6768,7 +6813,6 @@
         <w:t>minuteRecu</w:t>
       </w:r>
       <w:proofErr w:type="spellEnd"/>
-      <w:proofErr w:type="gramEnd"/>
       <w:r>
         <w:rPr>
           <w:highlight w:val="yellow"/>
@@ -6806,7 +6850,6 @@
     </w:p>
     <w:p>
       <w:proofErr w:type="spellStart"/>
-      <w:proofErr w:type="gramStart"/>
       <w:r>
         <w:rPr>
           <w:highlight w:val="yellow"/>
@@ -6814,7 +6857,6 @@
         <w:t>lastUpdate</w:t>
       </w:r>
       <w:proofErr w:type="spellEnd"/>
-      <w:proofErr w:type="gramEnd"/>
       <w:r>
         <w:rPr>
           <w:highlight w:val="yellow"/>
@@ -8117,7 +8159,7 @@
       <w:pPr>
         <w:pStyle w:val="Titre2"/>
       </w:pPr>
-      <w:bookmarkStart w:id="23" w:name="_Toc30252793"/>
+      <w:bookmarkStart w:id="22" w:name="_Toc30345953"/>
       <w:r>
         <w:lastRenderedPageBreak/>
         <w:t xml:space="preserve">Table </w:t>
@@ -8126,7 +8168,7 @@
       <w:r>
         <w:t>CartonsJaunesHistory</w:t>
       </w:r>
-      <w:bookmarkEnd w:id="23"/>
+      <w:bookmarkEnd w:id="22"/>
       <w:proofErr w:type="spellEnd"/>
     </w:p>
     <w:p>
@@ -8153,7 +8195,7 @@
                     <pic:cNvPicPr/>
                   </pic:nvPicPr>
                   <pic:blipFill>
-                    <a:blip r:embed="rId23">
+                    <a:blip r:embed="rId24">
                       <a:extLst>
                         <a:ext uri="{28A0092B-C50C-407E-A947-70E740481C1C}">
                           <a14:useLocalDpi xmlns:a14="http://schemas.microsoft.com/office/drawing/2010/main" val="0"/>
@@ -8230,12 +8272,10 @@
         <w:t xml:space="preserve">. </w:t>
       </w:r>
       <w:proofErr w:type="spellStart"/>
-      <w:proofErr w:type="gramStart"/>
       <w:r>
         <w:t>minuteRecu</w:t>
       </w:r>
       <w:proofErr w:type="spellEnd"/>
-      <w:proofErr w:type="gramEnd"/>
       <w:r>
         <w:t xml:space="preserve"> est un </w:t>
       </w:r>
@@ -8263,7 +8303,6 @@
     </w:p>
     <w:p>
       <w:proofErr w:type="spellStart"/>
-      <w:proofErr w:type="gramStart"/>
       <w:r>
         <w:rPr>
           <w:highlight w:val="yellow"/>
@@ -8271,7 +8310,6 @@
         <w:t>minuteRecu</w:t>
       </w:r>
       <w:proofErr w:type="spellEnd"/>
-      <w:proofErr w:type="gramEnd"/>
       <w:r>
         <w:rPr>
           <w:highlight w:val="yellow"/>
@@ -8284,7 +8322,6 @@
     </w:p>
     <w:p>
       <w:proofErr w:type="spellStart"/>
-      <w:proofErr w:type="gramStart"/>
       <w:r>
         <w:rPr>
           <w:highlight w:val="yellow"/>
@@ -8292,7 +8329,6 @@
         <w:t>lastUpdate</w:t>
       </w:r>
       <w:proofErr w:type="spellEnd"/>
-      <w:proofErr w:type="gramEnd"/>
       <w:r>
         <w:rPr>
           <w:highlight w:val="yellow"/>
@@ -8684,7 +8720,6 @@
         <w:t xml:space="preserve"> </w:t>
       </w:r>
       <w:proofErr w:type="spellStart"/>
-      <w:proofErr w:type="gramStart"/>
       <w:r>
         <w:rPr>
           <w:rFonts w:ascii="Consolas" w:hAnsi="Consolas" w:cs="Consolas"/>
@@ -8714,7 +8749,6 @@
         <w:t>@</w:t>
       </w:r>
       <w:proofErr w:type="spellStart"/>
-      <w:proofErr w:type="gramEnd"/>
       <w:r>
         <w:rPr>
           <w:rFonts w:ascii="Consolas" w:hAnsi="Consolas" w:cs="Consolas"/>
@@ -9318,7 +9352,7 @@
       <w:pPr>
         <w:pStyle w:val="Titre2"/>
       </w:pPr>
-      <w:bookmarkStart w:id="24" w:name="_Toc30252794"/>
+      <w:bookmarkStart w:id="23" w:name="_Toc30345954"/>
       <w:r>
         <w:lastRenderedPageBreak/>
         <w:t xml:space="preserve">Table </w:t>
@@ -9327,7 +9361,7 @@
       <w:r>
         <w:t>GoalsHistory</w:t>
       </w:r>
-      <w:bookmarkEnd w:id="24"/>
+      <w:bookmarkEnd w:id="23"/>
       <w:proofErr w:type="spellEnd"/>
     </w:p>
     <w:p>
@@ -9354,7 +9388,7 @@
                     <pic:cNvPicPr/>
                   </pic:nvPicPr>
                   <pic:blipFill>
-                    <a:blip r:embed="rId24">
+                    <a:blip r:embed="rId25">
                       <a:extLst>
                         <a:ext uri="{28A0092B-C50C-407E-A947-70E740481C1C}">
                           <a14:useLocalDpi xmlns:a14="http://schemas.microsoft.com/office/drawing/2010/main" val="0"/>
@@ -9434,12 +9468,10 @@
         <w:t xml:space="preserve">. </w:t>
       </w:r>
       <w:proofErr w:type="spellStart"/>
-      <w:proofErr w:type="gramStart"/>
       <w:r>
         <w:t>minuteMarque</w:t>
       </w:r>
       <w:proofErr w:type="spellEnd"/>
-      <w:proofErr w:type="gramEnd"/>
       <w:r>
         <w:t xml:space="preserve"> est un </w:t>
       </w:r>
@@ -9459,7 +9491,6 @@
     </w:p>
     <w:p>
       <w:proofErr w:type="spellStart"/>
-      <w:proofErr w:type="gramStart"/>
       <w:r>
         <w:rPr>
           <w:highlight w:val="yellow"/>
@@ -9473,7 +9504,6 @@
         <w:t>Marqué</w:t>
       </w:r>
       <w:proofErr w:type="spellEnd"/>
-      <w:proofErr w:type="gramEnd"/>
       <w:r>
         <w:rPr>
           <w:highlight w:val="yellow"/>
@@ -9486,7 +9516,6 @@
     </w:p>
     <w:p>
       <w:proofErr w:type="spellStart"/>
-      <w:proofErr w:type="gramStart"/>
       <w:r>
         <w:rPr>
           <w:highlight w:val="yellow"/>
@@ -9494,7 +9523,6 @@
         <w:t>lastUpdate</w:t>
       </w:r>
       <w:proofErr w:type="spellEnd"/>
-      <w:proofErr w:type="gramEnd"/>
       <w:r>
         <w:rPr>
           <w:highlight w:val="yellow"/>
@@ -10188,7 +10216,6 @@
         </w:rPr>
         <w:t xml:space="preserve"> </w:t>
       </w:r>
-      <w:proofErr w:type="gramStart"/>
       <w:r>
         <w:rPr>
           <w:rFonts w:ascii="Consolas" w:hAnsi="Consolas" w:cs="Consolas"/>
@@ -10217,7 +10244,6 @@
         <w:t>@</w:t>
       </w:r>
       <w:proofErr w:type="spellStart"/>
-      <w:proofErr w:type="gramEnd"/>
       <w:r>
         <w:rPr>
           <w:rFonts w:ascii="Consolas" w:hAnsi="Consolas" w:cs="Consolas"/>
@@ -10295,7 +10321,6 @@
         </w:rPr>
       </w:pPr>
       <w:proofErr w:type="spellStart"/>
-      <w:proofErr w:type="gramStart"/>
       <w:r>
         <w:rPr>
           <w:rFonts w:ascii="Consolas" w:hAnsi="Consolas" w:cs="Consolas"/>
@@ -10306,7 +10331,6 @@
         <w:t>backEnd</w:t>
       </w:r>
       <w:proofErr w:type="spellEnd"/>
-      <w:proofErr w:type="gramEnd"/>
       <w:r>
         <w:rPr>
           <w:rFonts w:ascii="Consolas" w:hAnsi="Consolas" w:cs="Consolas"/>
@@ -10472,7 +10496,7 @@
       <w:pPr>
         <w:pStyle w:val="Titre2"/>
       </w:pPr>
-      <w:bookmarkStart w:id="25" w:name="_Toc30252795"/>
+      <w:bookmarkStart w:id="24" w:name="_Toc30345955"/>
       <w:r>
         <w:lastRenderedPageBreak/>
         <w:t xml:space="preserve">Table </w:t>
@@ -10481,7 +10505,7 @@
       <w:r>
         <w:t>FeuillesDeMatch</w:t>
       </w:r>
-      <w:bookmarkEnd w:id="25"/>
+      <w:bookmarkEnd w:id="24"/>
       <w:proofErr w:type="spellEnd"/>
     </w:p>
     <w:p>
@@ -10508,7 +10532,7 @@
                     <pic:cNvPicPr/>
                   </pic:nvPicPr>
                   <pic:blipFill>
-                    <a:blip r:embed="rId25">
+                    <a:blip r:embed="rId26">
                       <a:extLst>
                         <a:ext uri="{28A0092B-C50C-407E-A947-70E740481C1C}">
                           <a14:useLocalDpi xmlns:a14="http://schemas.microsoft.com/office/drawing/2010/main" val="0"/>
@@ -10611,7 +10635,6 @@
     </w:p>
     <w:p>
       <w:proofErr w:type="spellStart"/>
-      <w:proofErr w:type="gramStart"/>
       <w:r>
         <w:rPr>
           <w:highlight w:val="yellow"/>
@@ -10619,7 +10642,6 @@
         <w:t>lastUpdate</w:t>
       </w:r>
       <w:proofErr w:type="spellEnd"/>
-      <w:proofErr w:type="gramEnd"/>
       <w:r>
         <w:rPr>
           <w:highlight w:val="yellow"/>
@@ -11337,7 +11359,7 @@
       <w:pPr>
         <w:pStyle w:val="Titre2"/>
       </w:pPr>
-      <w:bookmarkStart w:id="26" w:name="_Toc30252796"/>
+      <w:bookmarkStart w:id="25" w:name="_Toc30345956"/>
       <w:r>
         <w:lastRenderedPageBreak/>
         <w:t xml:space="preserve">Table </w:t>
@@ -11346,7 +11368,7 @@
       <w:r>
         <w:t>JoueursParticipationHistory</w:t>
       </w:r>
-      <w:bookmarkEnd w:id="26"/>
+      <w:bookmarkEnd w:id="25"/>
       <w:proofErr w:type="spellEnd"/>
     </w:p>
     <w:p>
@@ -11373,7 +11395,7 @@
                     <pic:cNvPicPr/>
                   </pic:nvPicPr>
                   <pic:blipFill>
-                    <a:blip r:embed="rId26">
+                    <a:blip r:embed="rId27">
                       <a:extLst>
                         <a:ext uri="{28A0092B-C50C-407E-A947-70E740481C1C}">
                           <a14:useLocalDpi xmlns:a14="http://schemas.microsoft.com/office/drawing/2010/main" val="0"/>
@@ -11459,12 +11481,10 @@
         <w:t xml:space="preserve">Aucun des champs de la table ne peut être nul. </w:t>
       </w:r>
       <w:proofErr w:type="spellStart"/>
-      <w:proofErr w:type="gramStart"/>
       <w:r>
         <w:t>lastUpdate</w:t>
       </w:r>
       <w:proofErr w:type="spellEnd"/>
-      <w:proofErr w:type="gramEnd"/>
       <w:r>
         <w:t xml:space="preserve"> est utilisé pour pouvoir faire un suivi, soit on ajoute une participation, soit on la supprime.</w:t>
       </w:r>
@@ -12043,7 +12063,6 @@
         <w:t xml:space="preserve"> </w:t>
       </w:r>
       <w:proofErr w:type="spellStart"/>
-      <w:proofErr w:type="gramStart"/>
       <w:r>
         <w:rPr>
           <w:rFonts w:ascii="Consolas" w:hAnsi="Consolas" w:cs="Consolas"/>
@@ -12073,7 +12092,6 @@
         <w:t>@</w:t>
       </w:r>
       <w:proofErr w:type="spellStart"/>
-      <w:proofErr w:type="gramEnd"/>
       <w:r>
         <w:rPr>
           <w:rFonts w:ascii="Consolas" w:hAnsi="Consolas" w:cs="Consolas"/>
@@ -12214,7 +12232,6 @@
         <w:t xml:space="preserve"> </w:t>
       </w:r>
       <w:proofErr w:type="spellStart"/>
-      <w:proofErr w:type="gramStart"/>
       <w:r>
         <w:rPr>
           <w:rFonts w:ascii="Consolas" w:hAnsi="Consolas" w:cs="Consolas"/>
@@ -12244,7 +12261,6 @@
         <w:t>@</w:t>
       </w:r>
       <w:proofErr w:type="spellStart"/>
-      <w:proofErr w:type="gramEnd"/>
       <w:r>
         <w:rPr>
           <w:rFonts w:ascii="Consolas" w:hAnsi="Consolas" w:cs="Consolas"/>
@@ -12362,7 +12378,7 @@
       <w:pPr>
         <w:pStyle w:val="Titre2"/>
       </w:pPr>
-      <w:bookmarkStart w:id="27" w:name="_Toc30252797"/>
+      <w:bookmarkStart w:id="26" w:name="_Toc30345957"/>
       <w:r>
         <w:lastRenderedPageBreak/>
         <w:t xml:space="preserve">Table </w:t>
@@ -12371,7 +12387,7 @@
       <w:r>
         <w:t>TransfertsHistory</w:t>
       </w:r>
-      <w:bookmarkEnd w:id="27"/>
+      <w:bookmarkEnd w:id="26"/>
       <w:proofErr w:type="spellEnd"/>
     </w:p>
     <w:p>
@@ -12398,7 +12414,7 @@
                     <pic:cNvPicPr/>
                   </pic:nvPicPr>
                   <pic:blipFill>
-                    <a:blip r:embed="rId27">
+                    <a:blip r:embed="rId28">
                       <a:extLst>
                         <a:ext uri="{28A0092B-C50C-407E-A947-70E740481C1C}">
                           <a14:useLocalDpi xmlns:a14="http://schemas.microsoft.com/office/drawing/2010/main" val="0"/>
@@ -12520,7 +12536,6 @@
     </w:p>
     <w:p>
       <w:proofErr w:type="spellStart"/>
-      <w:proofErr w:type="gramStart"/>
       <w:r>
         <w:rPr>
           <w:highlight w:val="yellow"/>
@@ -12528,7 +12543,6 @@
         <w:t>lastUpdate</w:t>
       </w:r>
       <w:proofErr w:type="spellEnd"/>
-      <w:proofErr w:type="gramEnd"/>
       <w:r>
         <w:rPr>
           <w:highlight w:val="yellow"/>
@@ -12662,27 +12676,7 @@
           <w:sz w:val="19"/>
           <w:szCs w:val="19"/>
         </w:rPr>
-        <w:t xml:space="preserve">lors </w:t>
-      </w:r>
-      <w:proofErr w:type="gramStart"/>
-      <w:r>
-        <w:rPr>
-          <w:rFonts w:ascii="Consolas" w:hAnsi="Consolas" w:cs="Consolas"/>
-          <w:color w:val="000000"/>
-          <w:sz w:val="19"/>
-          <w:szCs w:val="19"/>
-        </w:rPr>
-        <w:t>d’un update</w:t>
-      </w:r>
-      <w:proofErr w:type="gramEnd"/>
-      <w:r>
-        <w:rPr>
-          <w:rFonts w:ascii="Consolas" w:hAnsi="Consolas" w:cs="Consolas"/>
-          <w:color w:val="000000"/>
-          <w:sz w:val="19"/>
-          <w:szCs w:val="19"/>
-        </w:rPr>
-        <w:t xml:space="preserve"> </w:t>
+        <w:t xml:space="preserve">lors d’un update </w:t>
       </w:r>
       <w:r>
         <w:rPr>
@@ -13047,7 +13041,6 @@
         <w:t xml:space="preserve"> </w:t>
       </w:r>
       <w:proofErr w:type="spellStart"/>
-      <w:proofErr w:type="gramStart"/>
       <w:r>
         <w:rPr>
           <w:rFonts w:ascii="Consolas" w:hAnsi="Consolas" w:cs="Consolas"/>
@@ -13077,7 +13070,6 @@
         <w:t>@</w:t>
       </w:r>
       <w:proofErr w:type="spellStart"/>
-      <w:proofErr w:type="gramEnd"/>
       <w:r>
         <w:rPr>
           <w:rFonts w:ascii="Consolas" w:hAnsi="Consolas" w:cs="Consolas"/>
@@ -13234,7 +13226,6 @@
         <w:t xml:space="preserve"> </w:t>
       </w:r>
       <w:proofErr w:type="spellStart"/>
-      <w:proofErr w:type="gramStart"/>
       <w:r>
         <w:rPr>
           <w:rFonts w:ascii="Consolas" w:hAnsi="Consolas" w:cs="Consolas"/>
@@ -13264,7 +13255,6 @@
         <w:t>@</w:t>
       </w:r>
       <w:proofErr w:type="spellStart"/>
-      <w:proofErr w:type="gramEnd"/>
       <w:r>
         <w:rPr>
           <w:rFonts w:ascii="Consolas" w:hAnsi="Consolas" w:cs="Consolas"/>
@@ -13312,12 +13302,12 @@
       <w:pPr>
         <w:pStyle w:val="Titre1"/>
       </w:pPr>
-      <w:bookmarkStart w:id="28" w:name="_Toc30252798"/>
+      <w:bookmarkStart w:id="27" w:name="_Toc30345958"/>
       <w:r>
         <w:lastRenderedPageBreak/>
         <w:t>Listes erreurs</w:t>
       </w:r>
-      <w:bookmarkEnd w:id="28"/>
+      <w:bookmarkEnd w:id="27"/>
     </w:p>
     <w:tbl>
       <w:tblPr>
@@ -13632,7 +13622,6 @@
                 <w:szCs w:val="19"/>
               </w:rPr>
             </w:pPr>
-            <w:proofErr w:type="gramStart"/>
             <w:r>
               <w:rPr>
                 <w:rFonts w:ascii="Consolas" w:hAnsi="Consolas" w:cs="Consolas"/>
@@ -13640,17 +13629,7 @@
                 <w:sz w:val="19"/>
                 <w:szCs w:val="19"/>
               </w:rPr>
-              <w:t>il</w:t>
-            </w:r>
-            <w:proofErr w:type="gramEnd"/>
-            <w:r>
-              <w:rPr>
-                <w:rFonts w:ascii="Consolas" w:hAnsi="Consolas" w:cs="Consolas"/>
-                <w:color w:val="FF0000"/>
-                <w:sz w:val="19"/>
-                <w:szCs w:val="19"/>
-              </w:rPr>
-              <w:t xml:space="preserve"> existe déjà une intersaison pour ce championnat</w:t>
+              <w:t>il existe déjà une intersaison pour ce championnat</w:t>
             </w:r>
           </w:p>
         </w:tc>
@@ -13695,7 +13674,6 @@
                 <w:szCs w:val="19"/>
               </w:rPr>
             </w:pPr>
-            <w:proofErr w:type="gramStart"/>
             <w:r>
               <w:rPr>
                 <w:rFonts w:ascii="Consolas" w:hAnsi="Consolas" w:cs="Consolas"/>
@@ -13703,17 +13681,7 @@
                 <w:sz w:val="19"/>
                 <w:szCs w:val="19"/>
               </w:rPr>
-              <w:t>il</w:t>
-            </w:r>
-            <w:proofErr w:type="gramEnd"/>
-            <w:r>
-              <w:rPr>
-                <w:rFonts w:ascii="Consolas" w:hAnsi="Consolas" w:cs="Consolas"/>
-                <w:color w:val="FF0000"/>
-                <w:sz w:val="19"/>
-                <w:szCs w:val="19"/>
-              </w:rPr>
-              <w:t xml:space="preserve"> existe déjà un quarter pour ce championnat</w:t>
+              <w:t>il existe déjà un quarter pour ce championnat</w:t>
             </w:r>
           </w:p>
         </w:tc>
@@ -13986,7 +13954,6 @@
                 <w:szCs w:val="19"/>
               </w:rPr>
             </w:pPr>
-            <w:proofErr w:type="gramStart"/>
             <w:r>
               <w:rPr>
                 <w:rFonts w:ascii="Consolas" w:hAnsi="Consolas" w:cs="Consolas"/>
@@ -13994,17 +13961,7 @@
                 <w:sz w:val="19"/>
                 <w:szCs w:val="19"/>
               </w:rPr>
-              <w:t>les</w:t>
-            </w:r>
-            <w:proofErr w:type="gramEnd"/>
-            <w:r>
-              <w:rPr>
-                <w:rFonts w:ascii="Consolas" w:hAnsi="Consolas" w:cs="Consolas"/>
-                <w:color w:val="FF0000"/>
-                <w:sz w:val="19"/>
-                <w:szCs w:val="19"/>
-              </w:rPr>
-              <w:t xml:space="preserve"> 2 équipes inscrites sont les mêmes</w:t>
+              <w:t>les 2 équipes inscrites sont les mêmes</w:t>
             </w:r>
           </w:p>
         </w:tc>
@@ -14049,7 +14006,6 @@
                 <w:szCs w:val="19"/>
               </w:rPr>
             </w:pPr>
-            <w:proofErr w:type="gramStart"/>
             <w:r>
               <w:rPr>
                 <w:rFonts w:ascii="Consolas" w:hAnsi="Consolas" w:cs="Consolas"/>
@@ -14057,17 +14013,7 @@
                 <w:sz w:val="19"/>
                 <w:szCs w:val="19"/>
               </w:rPr>
-              <w:t>un</w:t>
-            </w:r>
-            <w:proofErr w:type="gramEnd"/>
-            <w:r>
-              <w:rPr>
-                <w:rFonts w:ascii="Consolas" w:hAnsi="Consolas" w:cs="Consolas"/>
-                <w:color w:val="FF0000"/>
-                <w:sz w:val="19"/>
-                <w:szCs w:val="19"/>
-              </w:rPr>
-              <w:t xml:space="preserve"> match similaire a déjà été prévu pour ce championnat</w:t>
+              <w:t>un match similaire a déjà été prévu pour ce championnat</w:t>
             </w:r>
           </w:p>
         </w:tc>
@@ -15066,7 +15012,6 @@
                 <w:szCs w:val="19"/>
               </w:rPr>
             </w:pPr>
-            <w:proofErr w:type="gramStart"/>
             <w:r>
               <w:rPr>
                 <w:rFonts w:ascii="Consolas" w:hAnsi="Consolas" w:cs="Consolas"/>
@@ -15074,17 +15019,7 @@
                 <w:sz w:val="19"/>
                 <w:szCs w:val="19"/>
               </w:rPr>
-              <w:t>un</w:t>
-            </w:r>
-            <w:proofErr w:type="gramEnd"/>
-            <w:r>
-              <w:rPr>
-                <w:rFonts w:ascii="Consolas" w:hAnsi="Consolas" w:cs="Consolas"/>
-                <w:color w:val="FF0000"/>
-                <w:sz w:val="19"/>
-                <w:szCs w:val="19"/>
-              </w:rPr>
-              <w:t xml:space="preserve"> joueur ne peut pas être transférer lors d''un quarter</w:t>
+              <w:t>un joueur ne peut pas être transférer lors d''un quarter</w:t>
             </w:r>
           </w:p>
         </w:tc>
@@ -15129,7 +15064,6 @@
                 <w:szCs w:val="19"/>
               </w:rPr>
             </w:pPr>
-            <w:proofErr w:type="gramStart"/>
             <w:r>
               <w:rPr>
                 <w:rFonts w:ascii="Consolas" w:hAnsi="Consolas" w:cs="Consolas"/>
@@ -15137,17 +15071,7 @@
                 <w:sz w:val="19"/>
                 <w:szCs w:val="19"/>
               </w:rPr>
-              <w:t>un</w:t>
-            </w:r>
-            <w:proofErr w:type="gramEnd"/>
-            <w:r>
-              <w:rPr>
-                <w:rFonts w:ascii="Consolas" w:hAnsi="Consolas" w:cs="Consolas"/>
-                <w:color w:val="FF0000"/>
-                <w:sz w:val="19"/>
-                <w:szCs w:val="19"/>
-              </w:rPr>
-              <w:t xml:space="preserve"> joueur ne peut être transféré que dans une des 3 dernières équipes du classement lors de l’intersaison</w:t>
+              <w:t>un joueur ne peut être transféré que dans une des 3 dernières équipes du classement lors de l’intersaison</w:t>
             </w:r>
           </w:p>
         </w:tc>
@@ -15433,11 +15357,11 @@
       <w:pPr>
         <w:pStyle w:val="Titre1"/>
       </w:pPr>
-      <w:bookmarkStart w:id="29" w:name="_Toc30252799"/>
+      <w:bookmarkStart w:id="28" w:name="_Toc30345959"/>
       <w:r>
         <w:t>Schémas</w:t>
       </w:r>
-      <w:bookmarkEnd w:id="29"/>
+      <w:bookmarkEnd w:id="28"/>
     </w:p>
     <w:p>
       <w:proofErr w:type="spellStart"/>
@@ -19534,7 +19458,7 @@
 </file>
 
 <file path=customXml/itemProps1.xml><?xml version="1.0" encoding="utf-8"?>
-<ds:datastoreItem xmlns:ds="http://schemas.openxmlformats.org/officeDocument/2006/customXml" ds:itemID="{5327C3DA-EF5A-4A11-8F98-9291615EF1DF}">
+<ds:datastoreItem xmlns:ds="http://schemas.openxmlformats.org/officeDocument/2006/customXml" ds:itemID="{FBD90BF5-C05E-489E-BEFC-F000F6732EC8}">
   <ds:schemaRefs>
     <ds:schemaRef ds:uri="http://schemas.openxmlformats.org/officeDocument/2006/bibliography"/>
   </ds:schemaRefs>

</xml_diff>